<commit_message>
Diplom [ver 1]: Django, Flask, FastAPI, Bottle
</commit_message>
<xml_diff>
--- a/Diplom/Диплом.docx
+++ b/Diplom/Диплом.docx
@@ -1,6 +1,6 @@
 
 <file path=word/document.xml><?xml version="1.0" encoding="utf-8"?>
-<w:document xmlns:wpc="http://schemas.microsoft.com/office/word/2010/wordprocessingCanvas" xmlns:mc="http://schemas.openxmlformats.org/markup-compatibility/2006" xmlns:o="urn:schemas-microsoft-com:office:office" xmlns:r="http://schemas.openxmlformats.org/officeDocument/2006/relationships" xmlns:m="http://schemas.openxmlformats.org/officeDocument/2006/math" xmlns:v="urn:schemas-microsoft-com:vml" xmlns:wp14="http://schemas.microsoft.com/office/word/2010/wordprocessingDrawing" xmlns:wp="http://schemas.openxmlformats.org/drawingml/2006/wordprocessingDrawing" xmlns:w10="urn:schemas-microsoft-com:office:word" xmlns:w="http://schemas.openxmlformats.org/wordprocessingml/2006/main" xmlns:w14="http://schemas.microsoft.com/office/word/2010/wordml" xmlns:w15="http://schemas.microsoft.com/office/word/2012/wordml" xmlns:wpg="http://schemas.microsoft.com/office/word/2010/wordprocessingGroup" xmlns:wpi="http://schemas.microsoft.com/office/word/2010/wordprocessingInk" xmlns:wne="http://schemas.microsoft.com/office/word/2006/wordml" xmlns:wps="http://schemas.microsoft.com/office/word/2010/wordprocessingShape" mc:Ignorable="w14 w15 wp14">
+<w:document xmlns:wpc="http://schemas.microsoft.com/office/word/2010/wordprocessingCanvas" xmlns:cx="http://schemas.microsoft.com/office/drawing/2014/chartex" xmlns:cx1="http://schemas.microsoft.com/office/drawing/2015/9/8/chartex" xmlns:mc="http://schemas.openxmlformats.org/markup-compatibility/2006" xmlns:o="urn:schemas-microsoft-com:office:office" xmlns:r="http://schemas.openxmlformats.org/officeDocument/2006/relationships" xmlns:m="http://schemas.openxmlformats.org/officeDocument/2006/math" xmlns:v="urn:schemas-microsoft-com:vml" xmlns:wp14="http://schemas.microsoft.com/office/word/2010/wordprocessingDrawing" xmlns:wp="http://schemas.openxmlformats.org/drawingml/2006/wordprocessingDrawing" xmlns:w10="urn:schemas-microsoft-com:office:word" xmlns:w="http://schemas.openxmlformats.org/wordprocessingml/2006/main" xmlns:w14="http://schemas.microsoft.com/office/word/2010/wordml" xmlns:w15="http://schemas.microsoft.com/office/word/2012/wordml" xmlns:w16se="http://schemas.microsoft.com/office/word/2015/wordml/symex" xmlns:wpg="http://schemas.microsoft.com/office/word/2010/wordprocessingGroup" xmlns:wpi="http://schemas.microsoft.com/office/word/2010/wordprocessingInk" xmlns:wne="http://schemas.microsoft.com/office/word/2006/wordml" xmlns:wps="http://schemas.microsoft.com/office/word/2010/wordprocessingShape" mc:Ignorable="w14 w15 w16se wp14">
   <w:body>
     <w:p>
       <w:pPr>
@@ -19,16 +19,7 @@
           <w:sz w:val="28"/>
           <w:szCs w:val="28"/>
         </w:rPr>
-        <w:t xml:space="preserve">Автор: </w:t>
-      </w:r>
-      <w:r>
-        <w:rPr>
-          <w:rFonts w:ascii="Times New Roman" w:hAnsi="Times New Roman" w:cs="Times New Roman"/>
-          <w:color w:val="000000"/>
-          <w:sz w:val="28"/>
-          <w:szCs w:val="28"/>
-        </w:rPr>
-        <w:t>Шарманжинов Николай Павлович</w:t>
+        <w:t>Автор: Шарманжинов Николай Павлович</w:t>
       </w:r>
       <w:r>
         <w:rPr>
@@ -63,38 +54,47 @@
       <w:pPr>
         <w:rPr>
           <w:rStyle w:val="a3"/>
-          <w:rFonts w:ascii="Arial" w:hAnsi="Arial" w:cs="Arial"/>
-          <w:color w:val="000000"/>
-          <w:sz w:val="27"/>
-          <w:szCs w:val="27"/>
+          <w:rFonts w:ascii="Times New Roman" w:hAnsi="Times New Roman" w:cs="Times New Roman"/>
+          <w:color w:val="000000"/>
+          <w:sz w:val="28"/>
+          <w:szCs w:val="28"/>
         </w:rPr>
       </w:pPr>
     </w:p>
     <w:sdt>
       <w:sdtPr>
+        <w:rPr>
+          <w:rFonts w:ascii="Times New Roman" w:eastAsiaTheme="minorHAnsi" w:hAnsi="Times New Roman" w:cs="Times New Roman"/>
+          <w:b/>
+          <w:bCs/>
+          <w:color w:val="auto"/>
+          <w:sz w:val="28"/>
+          <w:szCs w:val="28"/>
+          <w:lang w:eastAsia="en-US"/>
+        </w:rPr>
         <w:id w:val="-1896813656"/>
         <w:docPartObj>
           <w:docPartGallery w:val="Table of Contents"/>
           <w:docPartUnique/>
         </w:docPartObj>
       </w:sdtPr>
-      <w:sdtEndPr>
-        <w:rPr>
-          <w:rFonts w:asciiTheme="minorHAnsi" w:eastAsiaTheme="minorHAnsi" w:hAnsiTheme="minorHAnsi" w:cstheme="minorBidi"/>
-          <w:b/>
-          <w:bCs/>
-          <w:color w:val="auto"/>
-          <w:sz w:val="22"/>
-          <w:szCs w:val="22"/>
-          <w:lang w:eastAsia="en-US"/>
-        </w:rPr>
-      </w:sdtEndPr>
+      <w:sdtEndPr/>
       <w:sdtContent>
         <w:p>
           <w:pPr>
             <w:pStyle w:val="a6"/>
+            <w:rPr>
+              <w:rFonts w:ascii="Times New Roman" w:hAnsi="Times New Roman" w:cs="Times New Roman"/>
+              <w:sz w:val="28"/>
+              <w:szCs w:val="28"/>
+            </w:rPr>
           </w:pPr>
           <w:r>
+            <w:rPr>
+              <w:rFonts w:ascii="Times New Roman" w:hAnsi="Times New Roman" w:cs="Times New Roman"/>
+              <w:sz w:val="28"/>
+              <w:szCs w:val="28"/>
+            </w:rPr>
             <w:t>Оглавление</w:t>
           </w:r>
         </w:p>
@@ -102,34 +102,46 @@
           <w:pPr>
             <w:pStyle w:val="11"/>
             <w:tabs>
+              <w:tab w:val="left" w:pos="440"/>
               <w:tab w:val="right" w:leader="dot" w:pos="9345"/>
             </w:tabs>
             <w:rPr>
+              <w:rFonts w:eastAsiaTheme="minorEastAsia"/>
               <w:noProof/>
+              <w:lang w:eastAsia="ru-RU"/>
             </w:rPr>
           </w:pPr>
           <w:r>
             <w:rPr>
+              <w:rFonts w:ascii="Times New Roman" w:hAnsi="Times New Roman" w:cs="Times New Roman"/>
               <w:b/>
               <w:bCs/>
+              <w:sz w:val="28"/>
+              <w:szCs w:val="28"/>
             </w:rPr>
             <w:fldChar w:fldCharType="begin"/>
           </w:r>
           <w:r>
             <w:rPr>
+              <w:rFonts w:ascii="Times New Roman" w:hAnsi="Times New Roman" w:cs="Times New Roman"/>
               <w:b/>
               <w:bCs/>
+              <w:sz w:val="28"/>
+              <w:szCs w:val="28"/>
             </w:rPr>
             <w:instrText xml:space="preserve"> TOC \o "1-3" \h \z \u </w:instrText>
           </w:r>
           <w:r>
             <w:rPr>
+              <w:rFonts w:ascii="Times New Roman" w:hAnsi="Times New Roman" w:cs="Times New Roman"/>
               <w:b/>
               <w:bCs/>
+              <w:sz w:val="28"/>
+              <w:szCs w:val="28"/>
             </w:rPr>
             <w:fldChar w:fldCharType="separate"/>
           </w:r>
-          <w:hyperlink w:anchor="_Toc187419140" w:history="1">
+          <w:hyperlink w:anchor="_Toc187429881" w:history="1">
             <w:r>
               <w:rPr>
                 <w:rStyle w:val="a4"/>
@@ -137,6 +149,23 @@
                 <w:bCs/>
                 <w:noProof/>
               </w:rPr>
+              <w:t>1.</w:t>
+            </w:r>
+            <w:r>
+              <w:rPr>
+                <w:rFonts w:eastAsiaTheme="minorEastAsia"/>
+                <w:noProof/>
+                <w:lang w:eastAsia="ru-RU"/>
+              </w:rPr>
+              <w:tab/>
+            </w:r>
+            <w:r>
+              <w:rPr>
+                <w:rStyle w:val="a4"/>
+                <w:rFonts w:ascii="Times New Roman" w:hAnsi="Times New Roman" w:cs="Times New Roman"/>
+                <w:bCs/>
+                <w:noProof/>
+              </w:rPr>
               <w:t>Введение</w:t>
             </w:r>
             <w:r>
@@ -158,7 +187,7 @@
                 <w:noProof/>
                 <w:webHidden/>
               </w:rPr>
-              <w:instrText xml:space="preserve"> PAGEREF _Toc187419140 \h </w:instrText>
+              <w:instrText xml:space="preserve"> PAGEREF _Toc187429881 \h </w:instrText>
             </w:r>
             <w:r>
               <w:rPr>
@@ -193,13 +222,32 @@
           <w:pPr>
             <w:pStyle w:val="11"/>
             <w:tabs>
+              <w:tab w:val="left" w:pos="440"/>
               <w:tab w:val="right" w:leader="dot" w:pos="9345"/>
             </w:tabs>
             <w:rPr>
+              <w:rFonts w:eastAsiaTheme="minorEastAsia"/>
               <w:noProof/>
+              <w:lang w:eastAsia="ru-RU"/>
             </w:rPr>
           </w:pPr>
-          <w:hyperlink w:anchor="_Toc187419141" w:history="1">
+          <w:hyperlink w:anchor="_Toc187429882" w:history="1">
+            <w:r>
+              <w:rPr>
+                <w:rStyle w:val="a4"/>
+                <w:rFonts w:ascii="Times New Roman" w:hAnsi="Times New Roman" w:cs="Times New Roman"/>
+                <w:noProof/>
+              </w:rPr>
+              <w:t>2.</w:t>
+            </w:r>
+            <w:r>
+              <w:rPr>
+                <w:rFonts w:eastAsiaTheme="minorEastAsia"/>
+                <w:noProof/>
+                <w:lang w:eastAsia="ru-RU"/>
+              </w:rPr>
+              <w:tab/>
+            </w:r>
             <w:r>
               <w:rPr>
                 <w:rStyle w:val="a4"/>
@@ -207,7 +255,7 @@
                 <w:bCs/>
                 <w:noProof/>
               </w:rPr>
-              <w:t>Основные понятия и определения</w:t>
+              <w:t>Используемые фреймворки.</w:t>
             </w:r>
             <w:r>
               <w:rPr>
@@ -228,7 +276,7 @@
                 <w:noProof/>
                 <w:webHidden/>
               </w:rPr>
-              <w:instrText xml:space="preserve"> PAGEREF _Toc187419141 \h </w:instrText>
+              <w:instrText xml:space="preserve"> PAGEREF _Toc187429882 \h </w:instrText>
             </w:r>
             <w:r>
               <w:rPr>
@@ -248,7 +296,7 @@
                 <w:noProof/>
                 <w:webHidden/>
               </w:rPr>
-              <w:t>1</w:t>
+              <w:t>2</w:t>
             </w:r>
             <w:r>
               <w:rPr>
@@ -263,13 +311,16 @@
           <w:pPr>
             <w:pStyle w:val="11"/>
             <w:tabs>
+              <w:tab w:val="left" w:pos="440"/>
               <w:tab w:val="right" w:leader="dot" w:pos="9345"/>
             </w:tabs>
             <w:rPr>
+              <w:rFonts w:eastAsiaTheme="minorEastAsia"/>
               <w:noProof/>
+              <w:lang w:eastAsia="ru-RU"/>
             </w:rPr>
           </w:pPr>
-          <w:hyperlink w:anchor="_Toc187419142" w:history="1">
+          <w:hyperlink w:anchor="_Toc187429883" w:history="1">
             <w:r>
               <w:rPr>
                 <w:rStyle w:val="a4"/>
@@ -277,7 +328,24 @@
                 <w:bCs/>
                 <w:noProof/>
               </w:rPr>
-              <w:t>Методы и подходы к разработке</w:t>
+              <w:t>3.</w:t>
+            </w:r>
+            <w:r>
+              <w:rPr>
+                <w:rFonts w:eastAsiaTheme="minorEastAsia"/>
+                <w:noProof/>
+                <w:lang w:eastAsia="ru-RU"/>
+              </w:rPr>
+              <w:tab/>
+            </w:r>
+            <w:r>
+              <w:rPr>
+                <w:rStyle w:val="a4"/>
+                <w:rFonts w:ascii="Times New Roman" w:hAnsi="Times New Roman" w:cs="Times New Roman"/>
+                <w:bCs/>
+                <w:noProof/>
+              </w:rPr>
+              <w:t>Описание используемых фреймворков</w:t>
             </w:r>
             <w:r>
               <w:rPr>
@@ -298,7 +366,7 @@
                 <w:noProof/>
                 <w:webHidden/>
               </w:rPr>
-              <w:instrText xml:space="preserve"> PAGEREF _Toc187419142 \h </w:instrText>
+              <w:instrText xml:space="preserve"> PAGEREF _Toc187429883 \h </w:instrText>
             </w:r>
             <w:r>
               <w:rPr>
@@ -318,7 +386,7 @@
                 <w:noProof/>
                 <w:webHidden/>
               </w:rPr>
-              <w:t>1</w:t>
+              <w:t>2</w:t>
             </w:r>
             <w:r>
               <w:rPr>
@@ -333,13 +401,16 @@
           <w:pPr>
             <w:pStyle w:val="11"/>
             <w:tabs>
+              <w:tab w:val="left" w:pos="440"/>
               <w:tab w:val="right" w:leader="dot" w:pos="9345"/>
             </w:tabs>
             <w:rPr>
+              <w:rFonts w:eastAsiaTheme="minorEastAsia"/>
               <w:noProof/>
+              <w:lang w:eastAsia="ru-RU"/>
             </w:rPr>
           </w:pPr>
-          <w:hyperlink w:anchor="_Toc187419143" w:history="1">
+          <w:hyperlink w:anchor="_Toc187429884" w:history="1">
             <w:r>
               <w:rPr>
                 <w:rStyle w:val="a4"/>
@@ -347,7 +418,24 @@
                 <w:bCs/>
                 <w:noProof/>
               </w:rPr>
-              <w:t>Обзор популярных инструментов для разработки веб-приложений на Python</w:t>
+              <w:t>4.</w:t>
+            </w:r>
+            <w:r>
+              <w:rPr>
+                <w:rFonts w:eastAsiaTheme="minorEastAsia"/>
+                <w:noProof/>
+                <w:lang w:eastAsia="ru-RU"/>
+              </w:rPr>
+              <w:tab/>
+            </w:r>
+            <w:r>
+              <w:rPr>
+                <w:rStyle w:val="a4"/>
+                <w:rFonts w:ascii="Times New Roman" w:hAnsi="Times New Roman" w:cs="Times New Roman"/>
+                <w:bCs/>
+                <w:noProof/>
+              </w:rPr>
+              <w:t>Преимущества и недостатки применяемых фреймворков</w:t>
             </w:r>
             <w:r>
               <w:rPr>
@@ -368,7 +456,7 @@
                 <w:noProof/>
                 <w:webHidden/>
               </w:rPr>
-              <w:instrText xml:space="preserve"> PAGEREF _Toc187419143 \h </w:instrText>
+              <w:instrText xml:space="preserve"> PAGEREF _Toc187429884 \h </w:instrText>
             </w:r>
             <w:r>
               <w:rPr>
@@ -388,7 +476,7 @@
                 <w:noProof/>
                 <w:webHidden/>
               </w:rPr>
-              <w:t>1</w:t>
+              <w:t>3</w:t>
             </w:r>
             <w:r>
               <w:rPr>
@@ -403,13 +491,16 @@
           <w:pPr>
             <w:pStyle w:val="11"/>
             <w:tabs>
+              <w:tab w:val="left" w:pos="440"/>
               <w:tab w:val="right" w:leader="dot" w:pos="9345"/>
             </w:tabs>
             <w:rPr>
+              <w:rFonts w:eastAsiaTheme="minorEastAsia"/>
               <w:noProof/>
+              <w:lang w:eastAsia="ru-RU"/>
             </w:rPr>
           </w:pPr>
-          <w:hyperlink w:anchor="_Toc187419144" w:history="1">
+          <w:hyperlink w:anchor="_Toc187429885" w:history="1">
             <w:r>
               <w:rPr>
                 <w:rStyle w:val="a4"/>
@@ -417,7 +508,24 @@
                 <w:bCs/>
                 <w:noProof/>
               </w:rPr>
-              <w:t>Проектирование приложения</w:t>
+              <w:t>5.</w:t>
+            </w:r>
+            <w:r>
+              <w:rPr>
+                <w:rFonts w:eastAsiaTheme="minorEastAsia"/>
+                <w:noProof/>
+                <w:lang w:eastAsia="ru-RU"/>
+              </w:rPr>
+              <w:tab/>
+            </w:r>
+            <w:r>
+              <w:rPr>
+                <w:rStyle w:val="a4"/>
+                <w:rFonts w:ascii="Times New Roman" w:hAnsi="Times New Roman" w:cs="Times New Roman"/>
+                <w:bCs/>
+                <w:noProof/>
+              </w:rPr>
+              <w:t>Реализация</w:t>
             </w:r>
             <w:r>
               <w:rPr>
@@ -438,7 +546,7 @@
                 <w:noProof/>
                 <w:webHidden/>
               </w:rPr>
-              <w:instrText xml:space="preserve"> PAGEREF _Toc187419144 \h </w:instrText>
+              <w:instrText xml:space="preserve"> PAGEREF _Toc187429885 \h </w:instrText>
             </w:r>
             <w:r>
               <w:rPr>
@@ -458,7 +566,7 @@
                 <w:noProof/>
                 <w:webHidden/>
               </w:rPr>
-              <w:t>1</w:t>
+              <w:t>5</w:t>
             </w:r>
             <w:r>
               <w:rPr>
@@ -473,13 +581,16 @@
           <w:pPr>
             <w:pStyle w:val="11"/>
             <w:tabs>
+              <w:tab w:val="left" w:pos="440"/>
               <w:tab w:val="right" w:leader="dot" w:pos="9345"/>
             </w:tabs>
             <w:rPr>
+              <w:rFonts w:eastAsiaTheme="minorEastAsia"/>
               <w:noProof/>
+              <w:lang w:eastAsia="ru-RU"/>
             </w:rPr>
           </w:pPr>
-          <w:hyperlink w:anchor="_Toc187419145" w:history="1">
+          <w:hyperlink w:anchor="_Toc187429886" w:history="1">
             <w:r>
               <w:rPr>
                 <w:rStyle w:val="a4"/>
@@ -487,7 +598,24 @@
                 <w:bCs/>
                 <w:noProof/>
               </w:rPr>
-              <w:t>Разработка в соответствии с созданной документацией</w:t>
+              <w:t>6.</w:t>
+            </w:r>
+            <w:r>
+              <w:rPr>
+                <w:rFonts w:eastAsiaTheme="minorEastAsia"/>
+                <w:noProof/>
+                <w:lang w:eastAsia="ru-RU"/>
+              </w:rPr>
+              <w:tab/>
+            </w:r>
+            <w:r>
+              <w:rPr>
+                <w:rStyle w:val="a4"/>
+                <w:rFonts w:ascii="Times New Roman" w:hAnsi="Times New Roman" w:cs="Times New Roman"/>
+                <w:bCs/>
+                <w:noProof/>
+              </w:rPr>
+              <w:t>Описание приложения</w:t>
             </w:r>
             <w:r>
               <w:rPr>
@@ -508,7 +636,7 @@
                 <w:noProof/>
                 <w:webHidden/>
               </w:rPr>
-              <w:instrText xml:space="preserve"> PAGEREF _Toc187419145 \h </w:instrText>
+              <w:instrText xml:space="preserve"> PAGEREF _Toc187429886 \h </w:instrText>
             </w:r>
             <w:r>
               <w:rPr>
@@ -528,7 +656,7 @@
                 <w:noProof/>
                 <w:webHidden/>
               </w:rPr>
-              <w:t>1</w:t>
+              <w:t>5</w:t>
             </w:r>
             <w:r>
               <w:rPr>
@@ -543,13 +671,16 @@
           <w:pPr>
             <w:pStyle w:val="11"/>
             <w:tabs>
+              <w:tab w:val="left" w:pos="440"/>
               <w:tab w:val="right" w:leader="dot" w:pos="9345"/>
             </w:tabs>
             <w:rPr>
+              <w:rFonts w:eastAsiaTheme="minorEastAsia"/>
               <w:noProof/>
+              <w:lang w:eastAsia="ru-RU"/>
             </w:rPr>
           </w:pPr>
-          <w:hyperlink w:anchor="_Toc187419146" w:history="1">
+          <w:hyperlink w:anchor="_Toc187429887" w:history="1">
             <w:r>
               <w:rPr>
                 <w:rStyle w:val="a4"/>
@@ -557,7 +688,24 @@
                 <w:bCs/>
                 <w:noProof/>
               </w:rPr>
-              <w:t>Анализ и интерпретация результатов</w:t>
+              <w:t>7.</w:t>
+            </w:r>
+            <w:r>
+              <w:rPr>
+                <w:rFonts w:eastAsiaTheme="minorEastAsia"/>
+                <w:noProof/>
+                <w:lang w:eastAsia="ru-RU"/>
+              </w:rPr>
+              <w:tab/>
+            </w:r>
+            <w:r>
+              <w:rPr>
+                <w:rStyle w:val="a4"/>
+                <w:rFonts w:ascii="Times New Roman" w:hAnsi="Times New Roman" w:cs="Times New Roman"/>
+                <w:bCs/>
+                <w:noProof/>
+              </w:rPr>
+              <w:t>Заключение</w:t>
             </w:r>
             <w:r>
               <w:rPr>
@@ -578,7 +726,7 @@
                 <w:noProof/>
                 <w:webHidden/>
               </w:rPr>
-              <w:instrText xml:space="preserve"> PAGEREF _Toc187419146 \h </w:instrText>
+              <w:instrText xml:space="preserve"> PAGEREF _Toc187429887 \h </w:instrText>
             </w:r>
             <w:r>
               <w:rPr>
@@ -598,7 +746,7 @@
                 <w:noProof/>
                 <w:webHidden/>
               </w:rPr>
-              <w:t>1</w:t>
+              <w:t>7</w:t>
             </w:r>
             <w:r>
               <w:rPr>
@@ -611,79 +759,19 @@
         </w:p>
         <w:p>
           <w:pPr>
-            <w:pStyle w:val="11"/>
-            <w:tabs>
-              <w:tab w:val="right" w:leader="dot" w:pos="9345"/>
-            </w:tabs>
             <w:rPr>
-              <w:noProof/>
+              <w:rFonts w:ascii="Times New Roman" w:hAnsi="Times New Roman" w:cs="Times New Roman"/>
+              <w:sz w:val="28"/>
+              <w:szCs w:val="28"/>
             </w:rPr>
           </w:pPr>
-          <w:hyperlink w:anchor="_Toc187419147" w:history="1">
-            <w:r>
-              <w:rPr>
-                <w:rStyle w:val="a4"/>
-                <w:rFonts w:ascii="Times New Roman" w:hAnsi="Times New Roman" w:cs="Times New Roman"/>
-                <w:bCs/>
-                <w:noProof/>
-              </w:rPr>
-              <w:t>Заключение</w:t>
-            </w:r>
-            <w:r>
-              <w:rPr>
-                <w:noProof/>
-                <w:webHidden/>
-              </w:rPr>
-              <w:tab/>
-            </w:r>
-            <w:r>
-              <w:rPr>
-                <w:noProof/>
-                <w:webHidden/>
-              </w:rPr>
-              <w:fldChar w:fldCharType="begin"/>
-            </w:r>
-            <w:r>
-              <w:rPr>
-                <w:noProof/>
-                <w:webHidden/>
-              </w:rPr>
-              <w:instrText xml:space="preserve"> PAGEREF _Toc187419147 \h </w:instrText>
-            </w:r>
-            <w:r>
-              <w:rPr>
-                <w:noProof/>
-                <w:webHidden/>
-              </w:rPr>
-            </w:r>
-            <w:r>
-              <w:rPr>
-                <w:noProof/>
-                <w:webHidden/>
-              </w:rPr>
-              <w:fldChar w:fldCharType="separate"/>
-            </w:r>
-            <w:r>
-              <w:rPr>
-                <w:noProof/>
-                <w:webHidden/>
-              </w:rPr>
-              <w:t>1</w:t>
-            </w:r>
-            <w:r>
-              <w:rPr>
-                <w:noProof/>
-                <w:webHidden/>
-              </w:rPr>
-              <w:fldChar w:fldCharType="end"/>
-            </w:r>
-          </w:hyperlink>
-        </w:p>
-        <w:p>
           <w:r>
             <w:rPr>
+              <w:rFonts w:ascii="Times New Roman" w:hAnsi="Times New Roman" w:cs="Times New Roman"/>
               <w:b/>
               <w:bCs/>
+              <w:sz w:val="28"/>
+              <w:szCs w:val="28"/>
             </w:rPr>
             <w:fldChar w:fldCharType="end"/>
           </w:r>
@@ -694,21 +782,186 @@
       <w:pPr>
         <w:rPr>
           <w:rStyle w:val="a3"/>
-          <w:rFonts w:ascii="Arial" w:hAnsi="Arial" w:cs="Arial"/>
-          <w:color w:val="000000"/>
-          <w:sz w:val="27"/>
-          <w:szCs w:val="27"/>
-        </w:rPr>
-      </w:pPr>
-    </w:p>
-    <w:p>
-      <w:pPr>
-        <w:rPr>
-          <w:rStyle w:val="a3"/>
-          <w:rFonts w:ascii="Arial" w:hAnsi="Arial" w:cs="Arial"/>
-          <w:color w:val="000000"/>
-          <w:sz w:val="27"/>
-          <w:szCs w:val="27"/>
+          <w:rFonts w:ascii="Times New Roman" w:hAnsi="Times New Roman" w:cs="Times New Roman"/>
+          <w:color w:val="000000"/>
+          <w:sz w:val="28"/>
+          <w:szCs w:val="28"/>
+        </w:rPr>
+      </w:pPr>
+    </w:p>
+    <w:p>
+      <w:pPr>
+        <w:rPr>
+          <w:rStyle w:val="a3"/>
+          <w:rFonts w:ascii="Times New Roman" w:hAnsi="Times New Roman" w:cs="Times New Roman"/>
+          <w:color w:val="000000"/>
+          <w:sz w:val="28"/>
+          <w:szCs w:val="28"/>
+        </w:rPr>
+      </w:pPr>
+    </w:p>
+    <w:p>
+      <w:pPr>
+        <w:rPr>
+          <w:rStyle w:val="a3"/>
+          <w:rFonts w:ascii="Times New Roman" w:hAnsi="Times New Roman" w:cs="Times New Roman"/>
+          <w:color w:val="000000"/>
+          <w:sz w:val="28"/>
+          <w:szCs w:val="28"/>
+        </w:rPr>
+      </w:pPr>
+    </w:p>
+    <w:p>
+      <w:pPr>
+        <w:rPr>
+          <w:rStyle w:val="a3"/>
+          <w:rFonts w:ascii="Times New Roman" w:hAnsi="Times New Roman" w:cs="Times New Roman"/>
+          <w:color w:val="000000"/>
+          <w:sz w:val="28"/>
+          <w:szCs w:val="28"/>
+        </w:rPr>
+      </w:pPr>
+    </w:p>
+    <w:p>
+      <w:pPr>
+        <w:rPr>
+          <w:rStyle w:val="a3"/>
+          <w:rFonts w:ascii="Times New Roman" w:hAnsi="Times New Roman" w:cs="Times New Roman"/>
+          <w:color w:val="000000"/>
+          <w:sz w:val="28"/>
+          <w:szCs w:val="28"/>
+        </w:rPr>
+      </w:pPr>
+    </w:p>
+    <w:p>
+      <w:pPr>
+        <w:rPr>
+          <w:rStyle w:val="a3"/>
+          <w:rFonts w:ascii="Times New Roman" w:hAnsi="Times New Roman" w:cs="Times New Roman"/>
+          <w:color w:val="000000"/>
+          <w:sz w:val="28"/>
+          <w:szCs w:val="28"/>
+        </w:rPr>
+      </w:pPr>
+    </w:p>
+    <w:p>
+      <w:pPr>
+        <w:rPr>
+          <w:rStyle w:val="a3"/>
+          <w:rFonts w:ascii="Times New Roman" w:hAnsi="Times New Roman" w:cs="Times New Roman"/>
+          <w:color w:val="000000"/>
+          <w:sz w:val="28"/>
+          <w:szCs w:val="28"/>
+        </w:rPr>
+      </w:pPr>
+    </w:p>
+    <w:p>
+      <w:pPr>
+        <w:rPr>
+          <w:rStyle w:val="a3"/>
+          <w:rFonts w:ascii="Times New Roman" w:hAnsi="Times New Roman" w:cs="Times New Roman"/>
+          <w:color w:val="000000"/>
+          <w:sz w:val="28"/>
+          <w:szCs w:val="28"/>
+        </w:rPr>
+      </w:pPr>
+    </w:p>
+    <w:p>
+      <w:pPr>
+        <w:rPr>
+          <w:rStyle w:val="a3"/>
+          <w:rFonts w:ascii="Times New Roman" w:hAnsi="Times New Roman" w:cs="Times New Roman"/>
+          <w:color w:val="000000"/>
+          <w:sz w:val="28"/>
+          <w:szCs w:val="28"/>
+        </w:rPr>
+      </w:pPr>
+    </w:p>
+    <w:p>
+      <w:pPr>
+        <w:rPr>
+          <w:rStyle w:val="a3"/>
+          <w:rFonts w:ascii="Times New Roman" w:hAnsi="Times New Roman" w:cs="Times New Roman"/>
+          <w:color w:val="000000"/>
+          <w:sz w:val="28"/>
+          <w:szCs w:val="28"/>
+        </w:rPr>
+      </w:pPr>
+    </w:p>
+    <w:p>
+      <w:pPr>
+        <w:rPr>
+          <w:rStyle w:val="a3"/>
+          <w:rFonts w:ascii="Times New Roman" w:hAnsi="Times New Roman" w:cs="Times New Roman"/>
+          <w:color w:val="000000"/>
+          <w:sz w:val="28"/>
+          <w:szCs w:val="28"/>
+        </w:rPr>
+      </w:pPr>
+    </w:p>
+    <w:p>
+      <w:pPr>
+        <w:rPr>
+          <w:rStyle w:val="a3"/>
+          <w:rFonts w:ascii="Times New Roman" w:hAnsi="Times New Roman" w:cs="Times New Roman"/>
+          <w:color w:val="000000"/>
+          <w:sz w:val="28"/>
+          <w:szCs w:val="28"/>
+        </w:rPr>
+      </w:pPr>
+    </w:p>
+    <w:p>
+      <w:pPr>
+        <w:rPr>
+          <w:rStyle w:val="a3"/>
+          <w:rFonts w:ascii="Times New Roman" w:hAnsi="Times New Roman" w:cs="Times New Roman"/>
+          <w:color w:val="000000"/>
+          <w:sz w:val="28"/>
+          <w:szCs w:val="28"/>
+        </w:rPr>
+      </w:pPr>
+    </w:p>
+    <w:p>
+      <w:pPr>
+        <w:rPr>
+          <w:rStyle w:val="a3"/>
+          <w:rFonts w:ascii="Times New Roman" w:hAnsi="Times New Roman" w:cs="Times New Roman"/>
+          <w:color w:val="000000"/>
+          <w:sz w:val="28"/>
+          <w:szCs w:val="28"/>
+        </w:rPr>
+      </w:pPr>
+    </w:p>
+    <w:p>
+      <w:pPr>
+        <w:rPr>
+          <w:rStyle w:val="a3"/>
+          <w:rFonts w:ascii="Times New Roman" w:hAnsi="Times New Roman" w:cs="Times New Roman"/>
+          <w:color w:val="000000"/>
+          <w:sz w:val="28"/>
+          <w:szCs w:val="28"/>
+        </w:rPr>
+      </w:pPr>
+    </w:p>
+    <w:p>
+      <w:pPr>
+        <w:rPr>
+          <w:rStyle w:val="a3"/>
+          <w:rFonts w:ascii="Times New Roman" w:hAnsi="Times New Roman" w:cs="Times New Roman"/>
+          <w:color w:val="000000"/>
+          <w:sz w:val="28"/>
+          <w:szCs w:val="28"/>
+        </w:rPr>
+      </w:pPr>
+    </w:p>
+    <w:p>
+      <w:pPr>
+        <w:rPr>
+          <w:rStyle w:val="a3"/>
+          <w:rFonts w:ascii="Times New Roman" w:hAnsi="Times New Roman" w:cs="Times New Roman"/>
+          <w:color w:val="000000"/>
+          <w:sz w:val="28"/>
+          <w:szCs w:val="28"/>
         </w:rPr>
       </w:pPr>
     </w:p>
@@ -728,19 +981,380 @@
           <w:szCs w:val="28"/>
         </w:rPr>
       </w:pPr>
-      <w:bookmarkStart w:id="0" w:name="_Toc187419140"/>
-      <w:r>
-        <w:rPr>
-          <w:rStyle w:val="a3"/>
-          <w:rFonts w:ascii="Times New Roman" w:hAnsi="Times New Roman" w:cs="Times New Roman"/>
-          <w:b w:val="0"/>
-          <w:color w:val="000000"/>
-          <w:sz w:val="28"/>
-          <w:szCs w:val="28"/>
-        </w:rPr>
-        <w:t>Введение</w:t>
+      <w:bookmarkStart w:id="0" w:name="_Toc187429881"/>
+      <w:r>
+        <w:rPr>
+          <w:rStyle w:val="a3"/>
+          <w:rFonts w:ascii="Times New Roman" w:hAnsi="Times New Roman" w:cs="Times New Roman"/>
+          <w:b w:val="0"/>
+          <w:color w:val="000000"/>
+          <w:sz w:val="28"/>
+          <w:szCs w:val="28"/>
+        </w:rPr>
+        <w:lastRenderedPageBreak/>
+        <w:t>Введен</w:t>
+      </w:r>
+      <w:bookmarkStart w:id="1" w:name="_GoBack"/>
+      <w:bookmarkEnd w:id="1"/>
+      <w:r>
+        <w:rPr>
+          <w:rStyle w:val="a3"/>
+          <w:rFonts w:ascii="Times New Roman" w:hAnsi="Times New Roman" w:cs="Times New Roman"/>
+          <w:b w:val="0"/>
+          <w:color w:val="000000"/>
+          <w:sz w:val="28"/>
+          <w:szCs w:val="28"/>
+        </w:rPr>
+        <w:t>ие</w:t>
       </w:r>
       <w:bookmarkEnd w:id="0"/>
+    </w:p>
+    <w:p>
+      <w:pPr>
+        <w:ind w:firstLine="567"/>
+        <w:jc w:val="both"/>
+        <w:rPr>
+          <w:rStyle w:val="a3"/>
+          <w:rFonts w:ascii="Times New Roman" w:eastAsiaTheme="majorEastAsia" w:hAnsi="Times New Roman" w:cs="Times New Roman"/>
+          <w:b w:val="0"/>
+          <w:color w:val="000000"/>
+          <w:sz w:val="28"/>
+          <w:szCs w:val="28"/>
+        </w:rPr>
+      </w:pPr>
+      <w:r>
+        <w:rPr>
+          <w:rStyle w:val="a3"/>
+          <w:rFonts w:ascii="Times New Roman" w:eastAsiaTheme="majorEastAsia" w:hAnsi="Times New Roman" w:cs="Times New Roman"/>
+          <w:b w:val="0"/>
+          <w:color w:val="000000"/>
+          <w:sz w:val="28"/>
+          <w:szCs w:val="28"/>
+        </w:rPr>
+        <w:t xml:space="preserve">Данное Веб-приложение предназначено для получения информации по ИНН юридического лица о наличии в базах, свободно доступных в Интернет, без необходимости захода на их сайты и поиска, что экономит трудозатраты, позволяет получить все в одном окне. </w:t>
+      </w:r>
+      <w:r>
+        <w:rPr>
+          <w:rStyle w:val="a3"/>
+          <w:rFonts w:ascii="Times New Roman" w:eastAsiaTheme="majorEastAsia" w:hAnsi="Times New Roman" w:cs="Times New Roman"/>
+          <w:b w:val="0"/>
+          <w:color w:val="000000"/>
+          <w:sz w:val="28"/>
+          <w:szCs w:val="28"/>
+        </w:rPr>
+        <w:t xml:space="preserve">Поиск может осуществляться как непосредственно через веб-форму, так и </w:t>
+      </w:r>
+      <w:proofErr w:type="gramStart"/>
+      <w:r>
+        <w:rPr>
+          <w:rStyle w:val="a3"/>
+          <w:rFonts w:ascii="Times New Roman" w:eastAsiaTheme="majorEastAsia" w:hAnsi="Times New Roman" w:cs="Times New Roman"/>
+          <w:b w:val="0"/>
+          <w:color w:val="000000"/>
+          <w:sz w:val="28"/>
+          <w:szCs w:val="28"/>
+        </w:rPr>
+        <w:t>через телеграмм</w:t>
+      </w:r>
+      <w:proofErr w:type="gramEnd"/>
+      <w:r>
+        <w:rPr>
+          <w:rStyle w:val="a3"/>
+          <w:rFonts w:ascii="Times New Roman" w:eastAsiaTheme="majorEastAsia" w:hAnsi="Times New Roman" w:cs="Times New Roman"/>
+          <w:b w:val="0"/>
+          <w:color w:val="000000"/>
+          <w:sz w:val="28"/>
+          <w:szCs w:val="28"/>
+        </w:rPr>
+        <w:t xml:space="preserve"> бота. </w:t>
+      </w:r>
+      <w:r>
+        <w:rPr>
+          <w:rStyle w:val="a3"/>
+          <w:rFonts w:ascii="Times New Roman" w:eastAsiaTheme="majorEastAsia" w:hAnsi="Times New Roman" w:cs="Times New Roman"/>
+          <w:b w:val="0"/>
+          <w:color w:val="000000"/>
+          <w:sz w:val="28"/>
+          <w:szCs w:val="28"/>
+        </w:rPr>
+        <w:t>Мониторинг осуществляется по следующим базам:</w:t>
+      </w:r>
+    </w:p>
+    <w:p>
+      <w:pPr>
+        <w:pStyle w:val="HTML"/>
+        <w:shd w:val="clear" w:color="auto" w:fill="FFFFFF"/>
+        <w:jc w:val="both"/>
+        <w:rPr>
+          <w:rStyle w:val="a3"/>
+          <w:rFonts w:ascii="Times New Roman" w:eastAsiaTheme="majorEastAsia" w:hAnsi="Times New Roman" w:cs="Times New Roman"/>
+          <w:b w:val="0"/>
+          <w:color w:val="000000"/>
+          <w:sz w:val="28"/>
+          <w:szCs w:val="28"/>
+          <w:lang w:eastAsia="en-US"/>
+        </w:rPr>
+      </w:pPr>
+      <w:r>
+        <w:rPr>
+          <w:rStyle w:val="a3"/>
+          <w:rFonts w:ascii="Times New Roman" w:eastAsiaTheme="majorEastAsia" w:hAnsi="Times New Roman" w:cs="Times New Roman"/>
+          <w:b w:val="0"/>
+          <w:color w:val="000000"/>
+          <w:sz w:val="28"/>
+          <w:szCs w:val="28"/>
+          <w:lang w:eastAsia="en-US"/>
+        </w:rPr>
+        <w:t>- Государственный реестр ломбардов;</w:t>
+      </w:r>
+    </w:p>
+    <w:p>
+      <w:pPr>
+        <w:pStyle w:val="HTML"/>
+        <w:shd w:val="clear" w:color="auto" w:fill="FFFFFF"/>
+        <w:jc w:val="both"/>
+        <w:rPr>
+          <w:rStyle w:val="a3"/>
+          <w:rFonts w:ascii="Times New Roman" w:eastAsiaTheme="majorEastAsia" w:hAnsi="Times New Roman" w:cs="Times New Roman"/>
+          <w:b w:val="0"/>
+          <w:sz w:val="28"/>
+          <w:szCs w:val="28"/>
+          <w:lang w:eastAsia="en-US"/>
+        </w:rPr>
+      </w:pPr>
+      <w:r>
+        <w:rPr>
+          <w:rStyle w:val="a3"/>
+          <w:rFonts w:ascii="Times New Roman" w:eastAsiaTheme="majorEastAsia" w:hAnsi="Times New Roman" w:cs="Times New Roman"/>
+          <w:b w:val="0"/>
+          <w:color w:val="000000"/>
+          <w:sz w:val="28"/>
+          <w:szCs w:val="28"/>
+          <w:lang w:eastAsia="en-US"/>
+        </w:rPr>
+        <w:t>- Жилищные накопительные кооперативы</w:t>
+      </w:r>
+      <w:r>
+        <w:rPr>
+          <w:rStyle w:val="a3"/>
+          <w:rFonts w:ascii="Times New Roman" w:eastAsiaTheme="majorEastAsia" w:hAnsi="Times New Roman" w:cs="Times New Roman"/>
+          <w:b w:val="0"/>
+          <w:sz w:val="28"/>
+          <w:szCs w:val="28"/>
+          <w:lang w:eastAsia="en-US"/>
+        </w:rPr>
+        <w:t>;</w:t>
+      </w:r>
+    </w:p>
+    <w:p>
+      <w:pPr>
+        <w:pStyle w:val="HTML"/>
+        <w:shd w:val="clear" w:color="auto" w:fill="FFFFFF"/>
+        <w:jc w:val="both"/>
+        <w:rPr>
+          <w:rStyle w:val="a3"/>
+          <w:rFonts w:ascii="Times New Roman" w:eastAsiaTheme="majorEastAsia" w:hAnsi="Times New Roman" w:cs="Times New Roman"/>
+          <w:b w:val="0"/>
+          <w:sz w:val="28"/>
+          <w:szCs w:val="28"/>
+          <w:lang w:eastAsia="en-US"/>
+        </w:rPr>
+      </w:pPr>
+      <w:r>
+        <w:rPr>
+          <w:rStyle w:val="a3"/>
+          <w:rFonts w:ascii="Times New Roman" w:eastAsiaTheme="majorEastAsia" w:hAnsi="Times New Roman" w:cs="Times New Roman"/>
+          <w:b w:val="0"/>
+          <w:sz w:val="28"/>
+          <w:szCs w:val="28"/>
+          <w:lang w:eastAsia="en-US"/>
+        </w:rPr>
+        <w:t>- Государственный реестр сельскохозяйственных кредитных потребительских кооперативов;</w:t>
+      </w:r>
+    </w:p>
+    <w:p>
+      <w:pPr>
+        <w:pStyle w:val="HTML"/>
+        <w:shd w:val="clear" w:color="auto" w:fill="FFFFFF"/>
+        <w:jc w:val="both"/>
+        <w:rPr>
+          <w:rStyle w:val="a3"/>
+          <w:rFonts w:ascii="Times New Roman" w:eastAsiaTheme="majorEastAsia" w:hAnsi="Times New Roman" w:cs="Times New Roman"/>
+          <w:b w:val="0"/>
+          <w:sz w:val="28"/>
+          <w:szCs w:val="28"/>
+          <w:lang w:eastAsia="en-US"/>
+        </w:rPr>
+      </w:pPr>
+      <w:r>
+        <w:rPr>
+          <w:rStyle w:val="a3"/>
+          <w:rFonts w:ascii="Times New Roman" w:eastAsiaTheme="majorEastAsia" w:hAnsi="Times New Roman" w:cs="Times New Roman"/>
+          <w:b w:val="0"/>
+          <w:sz w:val="28"/>
+          <w:szCs w:val="28"/>
+          <w:lang w:eastAsia="en-US"/>
+        </w:rPr>
+        <w:t xml:space="preserve">- Государственный реестр </w:t>
+      </w:r>
+      <w:proofErr w:type="spellStart"/>
+      <w:r>
+        <w:rPr>
+          <w:rStyle w:val="a3"/>
+          <w:rFonts w:ascii="Times New Roman" w:eastAsiaTheme="majorEastAsia" w:hAnsi="Times New Roman" w:cs="Times New Roman"/>
+          <w:b w:val="0"/>
+          <w:sz w:val="28"/>
+          <w:szCs w:val="28"/>
+          <w:lang w:eastAsia="en-US"/>
+        </w:rPr>
+        <w:t>микрофинансовых</w:t>
+      </w:r>
+      <w:proofErr w:type="spellEnd"/>
+      <w:r>
+        <w:rPr>
+          <w:rStyle w:val="a3"/>
+          <w:rFonts w:ascii="Times New Roman" w:eastAsiaTheme="majorEastAsia" w:hAnsi="Times New Roman" w:cs="Times New Roman"/>
+          <w:b w:val="0"/>
+          <w:sz w:val="28"/>
+          <w:szCs w:val="28"/>
+          <w:lang w:eastAsia="en-US"/>
+        </w:rPr>
+        <w:t xml:space="preserve"> организаций;</w:t>
+      </w:r>
+    </w:p>
+    <w:p>
+      <w:pPr>
+        <w:pStyle w:val="HTML"/>
+        <w:shd w:val="clear" w:color="auto" w:fill="FFFFFF"/>
+        <w:jc w:val="both"/>
+        <w:rPr>
+          <w:rStyle w:val="a3"/>
+          <w:rFonts w:ascii="Times New Roman" w:eastAsiaTheme="majorEastAsia" w:hAnsi="Times New Roman" w:cs="Times New Roman"/>
+          <w:b w:val="0"/>
+          <w:sz w:val="28"/>
+          <w:szCs w:val="28"/>
+          <w:lang w:eastAsia="en-US"/>
+        </w:rPr>
+      </w:pPr>
+      <w:r>
+        <w:rPr>
+          <w:rStyle w:val="a3"/>
+          <w:rFonts w:ascii="Times New Roman" w:eastAsiaTheme="majorEastAsia" w:hAnsi="Times New Roman" w:cs="Times New Roman"/>
+          <w:b w:val="0"/>
+          <w:sz w:val="28"/>
+          <w:szCs w:val="28"/>
+          <w:lang w:eastAsia="en-US"/>
+        </w:rPr>
+        <w:t>- Государственный реестр кредитных потребительских кооперативов;</w:t>
+      </w:r>
+    </w:p>
+    <w:p>
+      <w:pPr>
+        <w:pStyle w:val="HTML"/>
+        <w:shd w:val="clear" w:color="auto" w:fill="FFFFFF"/>
+        <w:rPr>
+          <w:rStyle w:val="a3"/>
+          <w:rFonts w:ascii="Times New Roman" w:eastAsiaTheme="majorEastAsia" w:hAnsi="Times New Roman" w:cs="Times New Roman"/>
+          <w:b w:val="0"/>
+          <w:sz w:val="28"/>
+          <w:szCs w:val="28"/>
+          <w:lang w:eastAsia="en-US"/>
+        </w:rPr>
+      </w:pPr>
+      <w:r>
+        <w:rPr>
+          <w:rStyle w:val="a3"/>
+          <w:rFonts w:ascii="Times New Roman" w:eastAsiaTheme="majorEastAsia" w:hAnsi="Times New Roman" w:cs="Times New Roman"/>
+          <w:b w:val="0"/>
+          <w:sz w:val="28"/>
+          <w:szCs w:val="28"/>
+          <w:lang w:eastAsia="en-US"/>
+        </w:rPr>
+        <w:t xml:space="preserve">- Перечень </w:t>
+      </w:r>
+      <w:proofErr w:type="spellStart"/>
+      <w:r>
+        <w:rPr>
+          <w:rStyle w:val="a3"/>
+          <w:rFonts w:ascii="Times New Roman" w:eastAsiaTheme="majorEastAsia" w:hAnsi="Times New Roman" w:cs="Times New Roman"/>
+          <w:b w:val="0"/>
+          <w:sz w:val="28"/>
+          <w:szCs w:val="28"/>
+          <w:lang w:eastAsia="en-US"/>
+        </w:rPr>
+        <w:t>микрофинансовых</w:t>
+      </w:r>
+      <w:proofErr w:type="spellEnd"/>
+      <w:r>
+        <w:rPr>
+          <w:rStyle w:val="a3"/>
+          <w:rFonts w:ascii="Times New Roman" w:eastAsiaTheme="majorEastAsia" w:hAnsi="Times New Roman" w:cs="Times New Roman"/>
+          <w:b w:val="0"/>
+          <w:sz w:val="28"/>
+          <w:szCs w:val="28"/>
+          <w:lang w:eastAsia="en-US"/>
+        </w:rPr>
+        <w:t xml:space="preserve"> организаций;</w:t>
+      </w:r>
+      <w:r>
+        <w:rPr>
+          <w:rStyle w:val="a3"/>
+          <w:rFonts w:ascii="Times New Roman" w:eastAsiaTheme="majorEastAsia" w:hAnsi="Times New Roman" w:cs="Times New Roman"/>
+          <w:b w:val="0"/>
+          <w:sz w:val="28"/>
+          <w:szCs w:val="28"/>
+          <w:lang w:eastAsia="en-US"/>
+        </w:rPr>
+        <w:br/>
+        <w:t>- ПАО «СПБ Биржа»;</w:t>
+      </w:r>
+    </w:p>
+    <w:p>
+      <w:pPr>
+        <w:pStyle w:val="HTML"/>
+        <w:shd w:val="clear" w:color="auto" w:fill="FFFFFF"/>
+        <w:rPr>
+          <w:rStyle w:val="a3"/>
+          <w:rFonts w:ascii="Times New Roman" w:eastAsiaTheme="majorEastAsia" w:hAnsi="Times New Roman" w:cs="Times New Roman"/>
+          <w:b w:val="0"/>
+          <w:sz w:val="28"/>
+          <w:szCs w:val="28"/>
+          <w:lang w:eastAsia="en-US"/>
+        </w:rPr>
+      </w:pPr>
+      <w:r>
+        <w:rPr>
+          <w:rStyle w:val="a3"/>
+          <w:rFonts w:ascii="Times New Roman" w:eastAsiaTheme="majorEastAsia" w:hAnsi="Times New Roman" w:cs="Times New Roman"/>
+          <w:b w:val="0"/>
+          <w:sz w:val="28"/>
+          <w:szCs w:val="28"/>
+          <w:lang w:eastAsia="en-US"/>
+        </w:rPr>
+        <w:t>- Единая информационная система в сфере закупок;</w:t>
+      </w:r>
+    </w:p>
+    <w:p>
+      <w:pPr>
+        <w:pStyle w:val="HTML"/>
+        <w:shd w:val="clear" w:color="auto" w:fill="FFFFFF"/>
+        <w:rPr>
+          <w:rFonts w:ascii="Times New Roman" w:hAnsi="Times New Roman" w:cs="Times New Roman"/>
+          <w:sz w:val="28"/>
+          <w:szCs w:val="28"/>
+        </w:rPr>
+      </w:pPr>
+      <w:r>
+        <w:rPr>
+          <w:rStyle w:val="a3"/>
+          <w:rFonts w:ascii="Times New Roman" w:eastAsiaTheme="majorEastAsia" w:hAnsi="Times New Roman" w:cs="Times New Roman"/>
+          <w:b w:val="0"/>
+          <w:sz w:val="28"/>
+          <w:szCs w:val="28"/>
+          <w:lang w:eastAsia="en-US"/>
+        </w:rPr>
+        <w:t>- ЕГРЮЛ.</w:t>
+      </w:r>
     </w:p>
     <w:p>
       <w:pPr>
@@ -749,29 +1363,359 @@
           <w:ilvl w:val="0"/>
           <w:numId w:val="3"/>
         </w:numPr>
-        <w:rPr>
-          <w:rStyle w:val="a3"/>
-          <w:rFonts w:ascii="Times New Roman" w:hAnsi="Times New Roman" w:cs="Times New Roman"/>
-          <w:b w:val="0"/>
-          <w:color w:val="000000"/>
-          <w:sz w:val="28"/>
-          <w:szCs w:val="28"/>
-        </w:rPr>
-      </w:pPr>
-      <w:bookmarkStart w:id="1" w:name="_Toc187419141"/>
-      <w:bookmarkStart w:id="2" w:name="_GoBack"/>
-      <w:r>
-        <w:rPr>
-          <w:rStyle w:val="a3"/>
-          <w:rFonts w:ascii="Times New Roman" w:hAnsi="Times New Roman" w:cs="Times New Roman"/>
-          <w:b w:val="0"/>
-          <w:color w:val="000000"/>
-          <w:sz w:val="28"/>
-          <w:szCs w:val="28"/>
-        </w:rPr>
-        <w:t>Основные понятия и определения</w:t>
-      </w:r>
-      <w:bookmarkEnd w:id="1"/>
+        <w:jc w:val="both"/>
+        <w:rPr>
+          <w:rFonts w:ascii="Times New Roman" w:hAnsi="Times New Roman" w:cs="Times New Roman"/>
+          <w:sz w:val="28"/>
+          <w:szCs w:val="28"/>
+        </w:rPr>
+      </w:pPr>
+      <w:bookmarkStart w:id="2" w:name="_Toc187429882"/>
+      <w:r>
+        <w:rPr>
+          <w:rStyle w:val="a3"/>
+          <w:rFonts w:ascii="Times New Roman" w:hAnsi="Times New Roman" w:cs="Times New Roman"/>
+          <w:b w:val="0"/>
+          <w:color w:val="000000"/>
+          <w:sz w:val="28"/>
+          <w:szCs w:val="28"/>
+        </w:rPr>
+        <w:t xml:space="preserve">Используемые </w:t>
+      </w:r>
+      <w:proofErr w:type="spellStart"/>
+      <w:r>
+        <w:rPr>
+          <w:rStyle w:val="a3"/>
+          <w:rFonts w:ascii="Times New Roman" w:hAnsi="Times New Roman" w:cs="Times New Roman"/>
+          <w:b w:val="0"/>
+          <w:color w:val="000000"/>
+          <w:sz w:val="28"/>
+          <w:szCs w:val="28"/>
+        </w:rPr>
+        <w:t>фреймворки</w:t>
+      </w:r>
+      <w:proofErr w:type="spellEnd"/>
+      <w:r>
+        <w:rPr>
+          <w:rStyle w:val="a3"/>
+          <w:rFonts w:ascii="Times New Roman" w:hAnsi="Times New Roman" w:cs="Times New Roman"/>
+          <w:b w:val="0"/>
+          <w:color w:val="000000"/>
+          <w:sz w:val="28"/>
+          <w:szCs w:val="28"/>
+        </w:rPr>
+        <w:t>.</w:t>
+      </w:r>
+      <w:bookmarkEnd w:id="2"/>
+    </w:p>
+    <w:p>
+      <w:pPr>
+        <w:spacing w:after="0"/>
+        <w:rPr>
+          <w:rFonts w:ascii="Times New Roman" w:hAnsi="Times New Roman" w:cs="Times New Roman"/>
+          <w:sz w:val="28"/>
+          <w:szCs w:val="28"/>
+        </w:rPr>
+      </w:pPr>
+      <w:r>
+        <w:rPr>
+          <w:rFonts w:ascii="Times New Roman" w:hAnsi="Times New Roman" w:cs="Times New Roman"/>
+          <w:sz w:val="28"/>
+          <w:szCs w:val="28"/>
+        </w:rPr>
+        <w:t xml:space="preserve">Проект на </w:t>
+      </w:r>
+      <w:proofErr w:type="spellStart"/>
+      <w:r>
+        <w:rPr>
+          <w:rFonts w:ascii="Times New Roman" w:hAnsi="Times New Roman" w:cs="Times New Roman"/>
+          <w:sz w:val="28"/>
+          <w:szCs w:val="28"/>
+        </w:rPr>
+        <w:t>Django</w:t>
+      </w:r>
+      <w:proofErr w:type="spellEnd"/>
+      <w:r>
+        <w:rPr>
+          <w:rFonts w:ascii="Times New Roman" w:hAnsi="Times New Roman" w:cs="Times New Roman"/>
+          <w:sz w:val="28"/>
+          <w:szCs w:val="28"/>
+        </w:rPr>
+        <w:t xml:space="preserve"> - </w:t>
+      </w:r>
+      <w:hyperlink r:id="rId8" w:history="1">
+        <w:r>
+          <w:rPr>
+            <w:rStyle w:val="a4"/>
+            <w:rFonts w:ascii="Times New Roman" w:hAnsi="Times New Roman" w:cs="Times New Roman"/>
+            <w:sz w:val="28"/>
+            <w:szCs w:val="28"/>
+          </w:rPr>
+          <w:t>https://github.com/except1</w:t>
+        </w:r>
+        <w:r>
+          <w:rPr>
+            <w:rStyle w:val="a4"/>
+            <w:rFonts w:ascii="Times New Roman" w:hAnsi="Times New Roman" w:cs="Times New Roman"/>
+            <w:sz w:val="28"/>
+            <w:szCs w:val="28"/>
+          </w:rPr>
+          <w:t>3</w:t>
+        </w:r>
+        <w:r>
+          <w:rPr>
+            <w:rStyle w:val="a4"/>
+            <w:rFonts w:ascii="Times New Roman" w:hAnsi="Times New Roman" w:cs="Times New Roman"/>
+            <w:sz w:val="28"/>
+            <w:szCs w:val="28"/>
+          </w:rPr>
+          <w:t>4/Python/tree/master/D</w:t>
+        </w:r>
+        <w:r>
+          <w:rPr>
+            <w:rStyle w:val="a4"/>
+            <w:rFonts w:ascii="Times New Roman" w:hAnsi="Times New Roman" w:cs="Times New Roman"/>
+            <w:sz w:val="28"/>
+            <w:szCs w:val="28"/>
+          </w:rPr>
+          <w:t>i</w:t>
+        </w:r>
+        <w:r>
+          <w:rPr>
+            <w:rStyle w:val="a4"/>
+            <w:rFonts w:ascii="Times New Roman" w:hAnsi="Times New Roman" w:cs="Times New Roman"/>
+            <w:sz w:val="28"/>
+            <w:szCs w:val="28"/>
+          </w:rPr>
+          <w:t>plom/MonitoringULDjango</w:t>
+        </w:r>
+      </w:hyperlink>
+    </w:p>
+    <w:p>
+      <w:pPr>
+        <w:spacing w:after="0"/>
+        <w:rPr>
+          <w:rFonts w:ascii="Times New Roman" w:hAnsi="Times New Roman" w:cs="Times New Roman"/>
+          <w:sz w:val="28"/>
+          <w:szCs w:val="28"/>
+        </w:rPr>
+      </w:pPr>
+      <w:r>
+        <w:rPr>
+          <w:rFonts w:ascii="Times New Roman" w:hAnsi="Times New Roman" w:cs="Times New Roman"/>
+          <w:sz w:val="28"/>
+          <w:szCs w:val="28"/>
+        </w:rPr>
+        <w:t xml:space="preserve">Проект на </w:t>
+      </w:r>
+      <w:proofErr w:type="spellStart"/>
+      <w:r>
+        <w:rPr>
+          <w:rFonts w:ascii="Times New Roman" w:hAnsi="Times New Roman" w:cs="Times New Roman"/>
+          <w:sz w:val="28"/>
+          <w:szCs w:val="28"/>
+          <w:lang w:val="en-US"/>
+        </w:rPr>
+        <w:t>FastAPI</w:t>
+      </w:r>
+      <w:proofErr w:type="spellEnd"/>
+      <w:r>
+        <w:rPr>
+          <w:rFonts w:ascii="Times New Roman" w:hAnsi="Times New Roman" w:cs="Times New Roman"/>
+          <w:sz w:val="28"/>
+          <w:szCs w:val="28"/>
+        </w:rPr>
+        <w:t xml:space="preserve"> - </w:t>
+      </w:r>
+      <w:hyperlink r:id="rId9" w:history="1">
+        <w:r>
+          <w:rPr>
+            <w:rStyle w:val="a4"/>
+            <w:rFonts w:ascii="Times New Roman" w:hAnsi="Times New Roman" w:cs="Times New Roman"/>
+            <w:sz w:val="28"/>
+            <w:szCs w:val="28"/>
+          </w:rPr>
+          <w:t>https://github.com/except134/</w:t>
+        </w:r>
+        <w:r>
+          <w:rPr>
+            <w:rStyle w:val="a4"/>
+            <w:rFonts w:ascii="Times New Roman" w:hAnsi="Times New Roman" w:cs="Times New Roman"/>
+            <w:sz w:val="28"/>
+            <w:szCs w:val="28"/>
+          </w:rPr>
+          <w:t>P</w:t>
+        </w:r>
+        <w:r>
+          <w:rPr>
+            <w:rStyle w:val="a4"/>
+            <w:rFonts w:ascii="Times New Roman" w:hAnsi="Times New Roman" w:cs="Times New Roman"/>
+            <w:sz w:val="28"/>
+            <w:szCs w:val="28"/>
+          </w:rPr>
+          <w:t>ython/tree/master/Diplom/MonitoringUL</w:t>
+        </w:r>
+        <w:proofErr w:type="spellStart"/>
+        <w:r>
+          <w:rPr>
+            <w:rStyle w:val="a4"/>
+            <w:rFonts w:ascii="Times New Roman" w:hAnsi="Times New Roman" w:cs="Times New Roman"/>
+            <w:sz w:val="28"/>
+            <w:szCs w:val="28"/>
+            <w:lang w:val="en-US"/>
+          </w:rPr>
+          <w:t>FastAPI</w:t>
+        </w:r>
+        <w:proofErr w:type="spellEnd"/>
+      </w:hyperlink>
+    </w:p>
+    <w:p>
+      <w:pPr>
+        <w:spacing w:after="0"/>
+        <w:rPr>
+          <w:rFonts w:ascii="Times New Roman" w:hAnsi="Times New Roman" w:cs="Times New Roman"/>
+          <w:sz w:val="28"/>
+          <w:szCs w:val="28"/>
+        </w:rPr>
+      </w:pPr>
+      <w:r>
+        <w:rPr>
+          <w:rFonts w:ascii="Times New Roman" w:hAnsi="Times New Roman" w:cs="Times New Roman"/>
+          <w:sz w:val="28"/>
+          <w:szCs w:val="28"/>
+        </w:rPr>
+        <w:t xml:space="preserve">Проект на </w:t>
+      </w:r>
+      <w:r>
+        <w:rPr>
+          <w:rFonts w:ascii="Times New Roman" w:hAnsi="Times New Roman" w:cs="Times New Roman"/>
+          <w:sz w:val="28"/>
+          <w:szCs w:val="28"/>
+          <w:lang w:val="en-US"/>
+        </w:rPr>
+        <w:t>Flask</w:t>
+      </w:r>
+      <w:r>
+        <w:rPr>
+          <w:rFonts w:ascii="Times New Roman" w:hAnsi="Times New Roman" w:cs="Times New Roman"/>
+          <w:sz w:val="28"/>
+          <w:szCs w:val="28"/>
+        </w:rPr>
+        <w:t xml:space="preserve"> - </w:t>
+      </w:r>
+      <w:hyperlink r:id="rId10" w:history="1">
+        <w:r>
+          <w:rPr>
+            <w:rStyle w:val="a4"/>
+            <w:rFonts w:ascii="Times New Roman" w:hAnsi="Times New Roman" w:cs="Times New Roman"/>
+            <w:sz w:val="28"/>
+            <w:szCs w:val="28"/>
+          </w:rPr>
+          <w:t>https://github.com/except134/Python/t</w:t>
+        </w:r>
+        <w:r>
+          <w:rPr>
+            <w:rStyle w:val="a4"/>
+            <w:rFonts w:ascii="Times New Roman" w:hAnsi="Times New Roman" w:cs="Times New Roman"/>
+            <w:sz w:val="28"/>
+            <w:szCs w:val="28"/>
+          </w:rPr>
+          <w:t>r</w:t>
+        </w:r>
+        <w:r>
+          <w:rPr>
+            <w:rStyle w:val="a4"/>
+            <w:rFonts w:ascii="Times New Roman" w:hAnsi="Times New Roman" w:cs="Times New Roman"/>
+            <w:sz w:val="28"/>
+            <w:szCs w:val="28"/>
+          </w:rPr>
+          <w:t>ee/master/Diplom/MonitoringUL</w:t>
+        </w:r>
+        <w:r>
+          <w:rPr>
+            <w:rStyle w:val="a4"/>
+            <w:rFonts w:ascii="Times New Roman" w:hAnsi="Times New Roman" w:cs="Times New Roman"/>
+            <w:sz w:val="28"/>
+            <w:szCs w:val="28"/>
+            <w:lang w:val="en-US"/>
+          </w:rPr>
+          <w:t>Flask</w:t>
+        </w:r>
+      </w:hyperlink>
+    </w:p>
+    <w:p>
+      <w:pPr>
+        <w:spacing w:after="0"/>
+        <w:rPr>
+          <w:rFonts w:ascii="Times New Roman" w:hAnsi="Times New Roman" w:cs="Times New Roman"/>
+          <w:sz w:val="28"/>
+          <w:szCs w:val="28"/>
+        </w:rPr>
+      </w:pPr>
+      <w:r>
+        <w:rPr>
+          <w:rFonts w:ascii="Times New Roman" w:hAnsi="Times New Roman" w:cs="Times New Roman"/>
+          <w:sz w:val="28"/>
+          <w:szCs w:val="28"/>
+        </w:rPr>
+        <w:t xml:space="preserve">Проект на </w:t>
+      </w:r>
+      <w:r>
+        <w:rPr>
+          <w:rFonts w:ascii="Times New Roman" w:hAnsi="Times New Roman" w:cs="Times New Roman"/>
+          <w:sz w:val="28"/>
+          <w:szCs w:val="28"/>
+          <w:lang w:val="en-US"/>
+        </w:rPr>
+        <w:t>Bottle</w:t>
+      </w:r>
+      <w:r>
+        <w:rPr>
+          <w:rFonts w:ascii="Times New Roman" w:hAnsi="Times New Roman" w:cs="Times New Roman"/>
+          <w:sz w:val="28"/>
+          <w:szCs w:val="28"/>
+        </w:rPr>
+        <w:t xml:space="preserve"> - </w:t>
+      </w:r>
+      <w:hyperlink r:id="rId11" w:history="1">
+        <w:r>
+          <w:rPr>
+            <w:rStyle w:val="a4"/>
+            <w:rFonts w:ascii="Times New Roman" w:hAnsi="Times New Roman" w:cs="Times New Roman"/>
+            <w:sz w:val="28"/>
+            <w:szCs w:val="28"/>
+          </w:rPr>
+          <w:t>https://github.com/except134/Pytho</w:t>
+        </w:r>
+        <w:r>
+          <w:rPr>
+            <w:rStyle w:val="a4"/>
+            <w:rFonts w:ascii="Times New Roman" w:hAnsi="Times New Roman" w:cs="Times New Roman"/>
+            <w:sz w:val="28"/>
+            <w:szCs w:val="28"/>
+          </w:rPr>
+          <w:t>n</w:t>
+        </w:r>
+        <w:r>
+          <w:rPr>
+            <w:rStyle w:val="a4"/>
+            <w:rFonts w:ascii="Times New Roman" w:hAnsi="Times New Roman" w:cs="Times New Roman"/>
+            <w:sz w:val="28"/>
+            <w:szCs w:val="28"/>
+          </w:rPr>
+          <w:t>/tree/master/Diplom/MonitoringUL</w:t>
+        </w:r>
+        <w:r>
+          <w:rPr>
+            <w:rStyle w:val="a4"/>
+            <w:rFonts w:ascii="Times New Roman" w:hAnsi="Times New Roman" w:cs="Times New Roman"/>
+            <w:sz w:val="28"/>
+            <w:szCs w:val="28"/>
+            <w:lang w:val="en-US"/>
+          </w:rPr>
+          <w:t>Bottle</w:t>
+        </w:r>
+      </w:hyperlink>
     </w:p>
     <w:p>
       <w:pPr>
@@ -789,20 +1733,763 @@
           <w:szCs w:val="28"/>
         </w:rPr>
       </w:pPr>
-      <w:bookmarkStart w:id="3" w:name="_Toc187419142"/>
-      <w:bookmarkEnd w:id="2"/>
-      <w:r>
-        <w:rPr>
-          <w:rStyle w:val="a3"/>
-          <w:rFonts w:ascii="Times New Roman" w:hAnsi="Times New Roman" w:cs="Times New Roman"/>
-          <w:b w:val="0"/>
-          <w:color w:val="000000"/>
-          <w:sz w:val="28"/>
-          <w:szCs w:val="28"/>
-        </w:rPr>
-        <w:t>Методы и подходы к разработке</w:t>
+      <w:bookmarkStart w:id="3" w:name="_Toc187429883"/>
+      <w:r>
+        <w:rPr>
+          <w:rStyle w:val="a3"/>
+          <w:rFonts w:ascii="Times New Roman" w:hAnsi="Times New Roman" w:cs="Times New Roman"/>
+          <w:b w:val="0"/>
+          <w:color w:val="000000"/>
+          <w:sz w:val="28"/>
+          <w:szCs w:val="28"/>
+        </w:rPr>
+        <w:t xml:space="preserve">Описание используемых </w:t>
+      </w:r>
+      <w:proofErr w:type="spellStart"/>
+      <w:r>
+        <w:rPr>
+          <w:rStyle w:val="a3"/>
+          <w:rFonts w:ascii="Times New Roman" w:hAnsi="Times New Roman" w:cs="Times New Roman"/>
+          <w:b w:val="0"/>
+          <w:color w:val="000000"/>
+          <w:sz w:val="28"/>
+          <w:szCs w:val="28"/>
+        </w:rPr>
+        <w:t>фреймворков</w:t>
       </w:r>
       <w:bookmarkEnd w:id="3"/>
+      <w:proofErr w:type="spellEnd"/>
+    </w:p>
+    <w:p>
+      <w:pPr>
+        <w:jc w:val="both"/>
+        <w:rPr>
+          <w:rFonts w:ascii="Times New Roman" w:hAnsi="Times New Roman" w:cs="Times New Roman"/>
+          <w:sz w:val="28"/>
+          <w:szCs w:val="28"/>
+        </w:rPr>
+      </w:pPr>
+      <w:r>
+        <w:rPr>
+          <w:rFonts w:ascii="Times New Roman" w:hAnsi="Times New Roman" w:cs="Times New Roman"/>
+          <w:b/>
+          <w:sz w:val="28"/>
+          <w:szCs w:val="28"/>
+          <w:lang w:val="en-US"/>
+        </w:rPr>
+        <w:t>Django</w:t>
+      </w:r>
+      <w:r>
+        <w:rPr>
+          <w:rFonts w:ascii="Times New Roman" w:hAnsi="Times New Roman" w:cs="Times New Roman"/>
+          <w:sz w:val="28"/>
+          <w:szCs w:val="28"/>
+        </w:rPr>
+        <w:t xml:space="preserve"> - </w:t>
+      </w:r>
+      <w:r>
+        <w:rPr>
+          <w:rFonts w:ascii="Times New Roman" w:hAnsi="Times New Roman" w:cs="Times New Roman"/>
+          <w:sz w:val="28"/>
+          <w:szCs w:val="28"/>
+        </w:rPr>
+        <w:t xml:space="preserve">это свободный </w:t>
+      </w:r>
+      <w:proofErr w:type="spellStart"/>
+      <w:r>
+        <w:rPr>
+          <w:rFonts w:ascii="Times New Roman" w:hAnsi="Times New Roman" w:cs="Times New Roman"/>
+          <w:sz w:val="28"/>
+          <w:szCs w:val="28"/>
+        </w:rPr>
+        <w:t>фреймворк</w:t>
+      </w:r>
+      <w:proofErr w:type="spellEnd"/>
+      <w:r>
+        <w:rPr>
+          <w:rFonts w:ascii="Times New Roman" w:hAnsi="Times New Roman" w:cs="Times New Roman"/>
+          <w:sz w:val="28"/>
+          <w:szCs w:val="28"/>
+        </w:rPr>
+        <w:t xml:space="preserve">, используемый для разработки веб-приложений. Работает на языке </w:t>
+      </w:r>
+      <w:r>
+        <w:rPr>
+          <w:rFonts w:ascii="Times New Roman" w:hAnsi="Times New Roman" w:cs="Times New Roman"/>
+          <w:sz w:val="28"/>
+          <w:szCs w:val="28"/>
+          <w:lang w:val="en-US"/>
+        </w:rPr>
+        <w:t>Python</w:t>
+      </w:r>
+      <w:r>
+        <w:rPr>
+          <w:rFonts w:ascii="Times New Roman" w:hAnsi="Times New Roman" w:cs="Times New Roman"/>
+          <w:sz w:val="28"/>
+          <w:szCs w:val="28"/>
+        </w:rPr>
+        <w:t xml:space="preserve">. </w:t>
+      </w:r>
+      <w:r>
+        <w:rPr>
+          <w:rFonts w:ascii="Times New Roman" w:hAnsi="Times New Roman" w:cs="Times New Roman"/>
+          <w:sz w:val="28"/>
+          <w:szCs w:val="28"/>
+          <w:lang w:val="en-US"/>
+        </w:rPr>
+        <w:t>Django</w:t>
+      </w:r>
+      <w:r>
+        <w:rPr>
+          <w:rFonts w:ascii="Times New Roman" w:hAnsi="Times New Roman" w:cs="Times New Roman"/>
+          <w:sz w:val="28"/>
+          <w:szCs w:val="28"/>
+        </w:rPr>
+        <w:t xml:space="preserve"> использует для выполнения необходимого спектра задач шаблон проектирования </w:t>
+      </w:r>
+      <w:r>
+        <w:rPr>
+          <w:rFonts w:ascii="Times New Roman" w:hAnsi="Times New Roman" w:cs="Times New Roman"/>
+          <w:sz w:val="28"/>
+          <w:szCs w:val="28"/>
+          <w:lang w:val="en-US"/>
+        </w:rPr>
+        <w:t>MVC</w:t>
+      </w:r>
+      <w:r>
+        <w:rPr>
+          <w:rFonts w:ascii="Times New Roman" w:hAnsi="Times New Roman" w:cs="Times New Roman"/>
+          <w:sz w:val="28"/>
+          <w:szCs w:val="28"/>
+        </w:rPr>
+        <w:t>.</w:t>
+      </w:r>
+    </w:p>
+    <w:p>
+      <w:pPr>
+        <w:jc w:val="both"/>
+        <w:rPr>
+          <w:rFonts w:ascii="Times New Roman" w:hAnsi="Times New Roman" w:cs="Times New Roman"/>
+          <w:sz w:val="28"/>
+          <w:szCs w:val="28"/>
+        </w:rPr>
+      </w:pPr>
+      <w:r>
+        <w:rPr>
+          <w:rFonts w:ascii="Times New Roman" w:hAnsi="Times New Roman" w:cs="Times New Roman"/>
+          <w:sz w:val="28"/>
+          <w:szCs w:val="28"/>
+        </w:rPr>
+        <w:t>Э</w:t>
+      </w:r>
+      <w:r>
+        <w:rPr>
+          <w:rFonts w:ascii="Times New Roman" w:hAnsi="Times New Roman" w:cs="Times New Roman"/>
+          <w:sz w:val="28"/>
+          <w:szCs w:val="28"/>
+        </w:rPr>
+        <w:t xml:space="preserve">то бесплатная библиотека. Она позволяет создавать быстрые и безопасные сайты/онлайн-программы на языке программирования </w:t>
+      </w:r>
+      <w:r>
+        <w:rPr>
+          <w:rFonts w:ascii="Times New Roman" w:hAnsi="Times New Roman" w:cs="Times New Roman"/>
+          <w:sz w:val="28"/>
+          <w:szCs w:val="28"/>
+          <w:lang w:val="en-US"/>
+        </w:rPr>
+        <w:t>Python</w:t>
+      </w:r>
+      <w:r>
+        <w:rPr>
+          <w:rFonts w:ascii="Times New Roman" w:hAnsi="Times New Roman" w:cs="Times New Roman"/>
+          <w:sz w:val="28"/>
+          <w:szCs w:val="28"/>
+        </w:rPr>
+        <w:t xml:space="preserve">. Этот инструмент был создан в 2005 году разработчиками Андрианом </w:t>
+      </w:r>
+      <w:proofErr w:type="spellStart"/>
+      <w:r>
+        <w:rPr>
+          <w:rFonts w:ascii="Times New Roman" w:hAnsi="Times New Roman" w:cs="Times New Roman"/>
+          <w:sz w:val="28"/>
+          <w:szCs w:val="28"/>
+        </w:rPr>
+        <w:t>Головати</w:t>
+      </w:r>
+      <w:proofErr w:type="spellEnd"/>
+      <w:r>
+        <w:rPr>
+          <w:rFonts w:ascii="Times New Roman" w:hAnsi="Times New Roman" w:cs="Times New Roman"/>
+          <w:sz w:val="28"/>
+          <w:szCs w:val="28"/>
+        </w:rPr>
+        <w:t xml:space="preserve"> и </w:t>
+      </w:r>
+      <w:proofErr w:type="spellStart"/>
+      <w:r>
+        <w:rPr>
+          <w:rFonts w:ascii="Times New Roman" w:hAnsi="Times New Roman" w:cs="Times New Roman"/>
+          <w:sz w:val="28"/>
+          <w:szCs w:val="28"/>
+        </w:rPr>
+        <w:t>Саймоном</w:t>
+      </w:r>
+      <w:proofErr w:type="spellEnd"/>
+      <w:r>
+        <w:rPr>
+          <w:rFonts w:ascii="Times New Roman" w:hAnsi="Times New Roman" w:cs="Times New Roman"/>
+          <w:sz w:val="28"/>
+          <w:szCs w:val="28"/>
+        </w:rPr>
+        <w:t xml:space="preserve"> </w:t>
+      </w:r>
+      <w:proofErr w:type="spellStart"/>
+      <w:r>
+        <w:rPr>
+          <w:rFonts w:ascii="Times New Roman" w:hAnsi="Times New Roman" w:cs="Times New Roman"/>
+          <w:sz w:val="28"/>
+          <w:szCs w:val="28"/>
+        </w:rPr>
+        <w:t>Уиллисоном</w:t>
+      </w:r>
+      <w:proofErr w:type="spellEnd"/>
+      <w:r>
+        <w:rPr>
+          <w:rFonts w:ascii="Times New Roman" w:hAnsi="Times New Roman" w:cs="Times New Roman"/>
+          <w:sz w:val="28"/>
+          <w:szCs w:val="28"/>
+        </w:rPr>
+        <w:t xml:space="preserve">. Библиотека была названа в честь французского гитариста </w:t>
+      </w:r>
+      <w:proofErr w:type="spellStart"/>
+      <w:r>
+        <w:rPr>
+          <w:rFonts w:ascii="Times New Roman" w:hAnsi="Times New Roman" w:cs="Times New Roman"/>
+          <w:sz w:val="28"/>
+          <w:szCs w:val="28"/>
+        </w:rPr>
+        <w:t>Джанго</w:t>
+      </w:r>
+      <w:proofErr w:type="spellEnd"/>
+      <w:r>
+        <w:rPr>
+          <w:rFonts w:ascii="Times New Roman" w:hAnsi="Times New Roman" w:cs="Times New Roman"/>
+          <w:sz w:val="28"/>
+          <w:szCs w:val="28"/>
+        </w:rPr>
+        <w:t xml:space="preserve"> </w:t>
+      </w:r>
+      <w:proofErr w:type="spellStart"/>
+      <w:r>
+        <w:rPr>
+          <w:rFonts w:ascii="Times New Roman" w:hAnsi="Times New Roman" w:cs="Times New Roman"/>
+          <w:sz w:val="28"/>
+          <w:szCs w:val="28"/>
+        </w:rPr>
+        <w:t>Рейнхарда</w:t>
+      </w:r>
+      <w:proofErr w:type="spellEnd"/>
+      <w:r>
+        <w:rPr>
+          <w:rFonts w:ascii="Times New Roman" w:hAnsi="Times New Roman" w:cs="Times New Roman"/>
+          <w:sz w:val="28"/>
+          <w:szCs w:val="28"/>
+        </w:rPr>
+        <w:t>.</w:t>
+      </w:r>
+    </w:p>
+    <w:p>
+      <w:pPr>
+        <w:jc w:val="both"/>
+        <w:rPr>
+          <w:rFonts w:ascii="Times New Roman" w:hAnsi="Times New Roman" w:cs="Times New Roman"/>
+          <w:sz w:val="28"/>
+          <w:szCs w:val="28"/>
+        </w:rPr>
+      </w:pPr>
+      <w:r>
+        <w:rPr>
+          <w:rFonts w:ascii="Times New Roman" w:hAnsi="Times New Roman" w:cs="Times New Roman"/>
+          <w:sz w:val="28"/>
+          <w:szCs w:val="28"/>
+        </w:rPr>
+        <w:t xml:space="preserve">Первая версия рассматриваемого инструмента официально была опубликована в 2005 году. С тех пор </w:t>
+      </w:r>
+      <w:r>
+        <w:rPr>
+          <w:rFonts w:ascii="Times New Roman" w:hAnsi="Times New Roman" w:cs="Times New Roman"/>
+          <w:sz w:val="28"/>
+          <w:szCs w:val="28"/>
+          <w:lang w:val="en-US"/>
+        </w:rPr>
+        <w:t>Django</w:t>
+      </w:r>
+      <w:r>
+        <w:rPr>
+          <w:rFonts w:ascii="Times New Roman" w:hAnsi="Times New Roman" w:cs="Times New Roman"/>
+          <w:sz w:val="28"/>
+          <w:szCs w:val="28"/>
+        </w:rPr>
+        <w:t xml:space="preserve"> активно развивается и совершенствуется. Ежегодно обновление </w:t>
+      </w:r>
+      <w:proofErr w:type="spellStart"/>
+      <w:r>
+        <w:rPr>
+          <w:rFonts w:ascii="Times New Roman" w:hAnsi="Times New Roman" w:cs="Times New Roman"/>
+          <w:sz w:val="28"/>
+          <w:szCs w:val="28"/>
+        </w:rPr>
+        <w:t>фреймворка</w:t>
+      </w:r>
+      <w:proofErr w:type="spellEnd"/>
+      <w:r>
+        <w:rPr>
+          <w:rFonts w:ascii="Times New Roman" w:hAnsi="Times New Roman" w:cs="Times New Roman"/>
+          <w:sz w:val="28"/>
+          <w:szCs w:val="28"/>
+        </w:rPr>
+        <w:t xml:space="preserve"> осуществляется 1-2 </w:t>
+      </w:r>
+      <w:r>
+        <w:rPr>
+          <w:rFonts w:ascii="Times New Roman" w:hAnsi="Times New Roman" w:cs="Times New Roman"/>
+          <w:sz w:val="28"/>
+          <w:szCs w:val="28"/>
+        </w:rPr>
+        <w:lastRenderedPageBreak/>
+        <w:t xml:space="preserve">раза. С 2008 года поддержкой этого проекта занимается компания </w:t>
+      </w:r>
+      <w:r>
+        <w:rPr>
+          <w:rFonts w:ascii="Times New Roman" w:hAnsi="Times New Roman" w:cs="Times New Roman"/>
+          <w:sz w:val="28"/>
+          <w:szCs w:val="28"/>
+          <w:lang w:val="en-US"/>
+        </w:rPr>
+        <w:t>Django</w:t>
+      </w:r>
+      <w:r>
+        <w:rPr>
+          <w:rFonts w:ascii="Times New Roman" w:hAnsi="Times New Roman" w:cs="Times New Roman"/>
+          <w:sz w:val="28"/>
+          <w:szCs w:val="28"/>
+        </w:rPr>
+        <w:t xml:space="preserve"> </w:t>
+      </w:r>
+      <w:r>
+        <w:rPr>
+          <w:rFonts w:ascii="Times New Roman" w:hAnsi="Times New Roman" w:cs="Times New Roman"/>
+          <w:sz w:val="28"/>
+          <w:szCs w:val="28"/>
+          <w:lang w:val="en-US"/>
+        </w:rPr>
+        <w:t>Software</w:t>
+      </w:r>
+      <w:r>
+        <w:rPr>
+          <w:rFonts w:ascii="Times New Roman" w:hAnsi="Times New Roman" w:cs="Times New Roman"/>
+          <w:sz w:val="28"/>
+          <w:szCs w:val="28"/>
+        </w:rPr>
+        <w:t xml:space="preserve"> </w:t>
+      </w:r>
+      <w:r>
+        <w:rPr>
+          <w:rFonts w:ascii="Times New Roman" w:hAnsi="Times New Roman" w:cs="Times New Roman"/>
+          <w:sz w:val="28"/>
+          <w:szCs w:val="28"/>
+          <w:lang w:val="en-US"/>
+        </w:rPr>
+        <w:t>Foundation</w:t>
+      </w:r>
+      <w:r>
+        <w:rPr>
+          <w:rFonts w:ascii="Times New Roman" w:hAnsi="Times New Roman" w:cs="Times New Roman"/>
+          <w:sz w:val="28"/>
+          <w:szCs w:val="28"/>
+        </w:rPr>
+        <w:t xml:space="preserve"> (</w:t>
+      </w:r>
+      <w:r>
+        <w:rPr>
+          <w:rFonts w:ascii="Times New Roman" w:hAnsi="Times New Roman" w:cs="Times New Roman"/>
+          <w:sz w:val="28"/>
+          <w:szCs w:val="28"/>
+          <w:lang w:val="en-US"/>
+        </w:rPr>
+        <w:t>DSF</w:t>
+      </w:r>
+      <w:r>
+        <w:rPr>
+          <w:rFonts w:ascii="Times New Roman" w:hAnsi="Times New Roman" w:cs="Times New Roman"/>
+          <w:sz w:val="28"/>
+          <w:szCs w:val="28"/>
+        </w:rPr>
+        <w:t>).</w:t>
+      </w:r>
+    </w:p>
+    <w:p>
+      <w:pPr>
+        <w:jc w:val="both"/>
+        <w:rPr>
+          <w:rFonts w:ascii="Times New Roman" w:hAnsi="Times New Roman" w:cs="Times New Roman"/>
+          <w:color w:val="363B49"/>
+          <w:sz w:val="28"/>
+          <w:szCs w:val="28"/>
+          <w:shd w:val="clear" w:color="auto" w:fill="FFFFFF"/>
+        </w:rPr>
+      </w:pPr>
+      <w:r>
+        <w:rPr>
+          <w:rFonts w:ascii="Times New Roman" w:hAnsi="Times New Roman" w:cs="Times New Roman"/>
+          <w:b/>
+          <w:color w:val="363B49"/>
+          <w:sz w:val="28"/>
+          <w:szCs w:val="28"/>
+          <w:shd w:val="clear" w:color="auto" w:fill="FFFFFF"/>
+          <w:lang w:val="en-US"/>
+        </w:rPr>
+        <w:t>F</w:t>
+      </w:r>
+      <w:proofErr w:type="spellStart"/>
+      <w:r>
+        <w:rPr>
+          <w:rFonts w:ascii="Times New Roman" w:hAnsi="Times New Roman" w:cs="Times New Roman"/>
+          <w:b/>
+          <w:color w:val="363B49"/>
+          <w:sz w:val="28"/>
+          <w:szCs w:val="28"/>
+          <w:shd w:val="clear" w:color="auto" w:fill="FFFFFF"/>
+        </w:rPr>
+        <w:t>astAPI</w:t>
+      </w:r>
+      <w:proofErr w:type="spellEnd"/>
+      <w:r>
+        <w:rPr>
+          <w:rFonts w:ascii="Times New Roman" w:hAnsi="Times New Roman" w:cs="Times New Roman"/>
+          <w:color w:val="363B49"/>
+          <w:sz w:val="28"/>
+          <w:szCs w:val="28"/>
+          <w:shd w:val="clear" w:color="auto" w:fill="FFFFFF"/>
+        </w:rPr>
+        <w:t xml:space="preserve"> - это современный и высокопроизводительный веб-</w:t>
+      </w:r>
+      <w:proofErr w:type="spellStart"/>
+      <w:r>
+        <w:rPr>
+          <w:rFonts w:ascii="Times New Roman" w:hAnsi="Times New Roman" w:cs="Times New Roman"/>
+          <w:color w:val="363B49"/>
+          <w:sz w:val="28"/>
+          <w:szCs w:val="28"/>
+          <w:shd w:val="clear" w:color="auto" w:fill="FFFFFF"/>
+        </w:rPr>
+        <w:t>фреймворк</w:t>
+      </w:r>
+      <w:proofErr w:type="spellEnd"/>
+      <w:r>
+        <w:rPr>
+          <w:rFonts w:ascii="Times New Roman" w:hAnsi="Times New Roman" w:cs="Times New Roman"/>
+          <w:color w:val="363B49"/>
+          <w:sz w:val="28"/>
+          <w:szCs w:val="28"/>
+          <w:shd w:val="clear" w:color="auto" w:fill="FFFFFF"/>
+        </w:rPr>
+        <w:t xml:space="preserve"> для создания API на языке программирования </w:t>
+      </w:r>
+      <w:proofErr w:type="spellStart"/>
+      <w:r>
+        <w:rPr>
+          <w:rFonts w:ascii="Times New Roman" w:hAnsi="Times New Roman" w:cs="Times New Roman"/>
+          <w:color w:val="363B49"/>
+          <w:sz w:val="28"/>
+          <w:szCs w:val="28"/>
+          <w:shd w:val="clear" w:color="auto" w:fill="FFFFFF"/>
+        </w:rPr>
+        <w:t>Python</w:t>
+      </w:r>
+      <w:proofErr w:type="spellEnd"/>
+      <w:r>
+        <w:rPr>
+          <w:rFonts w:ascii="Times New Roman" w:hAnsi="Times New Roman" w:cs="Times New Roman"/>
+          <w:color w:val="363B49"/>
+          <w:sz w:val="28"/>
+          <w:szCs w:val="28"/>
+          <w:shd w:val="clear" w:color="auto" w:fill="FFFFFF"/>
+        </w:rPr>
+        <w:t>, который был запущен в 2018 году. Он разрабатывался как простой и удобный инструмент для ускорения разработки и уменьшения количества шаблонного кода.</w:t>
+      </w:r>
+    </w:p>
+    <w:p>
+      <w:pPr>
+        <w:jc w:val="both"/>
+        <w:rPr>
+          <w:rFonts w:ascii="Times New Roman" w:hAnsi="Times New Roman" w:cs="Times New Roman"/>
+          <w:sz w:val="28"/>
+          <w:szCs w:val="28"/>
+        </w:rPr>
+      </w:pPr>
+      <w:proofErr w:type="spellStart"/>
+      <w:r>
+        <w:rPr>
+          <w:rFonts w:ascii="Times New Roman" w:hAnsi="Times New Roman" w:cs="Times New Roman"/>
+          <w:b/>
+          <w:sz w:val="28"/>
+          <w:szCs w:val="28"/>
+        </w:rPr>
+        <w:t>Flask</w:t>
+      </w:r>
+      <w:proofErr w:type="spellEnd"/>
+      <w:r>
+        <w:rPr>
+          <w:rFonts w:ascii="Times New Roman" w:hAnsi="Times New Roman" w:cs="Times New Roman"/>
+          <w:sz w:val="28"/>
+          <w:szCs w:val="28"/>
+        </w:rPr>
+        <w:t xml:space="preserve"> </w:t>
+      </w:r>
+      <w:r>
+        <w:rPr>
+          <w:rFonts w:ascii="Times New Roman" w:hAnsi="Times New Roman" w:cs="Times New Roman"/>
+          <w:sz w:val="28"/>
+          <w:szCs w:val="28"/>
+        </w:rPr>
+        <w:t xml:space="preserve">- </w:t>
+      </w:r>
+      <w:proofErr w:type="spellStart"/>
+      <w:r>
+        <w:rPr>
+          <w:rFonts w:ascii="Times New Roman" w:hAnsi="Times New Roman" w:cs="Times New Roman"/>
+          <w:sz w:val="28"/>
+          <w:szCs w:val="28"/>
+        </w:rPr>
+        <w:t>фреймворк</w:t>
+      </w:r>
+      <w:proofErr w:type="spellEnd"/>
+      <w:r>
+        <w:rPr>
+          <w:rFonts w:ascii="Times New Roman" w:hAnsi="Times New Roman" w:cs="Times New Roman"/>
+          <w:sz w:val="28"/>
+          <w:szCs w:val="28"/>
+        </w:rPr>
+        <w:t xml:space="preserve"> для создания веб-приложений на языке программирования </w:t>
+      </w:r>
+      <w:proofErr w:type="spellStart"/>
+      <w:r>
+        <w:rPr>
+          <w:rFonts w:ascii="Times New Roman" w:hAnsi="Times New Roman" w:cs="Times New Roman"/>
+          <w:sz w:val="28"/>
+          <w:szCs w:val="28"/>
+        </w:rPr>
+        <w:t>Python</w:t>
+      </w:r>
+      <w:proofErr w:type="spellEnd"/>
+      <w:r>
+        <w:rPr>
+          <w:rFonts w:ascii="Times New Roman" w:hAnsi="Times New Roman" w:cs="Times New Roman"/>
+          <w:sz w:val="28"/>
+          <w:szCs w:val="28"/>
+        </w:rPr>
+        <w:t xml:space="preserve">, использующий набор инструментов </w:t>
+      </w:r>
+      <w:proofErr w:type="spellStart"/>
+      <w:r>
+        <w:rPr>
+          <w:rFonts w:ascii="Times New Roman" w:hAnsi="Times New Roman" w:cs="Times New Roman"/>
+          <w:sz w:val="28"/>
+          <w:szCs w:val="28"/>
+        </w:rPr>
+        <w:t>Werkzeug</w:t>
+      </w:r>
+      <w:proofErr w:type="spellEnd"/>
+      <w:r>
+        <w:rPr>
+          <w:rFonts w:ascii="Times New Roman" w:hAnsi="Times New Roman" w:cs="Times New Roman"/>
+          <w:sz w:val="28"/>
+          <w:szCs w:val="28"/>
+        </w:rPr>
+        <w:t xml:space="preserve">, а также </w:t>
+      </w:r>
+      <w:proofErr w:type="spellStart"/>
+      <w:r>
+        <w:rPr>
+          <w:rFonts w:ascii="Times New Roman" w:hAnsi="Times New Roman" w:cs="Times New Roman"/>
+          <w:sz w:val="28"/>
+          <w:szCs w:val="28"/>
+        </w:rPr>
+        <w:t>шаблонизатор</w:t>
+      </w:r>
+      <w:proofErr w:type="spellEnd"/>
+      <w:r>
+        <w:rPr>
+          <w:rFonts w:ascii="Times New Roman" w:hAnsi="Times New Roman" w:cs="Times New Roman"/>
+          <w:sz w:val="28"/>
+          <w:szCs w:val="28"/>
+        </w:rPr>
+        <w:t xml:space="preserve"> Jinja2. Относится к категории так называемых </w:t>
+      </w:r>
+      <w:proofErr w:type="spellStart"/>
+      <w:r>
+        <w:rPr>
+          <w:rFonts w:ascii="Times New Roman" w:hAnsi="Times New Roman" w:cs="Times New Roman"/>
+          <w:sz w:val="28"/>
+          <w:szCs w:val="28"/>
+        </w:rPr>
+        <w:t>микрофреймворков</w:t>
+      </w:r>
+      <w:proofErr w:type="spellEnd"/>
+      <w:r>
+        <w:rPr>
+          <w:rFonts w:ascii="Times New Roman" w:hAnsi="Times New Roman" w:cs="Times New Roman"/>
+          <w:sz w:val="28"/>
+          <w:szCs w:val="28"/>
+        </w:rPr>
+        <w:t xml:space="preserve"> — </w:t>
+      </w:r>
+      <w:proofErr w:type="spellStart"/>
+      <w:r>
+        <w:rPr>
+          <w:rFonts w:ascii="Times New Roman" w:hAnsi="Times New Roman" w:cs="Times New Roman"/>
+          <w:sz w:val="28"/>
+          <w:szCs w:val="28"/>
+        </w:rPr>
+        <w:t>минималистичных</w:t>
+      </w:r>
+      <w:proofErr w:type="spellEnd"/>
+      <w:r>
+        <w:rPr>
+          <w:rFonts w:ascii="Times New Roman" w:hAnsi="Times New Roman" w:cs="Times New Roman"/>
+          <w:sz w:val="28"/>
+          <w:szCs w:val="28"/>
+        </w:rPr>
+        <w:t xml:space="preserve"> каркасов веб-приложений, сознательно предоставляющих лишь самые базовые возможности.</w:t>
+      </w:r>
+      <w:r>
+        <w:rPr>
+          <w:rFonts w:ascii="Times New Roman" w:hAnsi="Times New Roman" w:cs="Times New Roman"/>
+          <w:sz w:val="28"/>
+          <w:szCs w:val="28"/>
+        </w:rPr>
+        <w:t xml:space="preserve"> </w:t>
+      </w:r>
+      <w:r>
+        <w:rPr>
+          <w:rFonts w:ascii="Times New Roman" w:hAnsi="Times New Roman" w:cs="Times New Roman"/>
+          <w:sz w:val="28"/>
+          <w:szCs w:val="28"/>
+        </w:rPr>
+        <w:t xml:space="preserve">Создатель и основной автор — австрийский программист </w:t>
+      </w:r>
+      <w:proofErr w:type="spellStart"/>
+      <w:r>
+        <w:rPr>
+          <w:rFonts w:ascii="Times New Roman" w:hAnsi="Times New Roman" w:cs="Times New Roman"/>
+          <w:sz w:val="28"/>
+          <w:szCs w:val="28"/>
+        </w:rPr>
+        <w:t>Армин</w:t>
+      </w:r>
+      <w:proofErr w:type="spellEnd"/>
+      <w:r>
+        <w:rPr>
+          <w:rFonts w:ascii="Times New Roman" w:hAnsi="Times New Roman" w:cs="Times New Roman"/>
+          <w:sz w:val="28"/>
+          <w:szCs w:val="28"/>
+        </w:rPr>
+        <w:t xml:space="preserve"> </w:t>
+      </w:r>
+      <w:proofErr w:type="spellStart"/>
+      <w:r>
+        <w:rPr>
+          <w:rFonts w:ascii="Times New Roman" w:hAnsi="Times New Roman" w:cs="Times New Roman"/>
+          <w:sz w:val="28"/>
+          <w:szCs w:val="28"/>
+        </w:rPr>
+        <w:t>Ронахер</w:t>
+      </w:r>
+      <w:proofErr w:type="spellEnd"/>
+      <w:r>
+        <w:rPr>
+          <w:rFonts w:ascii="Times New Roman" w:hAnsi="Times New Roman" w:cs="Times New Roman"/>
+          <w:sz w:val="28"/>
+          <w:szCs w:val="28"/>
+        </w:rPr>
+        <w:t>, начал работу над проектом в 2010 году.</w:t>
+      </w:r>
+    </w:p>
+    <w:p>
+      <w:pPr>
+        <w:jc w:val="both"/>
+        <w:rPr>
+          <w:rFonts w:ascii="Times New Roman" w:hAnsi="Times New Roman" w:cs="Times New Roman"/>
+          <w:sz w:val="28"/>
+          <w:szCs w:val="28"/>
+        </w:rPr>
+      </w:pPr>
+      <w:r>
+        <w:rPr>
+          <w:rFonts w:ascii="Times New Roman" w:hAnsi="Times New Roman" w:cs="Times New Roman"/>
+          <w:b/>
+          <w:sz w:val="28"/>
+          <w:szCs w:val="28"/>
+          <w:lang w:val="en-US"/>
+        </w:rPr>
+        <w:t>B</w:t>
+      </w:r>
+      <w:proofErr w:type="spellStart"/>
+      <w:r>
+        <w:rPr>
+          <w:rFonts w:ascii="Times New Roman" w:hAnsi="Times New Roman" w:cs="Times New Roman"/>
+          <w:b/>
+          <w:sz w:val="28"/>
+          <w:szCs w:val="28"/>
+        </w:rPr>
+        <w:t>ottle</w:t>
+      </w:r>
+      <w:proofErr w:type="spellEnd"/>
+      <w:r>
+        <w:rPr>
+          <w:rFonts w:ascii="Times New Roman" w:hAnsi="Times New Roman" w:cs="Times New Roman"/>
+          <w:sz w:val="28"/>
+          <w:szCs w:val="28"/>
+        </w:rPr>
+        <w:t xml:space="preserve"> - это мини-</w:t>
+      </w:r>
+      <w:proofErr w:type="spellStart"/>
+      <w:r>
+        <w:rPr>
+          <w:rFonts w:ascii="Times New Roman" w:hAnsi="Times New Roman" w:cs="Times New Roman"/>
+          <w:sz w:val="28"/>
+          <w:szCs w:val="28"/>
+        </w:rPr>
+        <w:t>фреймворк</w:t>
+      </w:r>
+      <w:proofErr w:type="spellEnd"/>
+      <w:r>
+        <w:rPr>
+          <w:rFonts w:ascii="Times New Roman" w:hAnsi="Times New Roman" w:cs="Times New Roman"/>
+          <w:sz w:val="28"/>
+          <w:szCs w:val="28"/>
+        </w:rPr>
+        <w:t xml:space="preserve"> для </w:t>
+      </w:r>
+      <w:proofErr w:type="spellStart"/>
+      <w:r>
+        <w:rPr>
+          <w:rFonts w:ascii="Times New Roman" w:hAnsi="Times New Roman" w:cs="Times New Roman"/>
+          <w:sz w:val="28"/>
+          <w:szCs w:val="28"/>
+        </w:rPr>
+        <w:t>Python</w:t>
+      </w:r>
+      <w:proofErr w:type="spellEnd"/>
+      <w:r>
+        <w:rPr>
+          <w:rFonts w:ascii="Times New Roman" w:hAnsi="Times New Roman" w:cs="Times New Roman"/>
+          <w:sz w:val="28"/>
+          <w:szCs w:val="28"/>
+        </w:rPr>
+        <w:t>, позволяющий писать веб-приложения с высокой скоростью. Вот только слово «мини» добавляет ограничения, например, здесь нет быстрого способа создать административную панель. Если нужна работа с БД, то ее надо подключать отдельно.</w:t>
+      </w:r>
     </w:p>
     <w:p>
       <w:pPr>
@@ -820,17 +2507,17 @@
           <w:szCs w:val="28"/>
         </w:rPr>
       </w:pPr>
-      <w:bookmarkStart w:id="4" w:name="_Toc187419143"/>
-      <w:r>
-        <w:rPr>
-          <w:rStyle w:val="a3"/>
-          <w:rFonts w:ascii="Times New Roman" w:hAnsi="Times New Roman" w:cs="Times New Roman"/>
-          <w:b w:val="0"/>
-          <w:color w:val="000000"/>
-          <w:sz w:val="28"/>
-          <w:szCs w:val="28"/>
-        </w:rPr>
-        <w:t xml:space="preserve">Обзор популярных инструментов для разработки веб-приложений на </w:t>
+      <w:bookmarkStart w:id="4" w:name="_Toc187429884"/>
+      <w:r>
+        <w:rPr>
+          <w:rStyle w:val="a3"/>
+          <w:rFonts w:ascii="Times New Roman" w:hAnsi="Times New Roman" w:cs="Times New Roman"/>
+          <w:b w:val="0"/>
+          <w:color w:val="000000"/>
+          <w:sz w:val="28"/>
+          <w:szCs w:val="28"/>
+        </w:rPr>
+        <w:t xml:space="preserve">Преимущества и недостатки применяемых </w:t>
       </w:r>
       <w:proofErr w:type="spellStart"/>
       <w:r>
@@ -842,10 +2529,1074 @@
           <w:sz w:val="28"/>
           <w:szCs w:val="28"/>
         </w:rPr>
-        <w:t>Python</w:t>
+        <w:t>фреймворков</w:t>
       </w:r>
       <w:bookmarkEnd w:id="4"/>
       <w:proofErr w:type="spellEnd"/>
+    </w:p>
+    <w:p>
+      <w:pPr>
+        <w:rPr>
+          <w:rFonts w:ascii="Times New Roman" w:hAnsi="Times New Roman" w:cs="Times New Roman"/>
+          <w:b/>
+          <w:sz w:val="28"/>
+          <w:szCs w:val="28"/>
+          <w:u w:val="single"/>
+          <w:lang w:val="en-US"/>
+        </w:rPr>
+      </w:pPr>
+      <w:r>
+        <w:rPr>
+          <w:rFonts w:ascii="Times New Roman" w:hAnsi="Times New Roman" w:cs="Times New Roman"/>
+          <w:b/>
+          <w:sz w:val="28"/>
+          <w:szCs w:val="28"/>
+          <w:u w:val="single"/>
+          <w:lang w:val="en-US"/>
+        </w:rPr>
+        <w:t>Django</w:t>
+      </w:r>
+    </w:p>
+    <w:p>
+      <w:pPr>
+        <w:rPr>
+          <w:rFonts w:ascii="Times New Roman" w:hAnsi="Times New Roman" w:cs="Times New Roman"/>
+          <w:b/>
+          <w:sz w:val="28"/>
+          <w:szCs w:val="28"/>
+        </w:rPr>
+      </w:pPr>
+      <w:r>
+        <w:rPr>
+          <w:rFonts w:ascii="Times New Roman" w:hAnsi="Times New Roman" w:cs="Times New Roman"/>
+          <w:b/>
+          <w:sz w:val="28"/>
+          <w:szCs w:val="28"/>
+        </w:rPr>
+        <w:t>Преимущества:</w:t>
+      </w:r>
+    </w:p>
+    <w:p>
+      <w:pPr>
+        <w:rPr>
+          <w:rFonts w:ascii="Times New Roman" w:hAnsi="Times New Roman" w:cs="Times New Roman"/>
+          <w:sz w:val="28"/>
+          <w:szCs w:val="28"/>
+        </w:rPr>
+      </w:pPr>
+      <w:r>
+        <w:rPr>
+          <w:rFonts w:ascii="Times New Roman" w:hAnsi="Times New Roman" w:cs="Times New Roman"/>
+          <w:sz w:val="28"/>
+          <w:szCs w:val="28"/>
+        </w:rPr>
+        <w:t>- позволяет создавать красивые и интерактивные страницы, которые пользователи могут видеть в своих браузерах;</w:t>
+      </w:r>
+    </w:p>
+    <w:p>
+      <w:pPr>
+        <w:rPr>
+          <w:rFonts w:ascii="Times New Roman" w:hAnsi="Times New Roman" w:cs="Times New Roman"/>
+          <w:color w:val="333333"/>
+          <w:sz w:val="28"/>
+          <w:szCs w:val="28"/>
+          <w:shd w:val="clear" w:color="auto" w:fill="FFFFFF"/>
+        </w:rPr>
+      </w:pPr>
+      <w:r>
+        <w:rPr>
+          <w:rFonts w:ascii="Times New Roman" w:hAnsi="Times New Roman" w:cs="Times New Roman"/>
+          <w:sz w:val="28"/>
+          <w:szCs w:val="28"/>
+        </w:rPr>
+        <w:t xml:space="preserve">- </w:t>
+      </w:r>
+      <w:r>
+        <w:rPr>
+          <w:rFonts w:ascii="Times New Roman" w:hAnsi="Times New Roman" w:cs="Times New Roman"/>
+          <w:color w:val="333333"/>
+          <w:sz w:val="28"/>
+          <w:szCs w:val="28"/>
+          <w:shd w:val="clear" w:color="auto" w:fill="FFFFFF"/>
+        </w:rPr>
+        <w:t>облегчает работу с базой данных, где хранится информация о веб-сайте, такая как список товаров или информация о пользователях</w:t>
+      </w:r>
+      <w:r>
+        <w:rPr>
+          <w:rFonts w:ascii="Times New Roman" w:hAnsi="Times New Roman" w:cs="Times New Roman"/>
+          <w:color w:val="333333"/>
+          <w:sz w:val="28"/>
+          <w:szCs w:val="28"/>
+          <w:shd w:val="clear" w:color="auto" w:fill="FFFFFF"/>
+        </w:rPr>
+        <w:t>;</w:t>
+      </w:r>
+    </w:p>
+    <w:p>
+      <w:pPr>
+        <w:rPr>
+          <w:rFonts w:ascii="Times New Roman" w:hAnsi="Times New Roman" w:cs="Times New Roman"/>
+          <w:color w:val="333333"/>
+          <w:sz w:val="28"/>
+          <w:szCs w:val="28"/>
+          <w:shd w:val="clear" w:color="auto" w:fill="FFFFFF"/>
+        </w:rPr>
+      </w:pPr>
+      <w:r>
+        <w:rPr>
+          <w:rFonts w:ascii="Times New Roman" w:hAnsi="Times New Roman" w:cs="Times New Roman"/>
+          <w:color w:val="333333"/>
+          <w:sz w:val="28"/>
+          <w:szCs w:val="28"/>
+          <w:shd w:val="clear" w:color="auto" w:fill="FFFFFF"/>
+        </w:rPr>
+        <w:t>- помогает обрабатывать запросы от пользователей и отправлять им нужную информацию;</w:t>
+      </w:r>
+    </w:p>
+    <w:p>
+      <w:pPr>
+        <w:rPr>
+          <w:rFonts w:ascii="Times New Roman" w:hAnsi="Times New Roman" w:cs="Times New Roman"/>
+          <w:color w:val="333333"/>
+          <w:sz w:val="28"/>
+          <w:szCs w:val="28"/>
+          <w:shd w:val="clear" w:color="auto" w:fill="FFFFFF"/>
+        </w:rPr>
+      </w:pPr>
+      <w:r>
+        <w:rPr>
+          <w:rFonts w:ascii="Times New Roman" w:hAnsi="Times New Roman" w:cs="Times New Roman"/>
+          <w:color w:val="333333"/>
+          <w:sz w:val="28"/>
+          <w:szCs w:val="28"/>
+          <w:shd w:val="clear" w:color="auto" w:fill="FFFFFF"/>
+        </w:rPr>
+        <w:t xml:space="preserve">- </w:t>
+      </w:r>
+      <w:r>
+        <w:rPr>
+          <w:rFonts w:ascii="Times New Roman" w:hAnsi="Times New Roman" w:cs="Times New Roman"/>
+          <w:color w:val="333333"/>
+          <w:sz w:val="28"/>
+          <w:szCs w:val="28"/>
+          <w:shd w:val="clear" w:color="auto" w:fill="FFFFFF"/>
+        </w:rPr>
+        <w:t> имеет мощный административный интерфейс, который позволяет администраторам управлять содержимым веб-сайта без необходимости знать программирование</w:t>
+      </w:r>
+      <w:r>
+        <w:rPr>
+          <w:rFonts w:ascii="Times New Roman" w:hAnsi="Times New Roman" w:cs="Times New Roman"/>
+          <w:color w:val="333333"/>
+          <w:sz w:val="28"/>
+          <w:szCs w:val="28"/>
+          <w:shd w:val="clear" w:color="auto" w:fill="FFFFFF"/>
+        </w:rPr>
+        <w:t>.</w:t>
+      </w:r>
+    </w:p>
+    <w:p>
+      <w:pPr>
+        <w:rPr>
+          <w:rFonts w:ascii="Times New Roman" w:hAnsi="Times New Roman" w:cs="Times New Roman"/>
+          <w:b/>
+          <w:sz w:val="28"/>
+          <w:szCs w:val="28"/>
+        </w:rPr>
+      </w:pPr>
+      <w:r>
+        <w:rPr>
+          <w:rFonts w:ascii="Times New Roman" w:hAnsi="Times New Roman" w:cs="Times New Roman"/>
+          <w:b/>
+          <w:color w:val="333333"/>
+          <w:sz w:val="28"/>
+          <w:szCs w:val="28"/>
+          <w:shd w:val="clear" w:color="auto" w:fill="FFFFFF"/>
+        </w:rPr>
+        <w:t>Недостатки:</w:t>
+      </w:r>
+    </w:p>
+    <w:p>
+      <w:pPr>
+        <w:rPr>
+          <w:rFonts w:ascii="Times New Roman" w:hAnsi="Times New Roman" w:cs="Times New Roman"/>
+          <w:sz w:val="28"/>
+          <w:szCs w:val="28"/>
+        </w:rPr>
+      </w:pPr>
+      <w:r>
+        <w:rPr>
+          <w:rFonts w:ascii="Times New Roman" w:hAnsi="Times New Roman" w:cs="Times New Roman"/>
+          <w:sz w:val="28"/>
+          <w:szCs w:val="28"/>
+        </w:rPr>
+        <w:t>- имеет свой собственный синтаксис и структуру, которые могут потребовать времени для изучения</w:t>
+      </w:r>
+      <w:r>
+        <w:rPr>
+          <w:rFonts w:ascii="Times New Roman" w:hAnsi="Times New Roman" w:cs="Times New Roman"/>
+          <w:sz w:val="28"/>
+          <w:szCs w:val="28"/>
+        </w:rPr>
+        <w:t>;</w:t>
+      </w:r>
+    </w:p>
+    <w:p>
+      <w:pPr>
+        <w:rPr>
+          <w:rFonts w:ascii="Times New Roman" w:hAnsi="Times New Roman" w:cs="Times New Roman"/>
+          <w:sz w:val="28"/>
+          <w:szCs w:val="28"/>
+        </w:rPr>
+      </w:pPr>
+      <w:r>
+        <w:rPr>
+          <w:rFonts w:ascii="Times New Roman" w:hAnsi="Times New Roman" w:cs="Times New Roman"/>
+          <w:sz w:val="28"/>
+          <w:szCs w:val="28"/>
+        </w:rPr>
+        <w:t xml:space="preserve">- </w:t>
+      </w:r>
+      <w:r>
+        <w:rPr>
+          <w:rFonts w:ascii="Times New Roman" w:hAnsi="Times New Roman" w:cs="Times New Roman"/>
+          <w:color w:val="333333"/>
+          <w:sz w:val="28"/>
+          <w:szCs w:val="28"/>
+          <w:shd w:val="clear" w:color="auto" w:fill="FFFFFF"/>
+        </w:rPr>
+        <w:t>проект часто превращается в странную субстанцию из папок в папках</w:t>
+      </w:r>
+      <w:r>
+        <w:rPr>
+          <w:rFonts w:ascii="Times New Roman" w:hAnsi="Times New Roman" w:cs="Times New Roman"/>
+          <w:color w:val="333333"/>
+          <w:sz w:val="28"/>
+          <w:szCs w:val="28"/>
+          <w:shd w:val="clear" w:color="auto" w:fill="FFFFFF"/>
+        </w:rPr>
+        <w:t>.</w:t>
+      </w:r>
+    </w:p>
+    <w:p>
+      <w:pPr>
+        <w:rPr>
+          <w:rFonts w:ascii="Times New Roman" w:hAnsi="Times New Roman" w:cs="Times New Roman"/>
+          <w:b/>
+          <w:sz w:val="28"/>
+          <w:szCs w:val="28"/>
+          <w:u w:val="single"/>
+        </w:rPr>
+      </w:pPr>
+      <w:proofErr w:type="spellStart"/>
+      <w:r>
+        <w:rPr>
+          <w:rFonts w:ascii="Times New Roman" w:hAnsi="Times New Roman" w:cs="Times New Roman"/>
+          <w:b/>
+          <w:sz w:val="28"/>
+          <w:szCs w:val="28"/>
+          <w:u w:val="single"/>
+          <w:lang w:val="en-US"/>
+        </w:rPr>
+        <w:t>FastAPI</w:t>
+      </w:r>
+      <w:proofErr w:type="spellEnd"/>
+    </w:p>
+    <w:p>
+      <w:pPr>
+        <w:rPr>
+          <w:rFonts w:ascii="Times New Roman" w:hAnsi="Times New Roman" w:cs="Times New Roman"/>
+          <w:b/>
+          <w:sz w:val="28"/>
+          <w:szCs w:val="28"/>
+        </w:rPr>
+      </w:pPr>
+      <w:r>
+        <w:rPr>
+          <w:rFonts w:ascii="Times New Roman" w:hAnsi="Times New Roman" w:cs="Times New Roman"/>
+          <w:b/>
+          <w:sz w:val="28"/>
+          <w:szCs w:val="28"/>
+        </w:rPr>
+        <w:t>Преимущества:</w:t>
+      </w:r>
+    </w:p>
+    <w:p>
+      <w:pPr>
+        <w:rPr>
+          <w:rFonts w:ascii="Times New Roman" w:hAnsi="Times New Roman" w:cs="Times New Roman"/>
+          <w:sz w:val="28"/>
+          <w:szCs w:val="28"/>
+        </w:rPr>
+      </w:pPr>
+      <w:r>
+        <w:rPr>
+          <w:rFonts w:ascii="Times New Roman" w:hAnsi="Times New Roman" w:cs="Times New Roman"/>
+          <w:sz w:val="28"/>
+          <w:szCs w:val="28"/>
+        </w:rPr>
+        <w:lastRenderedPageBreak/>
+        <w:t>-</w:t>
+      </w:r>
+      <w:r>
+        <w:rPr>
+          <w:rFonts w:ascii="Times New Roman" w:hAnsi="Times New Roman" w:cs="Times New Roman"/>
+          <w:sz w:val="28"/>
+          <w:szCs w:val="28"/>
+        </w:rPr>
+        <w:t xml:space="preserve"> скорость работы</w:t>
+      </w:r>
+      <w:r>
+        <w:rPr>
+          <w:rFonts w:ascii="Times New Roman" w:hAnsi="Times New Roman" w:cs="Times New Roman"/>
+          <w:sz w:val="28"/>
+          <w:szCs w:val="28"/>
+        </w:rPr>
+        <w:t>;</w:t>
+      </w:r>
+    </w:p>
+    <w:p>
+      <w:pPr>
+        <w:rPr>
+          <w:rFonts w:ascii="Times New Roman" w:hAnsi="Times New Roman" w:cs="Times New Roman"/>
+          <w:color w:val="333333"/>
+          <w:sz w:val="28"/>
+          <w:szCs w:val="28"/>
+          <w:shd w:val="clear" w:color="auto" w:fill="FFFFFF"/>
+        </w:rPr>
+      </w:pPr>
+      <w:r>
+        <w:rPr>
+          <w:rFonts w:ascii="Times New Roman" w:hAnsi="Times New Roman" w:cs="Times New Roman"/>
+          <w:sz w:val="28"/>
+          <w:szCs w:val="28"/>
+        </w:rPr>
+        <w:t>-</w:t>
+      </w:r>
+      <w:r>
+        <w:rPr>
+          <w:rFonts w:ascii="Times New Roman" w:hAnsi="Times New Roman" w:cs="Times New Roman"/>
+          <w:sz w:val="28"/>
+          <w:szCs w:val="28"/>
+        </w:rPr>
+        <w:t xml:space="preserve"> </w:t>
+      </w:r>
+      <w:r>
+        <w:rPr>
+          <w:rFonts w:ascii="Times New Roman" w:hAnsi="Times New Roman" w:cs="Times New Roman"/>
+          <w:color w:val="333333"/>
+          <w:sz w:val="28"/>
+          <w:szCs w:val="28"/>
+          <w:shd w:val="clear" w:color="auto" w:fill="FFFFFF"/>
+        </w:rPr>
+        <w:t>нет какой-либо утвержденной архитектуры, что дает волю вашей фантазии и различным подходам разработки;</w:t>
+      </w:r>
+    </w:p>
+    <w:p>
+      <w:pPr>
+        <w:rPr>
+          <w:rFonts w:ascii="Times New Roman" w:hAnsi="Times New Roman" w:cs="Times New Roman"/>
+          <w:color w:val="333333"/>
+          <w:sz w:val="28"/>
+          <w:szCs w:val="28"/>
+          <w:shd w:val="clear" w:color="auto" w:fill="FFFFFF"/>
+        </w:rPr>
+      </w:pPr>
+      <w:r>
+        <w:rPr>
+          <w:rFonts w:ascii="Times New Roman" w:hAnsi="Times New Roman" w:cs="Times New Roman"/>
+          <w:sz w:val="28"/>
+          <w:szCs w:val="28"/>
+        </w:rPr>
+        <w:t xml:space="preserve">- </w:t>
+      </w:r>
+      <w:r>
+        <w:rPr>
+          <w:rFonts w:ascii="Times New Roman" w:hAnsi="Times New Roman" w:cs="Times New Roman"/>
+          <w:color w:val="333333"/>
+          <w:sz w:val="28"/>
+          <w:szCs w:val="28"/>
+          <w:shd w:val="clear" w:color="auto" w:fill="FFFFFF"/>
+        </w:rPr>
+        <w:t xml:space="preserve">использует ASGI-сервера по умолчанию, когда в том же </w:t>
+      </w:r>
+      <w:proofErr w:type="spellStart"/>
+      <w:r>
+        <w:rPr>
+          <w:rFonts w:ascii="Times New Roman" w:hAnsi="Times New Roman" w:cs="Times New Roman"/>
+          <w:color w:val="333333"/>
+          <w:sz w:val="28"/>
+          <w:szCs w:val="28"/>
+          <w:shd w:val="clear" w:color="auto" w:fill="FFFFFF"/>
+        </w:rPr>
+        <w:t>Django</w:t>
+      </w:r>
+      <w:proofErr w:type="spellEnd"/>
+      <w:r>
+        <w:rPr>
+          <w:rFonts w:ascii="Times New Roman" w:hAnsi="Times New Roman" w:cs="Times New Roman"/>
+          <w:color w:val="333333"/>
+          <w:sz w:val="28"/>
+          <w:szCs w:val="28"/>
+          <w:shd w:val="clear" w:color="auto" w:fill="FFFFFF"/>
+        </w:rPr>
+        <w:t xml:space="preserve"> нужно заниматься конфигурацией приложения с WSGI на ASGI, что занимает достаточно времени</w:t>
+      </w:r>
+      <w:r>
+        <w:rPr>
+          <w:rFonts w:ascii="Times New Roman" w:hAnsi="Times New Roman" w:cs="Times New Roman"/>
+          <w:color w:val="333333"/>
+          <w:sz w:val="28"/>
+          <w:szCs w:val="28"/>
+          <w:shd w:val="clear" w:color="auto" w:fill="FFFFFF"/>
+        </w:rPr>
+        <w:t>;</w:t>
+      </w:r>
+    </w:p>
+    <w:p>
+      <w:pPr>
+        <w:rPr>
+          <w:rFonts w:ascii="Times New Roman" w:hAnsi="Times New Roman" w:cs="Times New Roman"/>
+          <w:color w:val="333333"/>
+          <w:sz w:val="28"/>
+          <w:szCs w:val="28"/>
+          <w:shd w:val="clear" w:color="auto" w:fill="FFFFFF"/>
+        </w:rPr>
+      </w:pPr>
+      <w:r>
+        <w:rPr>
+          <w:rFonts w:ascii="Times New Roman" w:hAnsi="Times New Roman" w:cs="Times New Roman"/>
+          <w:color w:val="333333"/>
+          <w:sz w:val="28"/>
+          <w:szCs w:val="28"/>
+          <w:shd w:val="clear" w:color="auto" w:fill="FFFFFF"/>
+        </w:rPr>
+        <w:t xml:space="preserve">- </w:t>
+      </w:r>
+      <w:proofErr w:type="spellStart"/>
+      <w:r>
+        <w:rPr>
+          <w:rFonts w:ascii="Times New Roman" w:hAnsi="Times New Roman" w:cs="Times New Roman"/>
+          <w:color w:val="333333"/>
+          <w:sz w:val="28"/>
+          <w:szCs w:val="28"/>
+          <w:shd w:val="clear" w:color="auto" w:fill="FFFFFF"/>
+        </w:rPr>
+        <w:t>валидация</w:t>
+      </w:r>
+      <w:proofErr w:type="spellEnd"/>
+      <w:r>
+        <w:rPr>
+          <w:rFonts w:ascii="Times New Roman" w:hAnsi="Times New Roman" w:cs="Times New Roman"/>
+          <w:color w:val="333333"/>
+          <w:sz w:val="28"/>
+          <w:szCs w:val="28"/>
+          <w:shd w:val="clear" w:color="auto" w:fill="FFFFFF"/>
+        </w:rPr>
+        <w:t xml:space="preserve"> данных через </w:t>
+      </w:r>
+      <w:proofErr w:type="spellStart"/>
+      <w:r>
+        <w:rPr>
+          <w:rFonts w:ascii="Times New Roman" w:hAnsi="Times New Roman" w:cs="Times New Roman"/>
+          <w:color w:val="333333"/>
+          <w:sz w:val="28"/>
+          <w:szCs w:val="28"/>
+          <w:shd w:val="clear" w:color="auto" w:fill="FFFFFF"/>
+          <w:lang w:val="en-US"/>
+        </w:rPr>
+        <w:t>Pydantic</w:t>
+      </w:r>
+      <w:proofErr w:type="spellEnd"/>
+      <w:r>
+        <w:rPr>
+          <w:rFonts w:ascii="Times New Roman" w:hAnsi="Times New Roman" w:cs="Times New Roman"/>
+          <w:color w:val="333333"/>
+          <w:sz w:val="28"/>
+          <w:szCs w:val="28"/>
+          <w:shd w:val="clear" w:color="auto" w:fill="FFFFFF"/>
+        </w:rPr>
+        <w:t>.</w:t>
+      </w:r>
+    </w:p>
+    <w:p>
+      <w:pPr>
+        <w:rPr>
+          <w:rFonts w:ascii="Times New Roman" w:hAnsi="Times New Roman" w:cs="Times New Roman"/>
+          <w:b/>
+          <w:sz w:val="28"/>
+          <w:szCs w:val="28"/>
+        </w:rPr>
+      </w:pPr>
+      <w:r>
+        <w:rPr>
+          <w:rFonts w:ascii="Times New Roman" w:hAnsi="Times New Roman" w:cs="Times New Roman"/>
+          <w:b/>
+          <w:color w:val="333333"/>
+          <w:sz w:val="28"/>
+          <w:szCs w:val="28"/>
+          <w:shd w:val="clear" w:color="auto" w:fill="FFFFFF"/>
+        </w:rPr>
+        <w:t>Недостатки:</w:t>
+      </w:r>
+    </w:p>
+    <w:p>
+      <w:pPr>
+        <w:rPr>
+          <w:rFonts w:ascii="Times New Roman" w:hAnsi="Times New Roman" w:cs="Times New Roman"/>
+          <w:sz w:val="28"/>
+          <w:szCs w:val="28"/>
+        </w:rPr>
+      </w:pPr>
+      <w:r>
+        <w:rPr>
+          <w:rFonts w:ascii="Times New Roman" w:hAnsi="Times New Roman" w:cs="Times New Roman"/>
+          <w:sz w:val="28"/>
+          <w:szCs w:val="28"/>
+        </w:rPr>
+        <w:t xml:space="preserve">- дался сложнее в изучении, чем </w:t>
+      </w:r>
+      <w:r>
+        <w:rPr>
+          <w:rFonts w:ascii="Times New Roman" w:hAnsi="Times New Roman" w:cs="Times New Roman"/>
+          <w:sz w:val="28"/>
+          <w:szCs w:val="28"/>
+          <w:lang w:val="en-US"/>
+        </w:rPr>
+        <w:t>Django</w:t>
+      </w:r>
+      <w:r>
+        <w:rPr>
+          <w:rFonts w:ascii="Times New Roman" w:hAnsi="Times New Roman" w:cs="Times New Roman"/>
+          <w:sz w:val="28"/>
+          <w:szCs w:val="28"/>
+        </w:rPr>
+        <w:t xml:space="preserve">, </w:t>
+      </w:r>
+      <w:r>
+        <w:rPr>
+          <w:rFonts w:ascii="Times New Roman" w:hAnsi="Times New Roman" w:cs="Times New Roman"/>
+          <w:sz w:val="28"/>
+          <w:szCs w:val="28"/>
+          <w:lang w:val="en-US"/>
+        </w:rPr>
+        <w:t>Flask</w:t>
+      </w:r>
+      <w:r>
+        <w:rPr>
+          <w:rFonts w:ascii="Times New Roman" w:hAnsi="Times New Roman" w:cs="Times New Roman"/>
+          <w:sz w:val="28"/>
+          <w:szCs w:val="28"/>
+        </w:rPr>
+        <w:t xml:space="preserve"> и </w:t>
+      </w:r>
+      <w:r>
+        <w:rPr>
+          <w:rFonts w:ascii="Times New Roman" w:hAnsi="Times New Roman" w:cs="Times New Roman"/>
+          <w:sz w:val="28"/>
+          <w:szCs w:val="28"/>
+          <w:lang w:val="en-US"/>
+        </w:rPr>
+        <w:t>Bottle</w:t>
+      </w:r>
+      <w:r>
+        <w:rPr>
+          <w:rFonts w:ascii="Times New Roman" w:hAnsi="Times New Roman" w:cs="Times New Roman"/>
+          <w:sz w:val="28"/>
+          <w:szCs w:val="28"/>
+        </w:rPr>
+        <w:t>;</w:t>
+      </w:r>
+    </w:p>
+    <w:p>
+      <w:pPr>
+        <w:rPr>
+          <w:rFonts w:ascii="Times New Roman" w:hAnsi="Times New Roman" w:cs="Times New Roman"/>
+          <w:sz w:val="28"/>
+          <w:szCs w:val="28"/>
+          <w:lang w:val="en-US"/>
+        </w:rPr>
+      </w:pPr>
+      <w:r>
+        <w:rPr>
+          <w:rFonts w:ascii="Times New Roman" w:hAnsi="Times New Roman" w:cs="Times New Roman"/>
+          <w:sz w:val="28"/>
+          <w:szCs w:val="28"/>
+        </w:rPr>
+        <w:t xml:space="preserve">- нет встроенного </w:t>
+      </w:r>
+      <w:r>
+        <w:rPr>
+          <w:rFonts w:ascii="Times New Roman" w:hAnsi="Times New Roman" w:cs="Times New Roman"/>
+          <w:sz w:val="28"/>
+          <w:szCs w:val="28"/>
+          <w:lang w:val="en-US"/>
+        </w:rPr>
+        <w:t>ORM;</w:t>
+      </w:r>
+    </w:p>
+    <w:p>
+      <w:pPr>
+        <w:rPr>
+          <w:rFonts w:ascii="Times New Roman" w:hAnsi="Times New Roman" w:cs="Times New Roman"/>
+          <w:sz w:val="28"/>
+          <w:szCs w:val="28"/>
+        </w:rPr>
+      </w:pPr>
+      <w:r>
+        <w:rPr>
+          <w:rFonts w:ascii="Times New Roman" w:hAnsi="Times New Roman" w:cs="Times New Roman"/>
+          <w:sz w:val="28"/>
+          <w:szCs w:val="28"/>
+        </w:rPr>
+        <w:t>- требует от разработчиков большей ответственности за безопасность, поскольку он не предоставляет встроенной системы аутентификации и авторизации.</w:t>
+      </w:r>
+    </w:p>
+    <w:p>
+      <w:pPr>
+        <w:rPr>
+          <w:rFonts w:ascii="Times New Roman" w:hAnsi="Times New Roman" w:cs="Times New Roman"/>
+          <w:sz w:val="28"/>
+          <w:szCs w:val="28"/>
+        </w:rPr>
+      </w:pPr>
+      <w:r>
+        <w:rPr>
+          <w:rFonts w:ascii="Times New Roman" w:hAnsi="Times New Roman" w:cs="Times New Roman"/>
+          <w:sz w:val="28"/>
+          <w:szCs w:val="28"/>
+        </w:rPr>
+        <w:t>- необходимость сторонних библиотек.</w:t>
+      </w:r>
+    </w:p>
+    <w:p>
+      <w:pPr>
+        <w:rPr>
+          <w:rFonts w:ascii="Times New Roman" w:hAnsi="Times New Roman" w:cs="Times New Roman"/>
+          <w:b/>
+          <w:sz w:val="28"/>
+          <w:szCs w:val="28"/>
+          <w:u w:val="single"/>
+        </w:rPr>
+      </w:pPr>
+      <w:r>
+        <w:rPr>
+          <w:rFonts w:ascii="Times New Roman" w:hAnsi="Times New Roman" w:cs="Times New Roman"/>
+          <w:b/>
+          <w:sz w:val="28"/>
+          <w:szCs w:val="28"/>
+          <w:u w:val="single"/>
+          <w:lang w:val="en-US"/>
+        </w:rPr>
+        <w:t>Flask</w:t>
+      </w:r>
+    </w:p>
+    <w:p>
+      <w:pPr>
+        <w:rPr>
+          <w:rFonts w:ascii="Times New Roman" w:hAnsi="Times New Roman" w:cs="Times New Roman"/>
+          <w:b/>
+          <w:sz w:val="28"/>
+          <w:szCs w:val="28"/>
+        </w:rPr>
+      </w:pPr>
+      <w:r>
+        <w:rPr>
+          <w:rFonts w:ascii="Times New Roman" w:hAnsi="Times New Roman" w:cs="Times New Roman"/>
+          <w:b/>
+          <w:sz w:val="28"/>
+          <w:szCs w:val="28"/>
+        </w:rPr>
+        <w:t>Преимущества:</w:t>
+      </w:r>
+    </w:p>
+    <w:p>
+      <w:pPr>
+        <w:rPr>
+          <w:rFonts w:ascii="Times New Roman" w:hAnsi="Times New Roman" w:cs="Times New Roman"/>
+          <w:sz w:val="28"/>
+          <w:szCs w:val="28"/>
+        </w:rPr>
+      </w:pPr>
+      <w:r>
+        <w:rPr>
+          <w:rFonts w:ascii="Times New Roman" w:hAnsi="Times New Roman" w:cs="Times New Roman"/>
+          <w:sz w:val="28"/>
+          <w:szCs w:val="28"/>
+        </w:rPr>
+        <w:t>- легкий в изучении;</w:t>
+      </w:r>
+    </w:p>
+    <w:p>
+      <w:pPr>
+        <w:rPr>
+          <w:rFonts w:ascii="Times New Roman" w:hAnsi="Times New Roman" w:cs="Times New Roman"/>
+          <w:sz w:val="28"/>
+          <w:szCs w:val="28"/>
+        </w:rPr>
+      </w:pPr>
+      <w:r>
+        <w:rPr>
+          <w:rFonts w:ascii="Times New Roman" w:hAnsi="Times New Roman" w:cs="Times New Roman"/>
+          <w:sz w:val="28"/>
+          <w:szCs w:val="28"/>
+        </w:rPr>
+        <w:t>- предоставляет минимальный набор инструментов и позволяет разработчикам свободно расширять функциональность с помощью сторонних библиотек. Это дает большую свободу в проектировании и реализации приложений;</w:t>
+      </w:r>
+    </w:p>
+    <w:p>
+      <w:pPr>
+        <w:rPr>
+          <w:rFonts w:ascii="Times New Roman" w:hAnsi="Times New Roman" w:cs="Times New Roman"/>
+          <w:sz w:val="28"/>
+          <w:szCs w:val="28"/>
+        </w:rPr>
+      </w:pPr>
+      <w:r>
+        <w:rPr>
+          <w:rFonts w:ascii="Times New Roman" w:hAnsi="Times New Roman" w:cs="Times New Roman"/>
+          <w:sz w:val="28"/>
+          <w:szCs w:val="28"/>
+        </w:rPr>
+        <w:t>- имеет простой и понятный API, который легко изучить и использовать.</w:t>
+      </w:r>
+    </w:p>
+    <w:p>
+      <w:pPr>
+        <w:rPr>
+          <w:rFonts w:ascii="Times New Roman" w:hAnsi="Times New Roman" w:cs="Times New Roman"/>
+          <w:b/>
+          <w:sz w:val="28"/>
+          <w:szCs w:val="28"/>
+        </w:rPr>
+      </w:pPr>
+      <w:r>
+        <w:rPr>
+          <w:rFonts w:ascii="Times New Roman" w:hAnsi="Times New Roman" w:cs="Times New Roman"/>
+          <w:b/>
+          <w:color w:val="333333"/>
+          <w:sz w:val="28"/>
+          <w:szCs w:val="28"/>
+          <w:shd w:val="clear" w:color="auto" w:fill="FFFFFF"/>
+        </w:rPr>
+        <w:t>Недостатки:</w:t>
+      </w:r>
+    </w:p>
+    <w:p>
+      <w:pPr>
+        <w:rPr>
+          <w:rFonts w:ascii="Times New Roman" w:hAnsi="Times New Roman" w:cs="Times New Roman"/>
+          <w:sz w:val="28"/>
+          <w:szCs w:val="28"/>
+          <w:lang w:val="en-US"/>
+        </w:rPr>
+      </w:pPr>
+      <w:r>
+        <w:rPr>
+          <w:rFonts w:ascii="Times New Roman" w:hAnsi="Times New Roman" w:cs="Times New Roman"/>
+          <w:sz w:val="28"/>
+          <w:szCs w:val="28"/>
+        </w:rPr>
+        <w:t xml:space="preserve">- </w:t>
+      </w:r>
+      <w:r>
+        <w:rPr>
+          <w:rFonts w:ascii="Times New Roman" w:hAnsi="Times New Roman" w:cs="Times New Roman"/>
+          <w:sz w:val="28"/>
+          <w:szCs w:val="28"/>
+        </w:rPr>
+        <w:t xml:space="preserve">нет встроенного </w:t>
+      </w:r>
+      <w:r>
+        <w:rPr>
+          <w:rFonts w:ascii="Times New Roman" w:hAnsi="Times New Roman" w:cs="Times New Roman"/>
+          <w:sz w:val="28"/>
+          <w:szCs w:val="28"/>
+          <w:lang w:val="en-US"/>
+        </w:rPr>
+        <w:t>ORM;</w:t>
+      </w:r>
+    </w:p>
+    <w:p>
+      <w:pPr>
+        <w:rPr>
+          <w:rFonts w:ascii="Times New Roman" w:hAnsi="Times New Roman" w:cs="Times New Roman"/>
+          <w:sz w:val="28"/>
+          <w:szCs w:val="28"/>
+        </w:rPr>
+      </w:pPr>
+      <w:r>
+        <w:rPr>
+          <w:rFonts w:ascii="Times New Roman" w:hAnsi="Times New Roman" w:cs="Times New Roman"/>
+          <w:sz w:val="28"/>
+          <w:szCs w:val="28"/>
+        </w:rPr>
+        <w:t>- требует от разработчиков большей ответственности за безопасность, поскольку он не предоставляет встроенной системы аутентификации и авторизации;</w:t>
+      </w:r>
+    </w:p>
+    <w:p>
+      <w:pPr>
+        <w:rPr>
+          <w:rFonts w:ascii="Times New Roman" w:hAnsi="Times New Roman" w:cs="Times New Roman"/>
+          <w:sz w:val="28"/>
+          <w:szCs w:val="28"/>
+        </w:rPr>
+      </w:pPr>
+      <w:r>
+        <w:rPr>
+          <w:rFonts w:ascii="Times New Roman" w:hAnsi="Times New Roman" w:cs="Times New Roman"/>
+          <w:sz w:val="28"/>
+          <w:szCs w:val="28"/>
+        </w:rPr>
+        <w:t xml:space="preserve">- </w:t>
+      </w:r>
+      <w:r>
+        <w:rPr>
+          <w:rFonts w:ascii="Times New Roman" w:hAnsi="Times New Roman" w:cs="Times New Roman"/>
+          <w:sz w:val="28"/>
+          <w:szCs w:val="28"/>
+        </w:rPr>
+        <w:t>необходимость сторонних библиотек.</w:t>
+      </w:r>
+    </w:p>
+    <w:p>
+      <w:pPr>
+        <w:rPr>
+          <w:rFonts w:ascii="Times New Roman" w:hAnsi="Times New Roman" w:cs="Times New Roman"/>
+          <w:b/>
+          <w:sz w:val="28"/>
+          <w:szCs w:val="28"/>
+          <w:u w:val="single"/>
+        </w:rPr>
+      </w:pPr>
+      <w:r>
+        <w:rPr>
+          <w:rFonts w:ascii="Times New Roman" w:hAnsi="Times New Roman" w:cs="Times New Roman"/>
+          <w:b/>
+          <w:sz w:val="28"/>
+          <w:szCs w:val="28"/>
+          <w:u w:val="single"/>
+          <w:lang w:val="en-US"/>
+        </w:rPr>
+        <w:t>Bottle</w:t>
+      </w:r>
+    </w:p>
+    <w:p>
+      <w:pPr>
+        <w:rPr>
+          <w:rFonts w:ascii="Times New Roman" w:hAnsi="Times New Roman" w:cs="Times New Roman"/>
+          <w:b/>
+          <w:sz w:val="28"/>
+          <w:szCs w:val="28"/>
+        </w:rPr>
+      </w:pPr>
+      <w:r>
+        <w:rPr>
+          <w:rFonts w:ascii="Times New Roman" w:hAnsi="Times New Roman" w:cs="Times New Roman"/>
+          <w:b/>
+          <w:sz w:val="28"/>
+          <w:szCs w:val="28"/>
+        </w:rPr>
+        <w:t>Преимущества:</w:t>
+      </w:r>
+    </w:p>
+    <w:p>
+      <w:pPr>
+        <w:rPr>
+          <w:rFonts w:ascii="Times New Roman" w:hAnsi="Times New Roman" w:cs="Times New Roman"/>
+          <w:sz w:val="28"/>
+          <w:szCs w:val="28"/>
+        </w:rPr>
+      </w:pPr>
+      <w:r>
+        <w:rPr>
+          <w:rFonts w:ascii="Times New Roman" w:hAnsi="Times New Roman" w:cs="Times New Roman"/>
+          <w:sz w:val="28"/>
+          <w:szCs w:val="28"/>
+        </w:rPr>
+        <w:t>- легкий в изучении</w:t>
+      </w:r>
+      <w:r>
+        <w:rPr>
+          <w:rFonts w:ascii="Times New Roman" w:hAnsi="Times New Roman" w:cs="Times New Roman"/>
+          <w:sz w:val="28"/>
+          <w:szCs w:val="28"/>
+        </w:rPr>
+        <w:t xml:space="preserve"> (дался легче всех в изучении)</w:t>
+      </w:r>
+      <w:r>
+        <w:rPr>
+          <w:rFonts w:ascii="Times New Roman" w:hAnsi="Times New Roman" w:cs="Times New Roman"/>
+          <w:sz w:val="28"/>
+          <w:szCs w:val="28"/>
+        </w:rPr>
+        <w:t>;</w:t>
+      </w:r>
+    </w:p>
+    <w:p>
+      <w:pPr>
+        <w:rPr>
+          <w:rFonts w:ascii="Times New Roman" w:hAnsi="Times New Roman" w:cs="Times New Roman"/>
+          <w:sz w:val="28"/>
+          <w:szCs w:val="28"/>
+        </w:rPr>
+      </w:pPr>
+      <w:r>
+        <w:rPr>
+          <w:rFonts w:ascii="Times New Roman" w:hAnsi="Times New Roman" w:cs="Times New Roman"/>
+          <w:sz w:val="28"/>
+          <w:szCs w:val="28"/>
+        </w:rPr>
+        <w:lastRenderedPageBreak/>
+        <w:t>- предоставляет минимальный набор инструментов и позволяет разработчикам свободно расширять функциональность с помощью сторонних библиотек. Это дает большую свободу в проектировании и реализации приложений;</w:t>
+      </w:r>
+    </w:p>
+    <w:p>
+      <w:pPr>
+        <w:rPr>
+          <w:rFonts w:ascii="Times New Roman" w:hAnsi="Times New Roman" w:cs="Times New Roman"/>
+          <w:sz w:val="28"/>
+          <w:szCs w:val="28"/>
+        </w:rPr>
+      </w:pPr>
+      <w:r>
+        <w:rPr>
+          <w:rFonts w:ascii="Times New Roman" w:hAnsi="Times New Roman" w:cs="Times New Roman"/>
+          <w:sz w:val="28"/>
+          <w:szCs w:val="28"/>
+        </w:rPr>
+        <w:t>- имеет простой и понятный API, который легко изучить и использовать</w:t>
+      </w:r>
+      <w:r>
+        <w:rPr>
+          <w:rFonts w:ascii="Times New Roman" w:hAnsi="Times New Roman" w:cs="Times New Roman"/>
+          <w:sz w:val="28"/>
+          <w:szCs w:val="28"/>
+        </w:rPr>
+        <w:t>;</w:t>
+      </w:r>
+    </w:p>
+    <w:p>
+      <w:pPr>
+        <w:rPr>
+          <w:rFonts w:ascii="Times New Roman" w:hAnsi="Times New Roman" w:cs="Times New Roman"/>
+          <w:sz w:val="28"/>
+          <w:szCs w:val="28"/>
+        </w:rPr>
+      </w:pPr>
+      <w:r>
+        <w:rPr>
+          <w:rFonts w:ascii="Times New Roman" w:hAnsi="Times New Roman" w:cs="Times New Roman"/>
+          <w:sz w:val="28"/>
+          <w:szCs w:val="28"/>
+        </w:rPr>
+        <w:t>- минимальные зависимости, не требует установки дополнительных библиотек или модулей, что делает его легко устанавливаемым и использованием;</w:t>
+      </w:r>
+    </w:p>
+    <w:p>
+      <w:pPr>
+        <w:rPr>
+          <w:rFonts w:ascii="Times New Roman" w:hAnsi="Times New Roman" w:cs="Times New Roman"/>
+          <w:sz w:val="28"/>
+          <w:szCs w:val="28"/>
+        </w:rPr>
+      </w:pPr>
+      <w:r>
+        <w:rPr>
+          <w:rFonts w:ascii="Times New Roman" w:hAnsi="Times New Roman" w:cs="Times New Roman"/>
+          <w:sz w:val="28"/>
+          <w:szCs w:val="28"/>
+        </w:rPr>
+        <w:t>- благодаря своей легковесности, обладает высокой производительностью, что делает его хорошим выбором для создания быстрых и отзывчивых веб-приложений.</w:t>
+      </w:r>
+    </w:p>
+    <w:p>
+      <w:pPr>
+        <w:rPr>
+          <w:rFonts w:ascii="Times New Roman" w:hAnsi="Times New Roman" w:cs="Times New Roman"/>
+          <w:b/>
+          <w:sz w:val="28"/>
+          <w:szCs w:val="28"/>
+        </w:rPr>
+      </w:pPr>
+      <w:r>
+        <w:rPr>
+          <w:rFonts w:ascii="Times New Roman" w:hAnsi="Times New Roman" w:cs="Times New Roman"/>
+          <w:b/>
+          <w:color w:val="333333"/>
+          <w:sz w:val="28"/>
+          <w:szCs w:val="28"/>
+          <w:shd w:val="clear" w:color="auto" w:fill="FFFFFF"/>
+        </w:rPr>
+        <w:t>Недостатки:</w:t>
+      </w:r>
+    </w:p>
+    <w:p>
+      <w:pPr>
+        <w:rPr>
+          <w:rFonts w:ascii="Times New Roman" w:hAnsi="Times New Roman" w:cs="Times New Roman"/>
+          <w:sz w:val="28"/>
+          <w:szCs w:val="28"/>
+        </w:rPr>
+      </w:pPr>
+      <w:r>
+        <w:rPr>
+          <w:rFonts w:ascii="Times New Roman" w:hAnsi="Times New Roman" w:cs="Times New Roman"/>
+          <w:sz w:val="28"/>
+          <w:szCs w:val="28"/>
+        </w:rPr>
+        <w:t xml:space="preserve">- нет встроенного </w:t>
+      </w:r>
+      <w:r>
+        <w:rPr>
+          <w:rFonts w:ascii="Times New Roman" w:hAnsi="Times New Roman" w:cs="Times New Roman"/>
+          <w:sz w:val="28"/>
+          <w:szCs w:val="28"/>
+          <w:lang w:val="en-US"/>
+        </w:rPr>
+        <w:t>ORM</w:t>
+      </w:r>
+      <w:r>
+        <w:rPr>
+          <w:rFonts w:ascii="Times New Roman" w:hAnsi="Times New Roman" w:cs="Times New Roman"/>
+          <w:sz w:val="28"/>
+          <w:szCs w:val="28"/>
+        </w:rPr>
+        <w:t>;</w:t>
+      </w:r>
+    </w:p>
+    <w:p>
+      <w:pPr>
+        <w:rPr>
+          <w:rFonts w:ascii="Times New Roman" w:hAnsi="Times New Roman" w:cs="Times New Roman"/>
+          <w:sz w:val="28"/>
+          <w:szCs w:val="28"/>
+        </w:rPr>
+      </w:pPr>
+      <w:r>
+        <w:rPr>
+          <w:rFonts w:ascii="Times New Roman" w:hAnsi="Times New Roman" w:cs="Times New Roman"/>
+          <w:sz w:val="28"/>
+          <w:szCs w:val="28"/>
+        </w:rPr>
+        <w:t>- требует от разработчиков большей ответственности за безопасность, поскольку он не предоставляет встроенной системы аутентификации и авторизации;</w:t>
+      </w:r>
+    </w:p>
+    <w:p>
+      <w:pPr>
+        <w:rPr>
+          <w:rFonts w:ascii="Times New Roman" w:hAnsi="Times New Roman" w:cs="Times New Roman"/>
+          <w:sz w:val="28"/>
+          <w:szCs w:val="28"/>
+        </w:rPr>
+      </w:pPr>
+      <w:r>
+        <w:rPr>
+          <w:rFonts w:ascii="Times New Roman" w:hAnsi="Times New Roman" w:cs="Times New Roman"/>
+          <w:sz w:val="28"/>
+          <w:szCs w:val="28"/>
+        </w:rPr>
+        <w:t>- необходимость сторонних библиотек.</w:t>
+      </w:r>
     </w:p>
     <w:p>
       <w:pPr>
@@ -863,19 +3614,216 @@
           <w:szCs w:val="28"/>
         </w:rPr>
       </w:pPr>
-      <w:bookmarkStart w:id="5" w:name="_Toc187419144"/>
-      <w:r>
-        <w:rPr>
-          <w:rStyle w:val="a3"/>
-          <w:rFonts w:ascii="Times New Roman" w:hAnsi="Times New Roman" w:cs="Times New Roman"/>
-          <w:b w:val="0"/>
-          <w:color w:val="000000"/>
-          <w:sz w:val="28"/>
-          <w:szCs w:val="28"/>
-        </w:rPr>
-        <w:t>Проектирование приложения</w:t>
+      <w:bookmarkStart w:id="5" w:name="_Toc187429885"/>
+      <w:r>
+        <w:rPr>
+          <w:rStyle w:val="a3"/>
+          <w:rFonts w:ascii="Times New Roman" w:hAnsi="Times New Roman" w:cs="Times New Roman"/>
+          <w:b w:val="0"/>
+          <w:color w:val="000000"/>
+          <w:sz w:val="28"/>
+          <w:szCs w:val="28"/>
+        </w:rPr>
+        <w:t>Реализация</w:t>
       </w:r>
       <w:bookmarkEnd w:id="5"/>
+    </w:p>
+    <w:p>
+      <w:pPr>
+        <w:rPr>
+          <w:rFonts w:ascii="Times New Roman" w:hAnsi="Times New Roman" w:cs="Times New Roman"/>
+          <w:sz w:val="28"/>
+          <w:szCs w:val="28"/>
+        </w:rPr>
+      </w:pPr>
+      <w:r>
+        <w:rPr>
+          <w:rFonts w:ascii="Times New Roman" w:hAnsi="Times New Roman" w:cs="Times New Roman"/>
+          <w:sz w:val="28"/>
+          <w:szCs w:val="28"/>
+          <w:lang w:val="en-US"/>
+        </w:rPr>
+        <w:t>Bottle</w:t>
+      </w:r>
+      <w:r>
+        <w:rPr>
+          <w:rFonts w:ascii="Times New Roman" w:hAnsi="Times New Roman" w:cs="Times New Roman"/>
+          <w:sz w:val="28"/>
+          <w:szCs w:val="28"/>
+        </w:rPr>
+        <w:t xml:space="preserve"> - получилось реализовать проект в полном объёме. (1 место по скорости реализации)</w:t>
+      </w:r>
+      <w:r>
+        <w:rPr>
+          <w:rFonts w:ascii="Times New Roman" w:hAnsi="Times New Roman" w:cs="Times New Roman"/>
+          <w:sz w:val="28"/>
+          <w:szCs w:val="28"/>
+        </w:rPr>
+        <w:t>.</w:t>
+      </w:r>
+    </w:p>
+    <w:p>
+      <w:pPr>
+        <w:rPr>
+          <w:rFonts w:ascii="Times New Roman" w:hAnsi="Times New Roman" w:cs="Times New Roman"/>
+          <w:sz w:val="28"/>
+          <w:szCs w:val="28"/>
+        </w:rPr>
+      </w:pPr>
+      <w:proofErr w:type="spellStart"/>
+      <w:proofErr w:type="gramStart"/>
+      <w:r>
+        <w:rPr>
+          <w:rFonts w:ascii="Times New Roman" w:hAnsi="Times New Roman" w:cs="Times New Roman"/>
+          <w:sz w:val="28"/>
+          <w:szCs w:val="28"/>
+        </w:rPr>
+        <w:t>Flask</w:t>
+      </w:r>
+      <w:proofErr w:type="spellEnd"/>
+      <w:r>
+        <w:rPr>
+          <w:rFonts w:ascii="Times New Roman" w:hAnsi="Times New Roman" w:cs="Times New Roman"/>
+          <w:sz w:val="28"/>
+          <w:szCs w:val="28"/>
+        </w:rPr>
+        <w:t xml:space="preserve">  -</w:t>
+      </w:r>
+      <w:proofErr w:type="gramEnd"/>
+      <w:r>
+        <w:rPr>
+          <w:rFonts w:ascii="Times New Roman" w:hAnsi="Times New Roman" w:cs="Times New Roman"/>
+          <w:sz w:val="28"/>
+          <w:szCs w:val="28"/>
+        </w:rPr>
+        <w:t xml:space="preserve"> получилось реализовать проект в полном объёме. (2 место по скорости реализации)</w:t>
+      </w:r>
+      <w:r>
+        <w:rPr>
+          <w:rFonts w:ascii="Times New Roman" w:hAnsi="Times New Roman" w:cs="Times New Roman"/>
+          <w:sz w:val="28"/>
+          <w:szCs w:val="28"/>
+        </w:rPr>
+        <w:t>.</w:t>
+      </w:r>
+    </w:p>
+    <w:p>
+      <w:pPr>
+        <w:rPr>
+          <w:rFonts w:ascii="Times New Roman" w:hAnsi="Times New Roman" w:cs="Times New Roman"/>
+          <w:sz w:val="28"/>
+          <w:szCs w:val="28"/>
+        </w:rPr>
+      </w:pPr>
+      <w:proofErr w:type="spellStart"/>
+      <w:r>
+        <w:rPr>
+          <w:rFonts w:ascii="Times New Roman" w:hAnsi="Times New Roman" w:cs="Times New Roman"/>
+          <w:sz w:val="28"/>
+          <w:szCs w:val="28"/>
+        </w:rPr>
+        <w:t>Django</w:t>
+      </w:r>
+      <w:proofErr w:type="spellEnd"/>
+      <w:r>
+        <w:rPr>
+          <w:rFonts w:ascii="Times New Roman" w:hAnsi="Times New Roman" w:cs="Times New Roman"/>
+          <w:sz w:val="28"/>
+          <w:szCs w:val="28"/>
+        </w:rPr>
+        <w:t xml:space="preserve"> - получилось реализовать проект в полном объёме.</w:t>
+      </w:r>
+      <w:r>
+        <w:rPr>
+          <w:rFonts w:ascii="Times New Roman" w:hAnsi="Times New Roman" w:cs="Times New Roman"/>
+          <w:sz w:val="28"/>
+          <w:szCs w:val="28"/>
+        </w:rPr>
+        <w:t xml:space="preserve"> </w:t>
+      </w:r>
+      <w:r>
+        <w:rPr>
+          <w:rFonts w:ascii="Times New Roman" w:hAnsi="Times New Roman" w:cs="Times New Roman"/>
+          <w:sz w:val="28"/>
+          <w:szCs w:val="28"/>
+        </w:rPr>
+        <w:t>(</w:t>
+      </w:r>
+      <w:r>
+        <w:rPr>
+          <w:rFonts w:ascii="Times New Roman" w:hAnsi="Times New Roman" w:cs="Times New Roman"/>
+          <w:sz w:val="28"/>
+          <w:szCs w:val="28"/>
+        </w:rPr>
+        <w:t>3</w:t>
+      </w:r>
+      <w:r>
+        <w:rPr>
+          <w:rFonts w:ascii="Times New Roman" w:hAnsi="Times New Roman" w:cs="Times New Roman"/>
+          <w:sz w:val="28"/>
+          <w:szCs w:val="28"/>
+        </w:rPr>
+        <w:t xml:space="preserve"> место по скорости реализации)</w:t>
+      </w:r>
+      <w:r>
+        <w:rPr>
+          <w:rFonts w:ascii="Times New Roman" w:hAnsi="Times New Roman" w:cs="Times New Roman"/>
+          <w:sz w:val="28"/>
+          <w:szCs w:val="28"/>
+        </w:rPr>
+        <w:t>.</w:t>
+      </w:r>
+    </w:p>
+    <w:p>
+      <w:pPr>
+        <w:rPr>
+          <w:rFonts w:ascii="Times New Roman" w:hAnsi="Times New Roman" w:cs="Times New Roman"/>
+          <w:sz w:val="28"/>
+          <w:szCs w:val="28"/>
+        </w:rPr>
+      </w:pPr>
+      <w:proofErr w:type="spellStart"/>
+      <w:r>
+        <w:rPr>
+          <w:rFonts w:ascii="Times New Roman" w:hAnsi="Times New Roman" w:cs="Times New Roman"/>
+          <w:sz w:val="28"/>
+          <w:szCs w:val="28"/>
+        </w:rPr>
+        <w:t>FastAPI</w:t>
+      </w:r>
+      <w:proofErr w:type="spellEnd"/>
+      <w:r>
+        <w:rPr>
+          <w:rFonts w:ascii="Times New Roman" w:hAnsi="Times New Roman" w:cs="Times New Roman"/>
+          <w:sz w:val="28"/>
+          <w:szCs w:val="28"/>
+        </w:rPr>
+        <w:t xml:space="preserve"> - получилось реализовать проект в полном объёме. (</w:t>
+      </w:r>
+      <w:r>
+        <w:rPr>
+          <w:rFonts w:ascii="Times New Roman" w:hAnsi="Times New Roman" w:cs="Times New Roman"/>
+          <w:sz w:val="28"/>
+          <w:szCs w:val="28"/>
+        </w:rPr>
+        <w:t>4</w:t>
+      </w:r>
+      <w:r>
+        <w:rPr>
+          <w:rFonts w:ascii="Times New Roman" w:hAnsi="Times New Roman" w:cs="Times New Roman"/>
+          <w:sz w:val="28"/>
+          <w:szCs w:val="28"/>
+        </w:rPr>
+        <w:t xml:space="preserve"> место по скорости реализации)</w:t>
+      </w:r>
+      <w:r>
+        <w:rPr>
+          <w:rFonts w:ascii="Times New Roman" w:hAnsi="Times New Roman" w:cs="Times New Roman"/>
+          <w:sz w:val="28"/>
+          <w:szCs w:val="28"/>
+        </w:rPr>
+        <w:t>.</w:t>
+      </w:r>
     </w:p>
     <w:p>
       <w:pPr>
@@ -893,19 +3841,555 @@
           <w:szCs w:val="28"/>
         </w:rPr>
       </w:pPr>
-      <w:bookmarkStart w:id="6" w:name="_Toc187419145"/>
-      <w:r>
-        <w:rPr>
-          <w:rStyle w:val="a3"/>
-          <w:rFonts w:ascii="Times New Roman" w:hAnsi="Times New Roman" w:cs="Times New Roman"/>
-          <w:b w:val="0"/>
-          <w:color w:val="000000"/>
-          <w:sz w:val="28"/>
-          <w:szCs w:val="28"/>
-        </w:rPr>
-        <w:t>Разработка в соответствии с созданной документацией</w:t>
+      <w:bookmarkStart w:id="6" w:name="_Toc187429886"/>
+      <w:r>
+        <w:rPr>
+          <w:rStyle w:val="a3"/>
+          <w:rFonts w:ascii="Times New Roman" w:hAnsi="Times New Roman" w:cs="Times New Roman"/>
+          <w:b w:val="0"/>
+          <w:color w:val="000000"/>
+          <w:sz w:val="28"/>
+          <w:szCs w:val="28"/>
+        </w:rPr>
+        <w:t>Описание приложения</w:t>
       </w:r>
       <w:bookmarkEnd w:id="6"/>
+    </w:p>
+    <w:p>
+      <w:pPr>
+        <w:pStyle w:val="a5"/>
+        <w:ind w:left="525"/>
+        <w:rPr>
+          <w:rFonts w:ascii="Times New Roman" w:hAnsi="Times New Roman" w:cs="Times New Roman"/>
+          <w:sz w:val="28"/>
+          <w:szCs w:val="28"/>
+        </w:rPr>
+      </w:pPr>
+    </w:p>
+    <w:p>
+      <w:pPr>
+        <w:pStyle w:val="a5"/>
+        <w:ind w:left="525"/>
+        <w:rPr>
+          <w:rFonts w:ascii="Times New Roman" w:hAnsi="Times New Roman" w:cs="Times New Roman"/>
+          <w:b/>
+          <w:sz w:val="28"/>
+          <w:szCs w:val="28"/>
+          <w:u w:val="single"/>
+        </w:rPr>
+      </w:pPr>
+      <w:r>
+        <w:rPr>
+          <w:rFonts w:ascii="Times New Roman" w:hAnsi="Times New Roman" w:cs="Times New Roman"/>
+          <w:b/>
+          <w:sz w:val="28"/>
+          <w:szCs w:val="28"/>
+          <w:u w:val="single"/>
+        </w:rPr>
+        <w:t>Получение данных через Веб-интерфейс.</w:t>
+      </w:r>
+    </w:p>
+    <w:p>
+      <w:pPr>
+        <w:pStyle w:val="a5"/>
+        <w:ind w:left="0" w:firstLine="525"/>
+        <w:jc w:val="both"/>
+        <w:rPr>
+          <w:rFonts w:ascii="Times New Roman" w:hAnsi="Times New Roman" w:cs="Times New Roman"/>
+          <w:sz w:val="28"/>
+          <w:szCs w:val="28"/>
+        </w:rPr>
+      </w:pPr>
+      <w:r>
+        <w:rPr>
+          <w:rFonts w:ascii="Times New Roman" w:hAnsi="Times New Roman" w:cs="Times New Roman"/>
+          <w:sz w:val="28"/>
+          <w:szCs w:val="28"/>
+        </w:rPr>
+        <w:t xml:space="preserve">Основной целью было добиться абсолютно одинакового внешнего вида приложения с одинаковым функционалом с возможностью получать данные также </w:t>
+      </w:r>
+      <w:proofErr w:type="gramStart"/>
+      <w:r>
+        <w:rPr>
+          <w:rFonts w:ascii="Times New Roman" w:hAnsi="Times New Roman" w:cs="Times New Roman"/>
+          <w:sz w:val="28"/>
+          <w:szCs w:val="28"/>
+        </w:rPr>
+        <w:t>через телеграмм</w:t>
+      </w:r>
+      <w:proofErr w:type="gramEnd"/>
+      <w:r>
+        <w:rPr>
+          <w:rFonts w:ascii="Times New Roman" w:hAnsi="Times New Roman" w:cs="Times New Roman"/>
+          <w:sz w:val="28"/>
+          <w:szCs w:val="28"/>
+        </w:rPr>
+        <w:t>. Также целью было создать максимально простой</w:t>
+      </w:r>
+      <w:r>
+        <w:rPr>
+          <w:rFonts w:ascii="Times New Roman" w:hAnsi="Times New Roman" w:cs="Times New Roman"/>
+          <w:sz w:val="28"/>
+          <w:szCs w:val="28"/>
+        </w:rPr>
+        <w:t xml:space="preserve">, </w:t>
+      </w:r>
+      <w:proofErr w:type="spellStart"/>
+      <w:r>
+        <w:rPr>
+          <w:rFonts w:ascii="Times New Roman" w:hAnsi="Times New Roman" w:cs="Times New Roman"/>
+          <w:sz w:val="28"/>
+          <w:szCs w:val="28"/>
+        </w:rPr>
+        <w:t>минималистичный</w:t>
+      </w:r>
+      <w:proofErr w:type="spellEnd"/>
+      <w:r>
+        <w:rPr>
+          <w:rFonts w:ascii="Times New Roman" w:hAnsi="Times New Roman" w:cs="Times New Roman"/>
+          <w:sz w:val="28"/>
+          <w:szCs w:val="28"/>
+        </w:rPr>
+        <w:t xml:space="preserve"> интерфейс, не перегруженный </w:t>
+      </w:r>
+      <w:r>
+        <w:rPr>
+          <w:rFonts w:ascii="Times New Roman" w:hAnsi="Times New Roman" w:cs="Times New Roman"/>
+          <w:sz w:val="28"/>
+          <w:szCs w:val="28"/>
+        </w:rPr>
+        <w:t>лишними</w:t>
+      </w:r>
+      <w:r>
+        <w:rPr>
+          <w:rFonts w:ascii="Times New Roman" w:hAnsi="Times New Roman" w:cs="Times New Roman"/>
+          <w:sz w:val="28"/>
+          <w:szCs w:val="28"/>
+        </w:rPr>
+        <w:t xml:space="preserve"> элементами.</w:t>
+      </w:r>
+    </w:p>
+    <w:p>
+      <w:pPr>
+        <w:pStyle w:val="a5"/>
+        <w:ind w:left="0" w:firstLine="525"/>
+        <w:jc w:val="both"/>
+        <w:rPr>
+          <w:rFonts w:ascii="Times New Roman" w:hAnsi="Times New Roman" w:cs="Times New Roman"/>
+          <w:sz w:val="28"/>
+          <w:szCs w:val="28"/>
+        </w:rPr>
+      </w:pPr>
+    </w:p>
+    <w:p>
+      <w:pPr>
+        <w:pStyle w:val="a5"/>
+        <w:ind w:left="0" w:firstLine="525"/>
+        <w:jc w:val="both"/>
+        <w:rPr>
+          <w:rFonts w:ascii="Times New Roman" w:hAnsi="Times New Roman" w:cs="Times New Roman"/>
+          <w:sz w:val="28"/>
+          <w:szCs w:val="28"/>
+        </w:rPr>
+      </w:pPr>
+      <w:r>
+        <w:rPr>
+          <w:rFonts w:ascii="Times New Roman" w:hAnsi="Times New Roman" w:cs="Times New Roman"/>
+          <w:noProof/>
+          <w:sz w:val="28"/>
+          <w:szCs w:val="28"/>
+          <w:lang w:eastAsia="ru-RU"/>
+        </w:rPr>
+        <w:lastRenderedPageBreak/>
+        <w:drawing>
+          <wp:inline distT="0" distB="0" distL="0" distR="0" wp14:anchorId="6FCCDC4C" wp14:editId="7994EE9B">
+            <wp:extent cx="5257345" cy="2614904"/>
+            <wp:effectExtent l="0" t="0" r="635" b="0"/>
+            <wp:docPr id="1" name="Рисунок 1"/>
+            <wp:cNvGraphicFramePr>
+              <a:graphicFrameLocks xmlns:a="http://schemas.openxmlformats.org/drawingml/2006/main" noChangeAspect="1"/>
+            </wp:cNvGraphicFramePr>
+            <a:graphic xmlns:a="http://schemas.openxmlformats.org/drawingml/2006/main">
+              <a:graphicData uri="http://schemas.openxmlformats.org/drawingml/2006/picture">
+                <pic:pic xmlns:pic="http://schemas.openxmlformats.org/drawingml/2006/picture">
+                  <pic:nvPicPr>
+                    <pic:cNvPr id="1" name=""/>
+                    <pic:cNvPicPr/>
+                  </pic:nvPicPr>
+                  <pic:blipFill>
+                    <a:blip r:embed="rId12"/>
+                    <a:stretch>
+                      <a:fillRect/>
+                    </a:stretch>
+                  </pic:blipFill>
+                  <pic:spPr>
+                    <a:xfrm>
+                      <a:off x="0" y="0"/>
+                      <a:ext cx="5278465" cy="2625408"/>
+                    </a:xfrm>
+                    <a:prstGeom prst="rect">
+                      <a:avLst/>
+                    </a:prstGeom>
+                  </pic:spPr>
+                </pic:pic>
+              </a:graphicData>
+            </a:graphic>
+          </wp:inline>
+        </w:drawing>
+      </w:r>
+    </w:p>
+    <w:p>
+      <w:pPr>
+        <w:pStyle w:val="a5"/>
+        <w:ind w:left="0" w:firstLine="525"/>
+        <w:jc w:val="both"/>
+        <w:rPr>
+          <w:rFonts w:ascii="Times New Roman" w:hAnsi="Times New Roman" w:cs="Times New Roman"/>
+          <w:sz w:val="28"/>
+          <w:szCs w:val="28"/>
+        </w:rPr>
+      </w:pPr>
+    </w:p>
+    <w:p>
+      <w:pPr>
+        <w:pStyle w:val="a5"/>
+        <w:ind w:left="0" w:firstLine="525"/>
+        <w:jc w:val="both"/>
+        <w:rPr>
+          <w:rFonts w:ascii="Times New Roman" w:hAnsi="Times New Roman" w:cs="Times New Roman"/>
+          <w:sz w:val="28"/>
+          <w:szCs w:val="28"/>
+        </w:rPr>
+      </w:pPr>
+      <w:r>
+        <w:rPr>
+          <w:rFonts w:ascii="Times New Roman" w:hAnsi="Times New Roman" w:cs="Times New Roman"/>
+          <w:sz w:val="28"/>
+          <w:szCs w:val="28"/>
+        </w:rPr>
+        <w:t>При вводе ИНН, введенный номер передается на сторону сервера, который начинает работу по сбору данных с ресурсов. Данное действие требует ожидания несколько секунд. После чего появляется результат:</w:t>
+      </w:r>
+    </w:p>
+    <w:p>
+      <w:pPr>
+        <w:pStyle w:val="a5"/>
+        <w:ind w:left="0" w:firstLine="525"/>
+        <w:jc w:val="both"/>
+        <w:rPr>
+          <w:rFonts w:ascii="Times New Roman" w:hAnsi="Times New Roman" w:cs="Times New Roman"/>
+          <w:sz w:val="28"/>
+          <w:szCs w:val="28"/>
+        </w:rPr>
+      </w:pPr>
+      <w:r>
+        <w:rPr>
+          <w:rFonts w:ascii="Times New Roman" w:hAnsi="Times New Roman" w:cs="Times New Roman"/>
+          <w:noProof/>
+          <w:sz w:val="28"/>
+          <w:szCs w:val="28"/>
+          <w:lang w:eastAsia="ru-RU"/>
+        </w:rPr>
+        <w:drawing>
+          <wp:inline distT="0" distB="0" distL="0" distR="0" wp14:anchorId="64C05CD9" wp14:editId="08F65FC5">
+            <wp:extent cx="5526055" cy="3570227"/>
+            <wp:effectExtent l="0" t="0" r="0" b="0"/>
+            <wp:docPr id="2" name="Рисунок 2"/>
+            <wp:cNvGraphicFramePr>
+              <a:graphicFrameLocks xmlns:a="http://schemas.openxmlformats.org/drawingml/2006/main" noChangeAspect="1"/>
+            </wp:cNvGraphicFramePr>
+            <a:graphic xmlns:a="http://schemas.openxmlformats.org/drawingml/2006/main">
+              <a:graphicData uri="http://schemas.openxmlformats.org/drawingml/2006/picture">
+                <pic:pic xmlns:pic="http://schemas.openxmlformats.org/drawingml/2006/picture">
+                  <pic:nvPicPr>
+                    <pic:cNvPr id="1" name=""/>
+                    <pic:cNvPicPr/>
+                  </pic:nvPicPr>
+                  <pic:blipFill>
+                    <a:blip r:embed="rId13"/>
+                    <a:stretch>
+                      <a:fillRect/>
+                    </a:stretch>
+                  </pic:blipFill>
+                  <pic:spPr>
+                    <a:xfrm>
+                      <a:off x="0" y="0"/>
+                      <a:ext cx="5535024" cy="3576021"/>
+                    </a:xfrm>
+                    <a:prstGeom prst="rect">
+                      <a:avLst/>
+                    </a:prstGeom>
+                  </pic:spPr>
+                </pic:pic>
+              </a:graphicData>
+            </a:graphic>
+          </wp:inline>
+        </w:drawing>
+      </w:r>
+    </w:p>
+    <w:p>
+      <w:pPr>
+        <w:pStyle w:val="a5"/>
+        <w:ind w:left="525"/>
+        <w:rPr>
+          <w:rFonts w:ascii="Times New Roman" w:hAnsi="Times New Roman" w:cs="Times New Roman"/>
+          <w:sz w:val="28"/>
+          <w:szCs w:val="28"/>
+        </w:rPr>
+      </w:pPr>
+    </w:p>
+    <w:p>
+      <w:pPr>
+        <w:pStyle w:val="a5"/>
+        <w:ind w:left="525"/>
+        <w:rPr>
+          <w:rFonts w:ascii="Times New Roman" w:hAnsi="Times New Roman" w:cs="Times New Roman"/>
+          <w:sz w:val="28"/>
+          <w:szCs w:val="28"/>
+        </w:rPr>
+      </w:pPr>
+    </w:p>
+    <w:p>
+      <w:pPr>
+        <w:pStyle w:val="a5"/>
+        <w:ind w:left="525"/>
+        <w:rPr>
+          <w:rFonts w:ascii="Times New Roman" w:hAnsi="Times New Roman" w:cs="Times New Roman"/>
+          <w:sz w:val="28"/>
+          <w:szCs w:val="28"/>
+        </w:rPr>
+      </w:pPr>
+    </w:p>
+    <w:p>
+      <w:pPr>
+        <w:pStyle w:val="a5"/>
+        <w:ind w:left="525"/>
+        <w:rPr>
+          <w:rFonts w:ascii="Times New Roman" w:hAnsi="Times New Roman" w:cs="Times New Roman"/>
+          <w:sz w:val="28"/>
+          <w:szCs w:val="28"/>
+        </w:rPr>
+      </w:pPr>
+    </w:p>
+    <w:p>
+      <w:pPr>
+        <w:pStyle w:val="a5"/>
+        <w:ind w:left="525"/>
+        <w:rPr>
+          <w:rFonts w:ascii="Times New Roman" w:hAnsi="Times New Roman" w:cs="Times New Roman"/>
+          <w:sz w:val="28"/>
+          <w:szCs w:val="28"/>
+        </w:rPr>
+      </w:pPr>
+    </w:p>
+    <w:p>
+      <w:pPr>
+        <w:pStyle w:val="a5"/>
+        <w:ind w:left="525"/>
+        <w:rPr>
+          <w:rFonts w:ascii="Times New Roman" w:hAnsi="Times New Roman" w:cs="Times New Roman"/>
+          <w:sz w:val="28"/>
+          <w:szCs w:val="28"/>
+        </w:rPr>
+      </w:pPr>
+    </w:p>
+    <w:p>
+      <w:pPr>
+        <w:pStyle w:val="a5"/>
+        <w:ind w:left="525"/>
+        <w:rPr>
+          <w:rFonts w:ascii="Times New Roman" w:hAnsi="Times New Roman" w:cs="Times New Roman"/>
+          <w:sz w:val="28"/>
+          <w:szCs w:val="28"/>
+        </w:rPr>
+      </w:pPr>
+    </w:p>
+    <w:p>
+      <w:pPr>
+        <w:pStyle w:val="a5"/>
+        <w:ind w:left="525"/>
+        <w:rPr>
+          <w:rFonts w:ascii="Times New Roman" w:hAnsi="Times New Roman" w:cs="Times New Roman"/>
+          <w:sz w:val="28"/>
+          <w:szCs w:val="28"/>
+        </w:rPr>
+      </w:pPr>
+    </w:p>
+    <w:p>
+      <w:pPr>
+        <w:pStyle w:val="a5"/>
+        <w:ind w:left="525"/>
+        <w:rPr>
+          <w:rFonts w:ascii="Times New Roman" w:hAnsi="Times New Roman" w:cs="Times New Roman"/>
+          <w:sz w:val="28"/>
+          <w:szCs w:val="28"/>
+        </w:rPr>
+      </w:pPr>
+    </w:p>
+    <w:p>
+      <w:pPr>
+        <w:pStyle w:val="a5"/>
+        <w:ind w:left="525"/>
+        <w:rPr>
+          <w:rFonts w:ascii="Times New Roman" w:hAnsi="Times New Roman" w:cs="Times New Roman"/>
+          <w:b/>
+          <w:sz w:val="28"/>
+          <w:szCs w:val="28"/>
+          <w:u w:val="single"/>
+        </w:rPr>
+      </w:pPr>
+      <w:r>
+        <w:rPr>
+          <w:rFonts w:ascii="Times New Roman" w:hAnsi="Times New Roman" w:cs="Times New Roman"/>
+          <w:b/>
+          <w:sz w:val="28"/>
+          <w:szCs w:val="28"/>
+          <w:u w:val="single"/>
+        </w:rPr>
+        <w:lastRenderedPageBreak/>
+        <w:t xml:space="preserve">Получение данных через </w:t>
+      </w:r>
+      <w:r>
+        <w:rPr>
+          <w:rFonts w:ascii="Times New Roman" w:hAnsi="Times New Roman" w:cs="Times New Roman"/>
+          <w:b/>
+          <w:sz w:val="28"/>
+          <w:szCs w:val="28"/>
+          <w:u w:val="single"/>
+        </w:rPr>
+        <w:t>Телеграмм</w:t>
+      </w:r>
+      <w:r>
+        <w:rPr>
+          <w:rFonts w:ascii="Times New Roman" w:hAnsi="Times New Roman" w:cs="Times New Roman"/>
+          <w:b/>
+          <w:sz w:val="28"/>
+          <w:szCs w:val="28"/>
+          <w:u w:val="single"/>
+        </w:rPr>
+        <w:t>.</w:t>
+      </w:r>
+    </w:p>
+    <w:p>
+      <w:pPr>
+        <w:pStyle w:val="a5"/>
+        <w:ind w:left="0" w:firstLine="525"/>
+        <w:jc w:val="both"/>
+        <w:rPr>
+          <w:rFonts w:ascii="Times New Roman" w:hAnsi="Times New Roman" w:cs="Times New Roman"/>
+          <w:sz w:val="28"/>
+          <w:szCs w:val="28"/>
+        </w:rPr>
+      </w:pPr>
+      <w:r>
+        <w:rPr>
+          <w:rFonts w:ascii="Times New Roman" w:hAnsi="Times New Roman" w:cs="Times New Roman"/>
+          <w:sz w:val="28"/>
+          <w:szCs w:val="28"/>
+        </w:rPr>
+        <w:t>Ссылка на Телеграмм бот</w:t>
+      </w:r>
+      <w:r>
+        <w:rPr>
+          <w:rFonts w:ascii="Times New Roman" w:hAnsi="Times New Roman" w:cs="Times New Roman"/>
+          <w:sz w:val="28"/>
+          <w:szCs w:val="28"/>
+        </w:rPr>
+        <w:t>а</w:t>
+      </w:r>
+      <w:r>
+        <w:rPr>
+          <w:rFonts w:ascii="Times New Roman" w:hAnsi="Times New Roman" w:cs="Times New Roman"/>
+          <w:sz w:val="28"/>
+          <w:szCs w:val="28"/>
+        </w:rPr>
+        <w:t xml:space="preserve">: </w:t>
+      </w:r>
+      <w:hyperlink r:id="rId14" w:history="1">
+        <w:r>
+          <w:rPr>
+            <w:rStyle w:val="a4"/>
+            <w:rFonts w:ascii="Times New Roman" w:hAnsi="Times New Roman" w:cs="Times New Roman"/>
+            <w:sz w:val="28"/>
+            <w:szCs w:val="28"/>
+          </w:rPr>
+          <w:t>https://t.me/ExceptTestBot</w:t>
+        </w:r>
+      </w:hyperlink>
+    </w:p>
+    <w:p>
+      <w:pPr>
+        <w:pStyle w:val="a5"/>
+        <w:ind w:left="0" w:firstLine="525"/>
+        <w:jc w:val="both"/>
+        <w:rPr>
+          <w:rFonts w:ascii="Times New Roman" w:hAnsi="Times New Roman" w:cs="Times New Roman"/>
+          <w:sz w:val="28"/>
+          <w:szCs w:val="28"/>
+        </w:rPr>
+      </w:pPr>
+      <w:r>
+        <w:rPr>
+          <w:rFonts w:ascii="Times New Roman" w:hAnsi="Times New Roman" w:cs="Times New Roman"/>
+          <w:sz w:val="28"/>
+          <w:szCs w:val="28"/>
+        </w:rPr>
+        <w:t>Получении данных осуществляется простым написанием боту ИНН, после чего необходимо подождать несколько секунд результат:</w:t>
+      </w:r>
+      <w:r>
+        <w:rPr>
+          <w:rFonts w:ascii="Times New Roman" w:hAnsi="Times New Roman" w:cs="Times New Roman"/>
+          <w:noProof/>
+          <w:sz w:val="28"/>
+          <w:szCs w:val="28"/>
+          <w:lang w:eastAsia="ru-RU"/>
+        </w:rPr>
+        <w:drawing>
+          <wp:inline distT="0" distB="0" distL="0" distR="0" wp14:anchorId="060BA588" wp14:editId="6A41738A">
+            <wp:extent cx="5439592" cy="5320392"/>
+            <wp:effectExtent l="0" t="0" r="8890" b="0"/>
+            <wp:docPr id="3" name="Рисунок 3"/>
+            <wp:cNvGraphicFramePr>
+              <a:graphicFrameLocks xmlns:a="http://schemas.openxmlformats.org/drawingml/2006/main" noChangeAspect="1"/>
+            </wp:cNvGraphicFramePr>
+            <a:graphic xmlns:a="http://schemas.openxmlformats.org/drawingml/2006/main">
+              <a:graphicData uri="http://schemas.openxmlformats.org/drawingml/2006/picture">
+                <pic:pic xmlns:pic="http://schemas.openxmlformats.org/drawingml/2006/picture">
+                  <pic:nvPicPr>
+                    <pic:cNvPr id="1" name=""/>
+                    <pic:cNvPicPr/>
+                  </pic:nvPicPr>
+                  <pic:blipFill>
+                    <a:blip r:embed="rId15"/>
+                    <a:stretch>
+                      <a:fillRect/>
+                    </a:stretch>
+                  </pic:blipFill>
+                  <pic:spPr>
+                    <a:xfrm>
+                      <a:off x="0" y="0"/>
+                      <a:ext cx="5452906" cy="5333414"/>
+                    </a:xfrm>
+                    <a:prstGeom prst="rect">
+                      <a:avLst/>
+                    </a:prstGeom>
+                  </pic:spPr>
+                </pic:pic>
+              </a:graphicData>
+            </a:graphic>
+          </wp:inline>
+        </w:drawing>
+      </w:r>
+    </w:p>
+    <w:p>
+      <w:pPr>
+        <w:pStyle w:val="a5"/>
+        <w:ind w:left="525"/>
+        <w:rPr>
+          <w:rFonts w:ascii="Times New Roman" w:hAnsi="Times New Roman" w:cs="Times New Roman"/>
+          <w:sz w:val="28"/>
+          <w:szCs w:val="28"/>
+        </w:rPr>
+      </w:pPr>
     </w:p>
     <w:p>
       <w:pPr>
@@ -923,49 +4407,205 @@
           <w:szCs w:val="28"/>
         </w:rPr>
       </w:pPr>
-      <w:bookmarkStart w:id="7" w:name="_Toc187419146"/>
-      <w:r>
-        <w:rPr>
-          <w:rStyle w:val="a3"/>
-          <w:rFonts w:ascii="Times New Roman" w:hAnsi="Times New Roman" w:cs="Times New Roman"/>
-          <w:b w:val="0"/>
-          <w:color w:val="000000"/>
-          <w:sz w:val="28"/>
-          <w:szCs w:val="28"/>
-        </w:rPr>
-        <w:t>Анализ и интерпретация результатов</w:t>
+      <w:bookmarkStart w:id="7" w:name="_Toc187429887"/>
+      <w:r>
+        <w:rPr>
+          <w:rStyle w:val="a3"/>
+          <w:rFonts w:ascii="Times New Roman" w:hAnsi="Times New Roman" w:cs="Times New Roman"/>
+          <w:b w:val="0"/>
+          <w:color w:val="000000"/>
+          <w:sz w:val="28"/>
+          <w:szCs w:val="28"/>
+        </w:rPr>
+        <w:t>Заключение</w:t>
       </w:r>
       <w:bookmarkEnd w:id="7"/>
     </w:p>
     <w:p>
       <w:pPr>
-        <w:pStyle w:val="1"/>
-        <w:numPr>
-          <w:ilvl w:val="0"/>
-          <w:numId w:val="3"/>
-        </w:numPr>
-        <w:rPr>
-          <w:rStyle w:val="a3"/>
-          <w:rFonts w:ascii="Times New Roman" w:hAnsi="Times New Roman" w:cs="Times New Roman"/>
-          <w:b w:val="0"/>
-          <w:color w:val="000000"/>
-          <w:sz w:val="28"/>
-          <w:szCs w:val="28"/>
-        </w:rPr>
-      </w:pPr>
-      <w:bookmarkStart w:id="8" w:name="_Toc187419147"/>
-      <w:r>
-        <w:rPr>
-          <w:rStyle w:val="a3"/>
-          <w:rFonts w:ascii="Times New Roman" w:hAnsi="Times New Roman" w:cs="Times New Roman"/>
-          <w:b w:val="0"/>
-          <w:color w:val="000000"/>
-          <w:sz w:val="28"/>
-          <w:szCs w:val="28"/>
-        </w:rPr>
-        <w:t>Заключение</w:t>
-      </w:r>
-      <w:bookmarkEnd w:id="8"/>
+        <w:rPr>
+          <w:rStyle w:val="a3"/>
+          <w:rFonts w:ascii="Times New Roman" w:hAnsi="Times New Roman" w:cs="Times New Roman"/>
+          <w:b w:val="0"/>
+          <w:color w:val="000000"/>
+          <w:sz w:val="28"/>
+          <w:szCs w:val="28"/>
+        </w:rPr>
+      </w:pPr>
+      <w:r>
+        <w:rPr>
+          <w:rStyle w:val="a3"/>
+          <w:rFonts w:ascii="Times New Roman" w:hAnsi="Times New Roman" w:cs="Times New Roman"/>
+          <w:b w:val="0"/>
+          <w:color w:val="000000"/>
+          <w:sz w:val="28"/>
+          <w:szCs w:val="28"/>
+        </w:rPr>
+        <w:t>Разработав четыре приложения, могу сделать следующие выводы:</w:t>
+      </w:r>
+    </w:p>
+    <w:p>
+      <w:pPr>
+        <w:rPr>
+          <w:rStyle w:val="a3"/>
+          <w:rFonts w:ascii="Times New Roman" w:hAnsi="Times New Roman" w:cs="Times New Roman"/>
+          <w:b w:val="0"/>
+          <w:color w:val="000000"/>
+          <w:sz w:val="28"/>
+          <w:szCs w:val="28"/>
+        </w:rPr>
+      </w:pPr>
+      <w:r>
+        <w:rPr>
+          <w:rStyle w:val="a3"/>
+          <w:rFonts w:ascii="Times New Roman" w:hAnsi="Times New Roman" w:cs="Times New Roman"/>
+          <w:b w:val="0"/>
+          <w:color w:val="000000"/>
+          <w:sz w:val="28"/>
+          <w:szCs w:val="28"/>
+        </w:rPr>
+        <w:t xml:space="preserve">- для небольших приложений мой выбор однозначно упадет на </w:t>
+      </w:r>
+      <w:r>
+        <w:rPr>
+          <w:rStyle w:val="a3"/>
+          <w:rFonts w:ascii="Times New Roman" w:hAnsi="Times New Roman" w:cs="Times New Roman"/>
+          <w:b w:val="0"/>
+          <w:color w:val="000000"/>
+          <w:sz w:val="28"/>
+          <w:szCs w:val="28"/>
+          <w:lang w:val="en-US"/>
+        </w:rPr>
+        <w:t>Bottle</w:t>
+      </w:r>
+      <w:r>
+        <w:rPr>
+          <w:rStyle w:val="a3"/>
+          <w:rFonts w:ascii="Times New Roman" w:hAnsi="Times New Roman" w:cs="Times New Roman"/>
+          <w:b w:val="0"/>
+          <w:color w:val="000000"/>
+          <w:sz w:val="28"/>
+          <w:szCs w:val="28"/>
+        </w:rPr>
+        <w:t xml:space="preserve"> или </w:t>
+      </w:r>
+      <w:r>
+        <w:rPr>
+          <w:rStyle w:val="a3"/>
+          <w:rFonts w:ascii="Times New Roman" w:hAnsi="Times New Roman" w:cs="Times New Roman"/>
+          <w:b w:val="0"/>
+          <w:color w:val="000000"/>
+          <w:sz w:val="28"/>
+          <w:szCs w:val="28"/>
+          <w:lang w:val="en-US"/>
+        </w:rPr>
+        <w:t>Flask</w:t>
+      </w:r>
+      <w:r>
+        <w:rPr>
+          <w:rStyle w:val="a3"/>
+          <w:rFonts w:ascii="Times New Roman" w:hAnsi="Times New Roman" w:cs="Times New Roman"/>
+          <w:b w:val="0"/>
+          <w:color w:val="000000"/>
+          <w:sz w:val="28"/>
+          <w:szCs w:val="28"/>
+        </w:rPr>
+        <w:t>;</w:t>
+      </w:r>
+    </w:p>
+    <w:p>
+      <w:pPr>
+        <w:rPr>
+          <w:rStyle w:val="a3"/>
+          <w:rFonts w:ascii="Times New Roman" w:hAnsi="Times New Roman" w:cs="Times New Roman"/>
+          <w:b w:val="0"/>
+          <w:color w:val="000000"/>
+          <w:sz w:val="28"/>
+          <w:szCs w:val="28"/>
+        </w:rPr>
+      </w:pPr>
+      <w:r>
+        <w:rPr>
+          <w:rStyle w:val="a3"/>
+          <w:rFonts w:ascii="Times New Roman" w:hAnsi="Times New Roman" w:cs="Times New Roman"/>
+          <w:b w:val="0"/>
+          <w:color w:val="000000"/>
+          <w:sz w:val="28"/>
+          <w:szCs w:val="28"/>
+        </w:rPr>
+        <w:t xml:space="preserve">- для больших комплексных проектов – </w:t>
+      </w:r>
+      <w:r>
+        <w:rPr>
+          <w:rStyle w:val="a3"/>
+          <w:rFonts w:ascii="Times New Roman" w:hAnsi="Times New Roman" w:cs="Times New Roman"/>
+          <w:b w:val="0"/>
+          <w:color w:val="000000"/>
+          <w:sz w:val="28"/>
+          <w:szCs w:val="28"/>
+          <w:lang w:val="en-US"/>
+        </w:rPr>
+        <w:t>Django</w:t>
+      </w:r>
+      <w:r>
+        <w:rPr>
+          <w:rStyle w:val="a3"/>
+          <w:rFonts w:ascii="Times New Roman" w:hAnsi="Times New Roman" w:cs="Times New Roman"/>
+          <w:b w:val="0"/>
+          <w:color w:val="000000"/>
+          <w:sz w:val="28"/>
+          <w:szCs w:val="28"/>
+        </w:rPr>
+        <w:t>;</w:t>
+      </w:r>
+    </w:p>
+    <w:p>
+      <w:pPr>
+        <w:rPr>
+          <w:rStyle w:val="a3"/>
+          <w:rFonts w:ascii="Times New Roman" w:hAnsi="Times New Roman" w:cs="Times New Roman"/>
+          <w:b w:val="0"/>
+          <w:color w:val="000000"/>
+          <w:sz w:val="28"/>
+          <w:szCs w:val="28"/>
+        </w:rPr>
+      </w:pPr>
+      <w:r>
+        <w:rPr>
+          <w:rStyle w:val="a3"/>
+          <w:rFonts w:ascii="Times New Roman" w:hAnsi="Times New Roman" w:cs="Times New Roman"/>
+          <w:b w:val="0"/>
+          <w:color w:val="000000"/>
+          <w:sz w:val="28"/>
+          <w:szCs w:val="28"/>
+        </w:rPr>
+        <w:t xml:space="preserve">- </w:t>
+      </w:r>
+      <w:proofErr w:type="spellStart"/>
+      <w:r>
+        <w:rPr>
+          <w:rStyle w:val="a3"/>
+          <w:rFonts w:ascii="Times New Roman" w:hAnsi="Times New Roman" w:cs="Times New Roman"/>
+          <w:b w:val="0"/>
+          <w:color w:val="000000"/>
+          <w:sz w:val="28"/>
+          <w:szCs w:val="28"/>
+          <w:lang w:val="en-US"/>
+        </w:rPr>
+        <w:t>FastAPI</w:t>
+      </w:r>
+      <w:proofErr w:type="spellEnd"/>
+      <w:r>
+        <w:rPr>
+          <w:rStyle w:val="a3"/>
+          <w:rFonts w:ascii="Times New Roman" w:hAnsi="Times New Roman" w:cs="Times New Roman"/>
+          <w:b w:val="0"/>
+          <w:color w:val="000000"/>
+          <w:sz w:val="28"/>
+          <w:szCs w:val="28"/>
+        </w:rPr>
+        <w:t xml:space="preserve"> по собственной воле скорее всего использовать не буду. Только если того будет требовать работодатель.</w:t>
+      </w:r>
     </w:p>
     <w:p>
       <w:pPr>
@@ -980,17 +4620,114 @@
       </w:pPr>
     </w:p>
     <w:sectPr>
+      <w:headerReference w:type="default" r:id="rId16"/>
       <w:pgSz w:w="11906" w:h="16838"/>
       <w:pgMar w:top="1134" w:right="850" w:bottom="1134" w:left="1701" w:header="708" w:footer="708" w:gutter="0"/>
       <w:cols w:space="708"/>
+      <w:titlePg/>
       <w:docGrid w:linePitch="360"/>
     </w:sectPr>
   </w:body>
 </w:document>
 </file>
 
+<file path=word/endnotes.xml><?xml version="1.0" encoding="utf-8"?>
+<w:endnotes xmlns:wpc="http://schemas.microsoft.com/office/word/2010/wordprocessingCanvas" xmlns:cx="http://schemas.microsoft.com/office/drawing/2014/chartex" xmlns:cx1="http://schemas.microsoft.com/office/drawing/2015/9/8/chartex" xmlns:mc="http://schemas.openxmlformats.org/markup-compatibility/2006" xmlns:o="urn:schemas-microsoft-com:office:office" xmlns:r="http://schemas.openxmlformats.org/officeDocument/2006/relationships" xmlns:m="http://schemas.openxmlformats.org/officeDocument/2006/math" xmlns:v="urn:schemas-microsoft-com:vml" xmlns:wp14="http://schemas.microsoft.com/office/word/2010/wordprocessingDrawing" xmlns:wp="http://schemas.openxmlformats.org/drawingml/2006/wordprocessingDrawing" xmlns:w10="urn:schemas-microsoft-com:office:word" xmlns:w="http://schemas.openxmlformats.org/wordprocessingml/2006/main" xmlns:w14="http://schemas.microsoft.com/office/word/2010/wordml" xmlns:w15="http://schemas.microsoft.com/office/word/2012/wordml" xmlns:w16se="http://schemas.microsoft.com/office/word/2015/wordml/symex" xmlns:wpg="http://schemas.microsoft.com/office/word/2010/wordprocessingGroup" xmlns:wpi="http://schemas.microsoft.com/office/word/2010/wordprocessingInk" xmlns:wne="http://schemas.microsoft.com/office/word/2006/wordml" xmlns:wps="http://schemas.microsoft.com/office/word/2010/wordprocessingShape" mc:Ignorable="w14 w15 w16se wp14">
+  <w:endnote w:type="separator" w:id="-1">
+    <w:p>
+      <w:pPr>
+        <w:spacing w:after="0" w:line="240" w:lineRule="auto"/>
+      </w:pPr>
+      <w:r>
+        <w:separator/>
+      </w:r>
+    </w:p>
+  </w:endnote>
+  <w:endnote w:type="continuationSeparator" w:id="0">
+    <w:p>
+      <w:pPr>
+        <w:spacing w:after="0" w:line="240" w:lineRule="auto"/>
+      </w:pPr>
+      <w:r>
+        <w:continuationSeparator/>
+      </w:r>
+    </w:p>
+  </w:endnote>
+</w:endnotes>
+</file>
+
+<file path=word/footnotes.xml><?xml version="1.0" encoding="utf-8"?>
+<w:footnotes xmlns:wpc="http://schemas.microsoft.com/office/word/2010/wordprocessingCanvas" xmlns:cx="http://schemas.microsoft.com/office/drawing/2014/chartex" xmlns:cx1="http://schemas.microsoft.com/office/drawing/2015/9/8/chartex" xmlns:mc="http://schemas.openxmlformats.org/markup-compatibility/2006" xmlns:o="urn:schemas-microsoft-com:office:office" xmlns:r="http://schemas.openxmlformats.org/officeDocument/2006/relationships" xmlns:m="http://schemas.openxmlformats.org/officeDocument/2006/math" xmlns:v="urn:schemas-microsoft-com:vml" xmlns:wp14="http://schemas.microsoft.com/office/word/2010/wordprocessingDrawing" xmlns:wp="http://schemas.openxmlformats.org/drawingml/2006/wordprocessingDrawing" xmlns:w10="urn:schemas-microsoft-com:office:word" xmlns:w="http://schemas.openxmlformats.org/wordprocessingml/2006/main" xmlns:w14="http://schemas.microsoft.com/office/word/2010/wordml" xmlns:w15="http://schemas.microsoft.com/office/word/2012/wordml" xmlns:w16se="http://schemas.microsoft.com/office/word/2015/wordml/symex" xmlns:wpg="http://schemas.microsoft.com/office/word/2010/wordprocessingGroup" xmlns:wpi="http://schemas.microsoft.com/office/word/2010/wordprocessingInk" xmlns:wne="http://schemas.microsoft.com/office/word/2006/wordml" xmlns:wps="http://schemas.microsoft.com/office/word/2010/wordprocessingShape" mc:Ignorable="w14 w15 w16se wp14">
+  <w:footnote w:type="separator" w:id="-1">
+    <w:p>
+      <w:pPr>
+        <w:spacing w:after="0" w:line="240" w:lineRule="auto"/>
+      </w:pPr>
+      <w:r>
+        <w:separator/>
+      </w:r>
+    </w:p>
+  </w:footnote>
+  <w:footnote w:type="continuationSeparator" w:id="0">
+    <w:p>
+      <w:pPr>
+        <w:spacing w:after="0" w:line="240" w:lineRule="auto"/>
+      </w:pPr>
+      <w:r>
+        <w:continuationSeparator/>
+      </w:r>
+    </w:p>
+  </w:footnote>
+</w:footnotes>
+</file>
+
+<file path=word/header1.xml><?xml version="1.0" encoding="utf-8"?>
+<w:hdr xmlns:wpc="http://schemas.microsoft.com/office/word/2010/wordprocessingCanvas" xmlns:cx="http://schemas.microsoft.com/office/drawing/2014/chartex" xmlns:cx1="http://schemas.microsoft.com/office/drawing/2015/9/8/chartex" xmlns:mc="http://schemas.openxmlformats.org/markup-compatibility/2006" xmlns:o="urn:schemas-microsoft-com:office:office" xmlns:r="http://schemas.openxmlformats.org/officeDocument/2006/relationships" xmlns:m="http://schemas.openxmlformats.org/officeDocument/2006/math" xmlns:v="urn:schemas-microsoft-com:vml" xmlns:wp14="http://schemas.microsoft.com/office/word/2010/wordprocessingDrawing" xmlns:wp="http://schemas.openxmlformats.org/drawingml/2006/wordprocessingDrawing" xmlns:w10="urn:schemas-microsoft-com:office:word" xmlns:w="http://schemas.openxmlformats.org/wordprocessingml/2006/main" xmlns:w14="http://schemas.microsoft.com/office/word/2010/wordml" xmlns:w15="http://schemas.microsoft.com/office/word/2012/wordml" xmlns:w16se="http://schemas.microsoft.com/office/word/2015/wordml/symex" xmlns:wpg="http://schemas.microsoft.com/office/word/2010/wordprocessingGroup" xmlns:wpi="http://schemas.microsoft.com/office/word/2010/wordprocessingInk" xmlns:wne="http://schemas.microsoft.com/office/word/2006/wordml" xmlns:wps="http://schemas.microsoft.com/office/word/2010/wordprocessingShape" mc:Ignorable="w14 w15 w16se wp14">
+  <w:sdt>
+    <w:sdtPr>
+      <w:id w:val="232045926"/>
+      <w:docPartObj>
+        <w:docPartGallery w:val="Page Numbers (Top of Page)"/>
+        <w:docPartUnique/>
+      </w:docPartObj>
+    </w:sdtPr>
+    <w:sdtContent>
+      <w:p>
+        <w:pPr>
+          <w:pStyle w:val="a8"/>
+          <w:jc w:val="center"/>
+        </w:pPr>
+        <w:r>
+          <w:fldChar w:fldCharType="begin"/>
+        </w:r>
+        <w:r>
+          <w:instrText>PAGE   \* MERGEFORMAT</w:instrText>
+        </w:r>
+        <w:r>
+          <w:fldChar w:fldCharType="separate"/>
+        </w:r>
+        <w:r>
+          <w:rPr>
+            <w:noProof/>
+          </w:rPr>
+          <w:t>7</w:t>
+        </w:r>
+        <w:r>
+          <w:fldChar w:fldCharType="end"/>
+        </w:r>
+      </w:p>
+    </w:sdtContent>
+  </w:sdt>
+  <w:p>
+    <w:pPr>
+      <w:pStyle w:val="a8"/>
+    </w:pPr>
+  </w:p>
+</w:hdr>
+</file>
+
 <file path=word/numbering.xml><?xml version="1.0" encoding="utf-8"?>
-<w:numbering xmlns:wpc="http://schemas.microsoft.com/office/word/2010/wordprocessingCanvas" xmlns:mc="http://schemas.openxmlformats.org/markup-compatibility/2006" xmlns:o="urn:schemas-microsoft-com:office:office" xmlns:r="http://schemas.openxmlformats.org/officeDocument/2006/relationships" xmlns:m="http://schemas.openxmlformats.org/officeDocument/2006/math" xmlns:v="urn:schemas-microsoft-com:vml" xmlns:wp14="http://schemas.microsoft.com/office/word/2010/wordprocessingDrawing" xmlns:wp="http://schemas.openxmlformats.org/drawingml/2006/wordprocessingDrawing" xmlns:w10="urn:schemas-microsoft-com:office:word" xmlns:w="http://schemas.openxmlformats.org/wordprocessingml/2006/main" xmlns:w14="http://schemas.microsoft.com/office/word/2010/wordml" xmlns:w15="http://schemas.microsoft.com/office/word/2012/wordml" xmlns:wpg="http://schemas.microsoft.com/office/word/2010/wordprocessingGroup" xmlns:wpi="http://schemas.microsoft.com/office/word/2010/wordprocessingInk" xmlns:wne="http://schemas.microsoft.com/office/word/2006/wordml" xmlns:wps="http://schemas.microsoft.com/office/word/2010/wordprocessingShape" mc:Ignorable="w14 w15 wp14">
+<w:numbering xmlns:wpc="http://schemas.microsoft.com/office/word/2010/wordprocessingCanvas" xmlns:cx="http://schemas.microsoft.com/office/drawing/2014/chartex" xmlns:cx1="http://schemas.microsoft.com/office/drawing/2015/9/8/chartex" xmlns:mc="http://schemas.openxmlformats.org/markup-compatibility/2006" xmlns:o="urn:schemas-microsoft-com:office:office" xmlns:r="http://schemas.openxmlformats.org/officeDocument/2006/relationships" xmlns:m="http://schemas.openxmlformats.org/officeDocument/2006/math" xmlns:v="urn:schemas-microsoft-com:vml" xmlns:wp14="http://schemas.microsoft.com/office/word/2010/wordprocessingDrawing" xmlns:wp="http://schemas.openxmlformats.org/drawingml/2006/wordprocessingDrawing" xmlns:w10="urn:schemas-microsoft-com:office:word" xmlns:w="http://schemas.openxmlformats.org/wordprocessingml/2006/main" xmlns:w14="http://schemas.microsoft.com/office/word/2010/wordml" xmlns:w15="http://schemas.microsoft.com/office/word/2012/wordml" xmlns:w16se="http://schemas.microsoft.com/office/word/2015/wordml/symex" xmlns:wpg="http://schemas.microsoft.com/office/word/2010/wordprocessingGroup" xmlns:wpi="http://schemas.microsoft.com/office/word/2010/wordprocessingInk" xmlns:wne="http://schemas.microsoft.com/office/word/2006/wordml" xmlns:wps="http://schemas.microsoft.com/office/word/2010/wordprocessingShape" mc:Ignorable="w14 w15 w16se wp14">
   <w:abstractNum w:abstractNumId="0" w15:restartNumberingAfterBreak="0">
     <w:nsid w:val="13FA227E"/>
     <w:multiLevelType w:val="multilevel"/>
@@ -1351,7 +5088,7 @@
 </file>
 
 <file path=word/styles.xml><?xml version="1.0" encoding="utf-8"?>
-<w:styles xmlns:mc="http://schemas.openxmlformats.org/markup-compatibility/2006" xmlns:r="http://schemas.openxmlformats.org/officeDocument/2006/relationships" xmlns:w="http://schemas.openxmlformats.org/wordprocessingml/2006/main" xmlns:w14="http://schemas.microsoft.com/office/word/2010/wordml" xmlns:w15="http://schemas.microsoft.com/office/word/2012/wordml" mc:Ignorable="w14 w15">
+<w:styles xmlns:mc="http://schemas.openxmlformats.org/markup-compatibility/2006" xmlns:r="http://schemas.openxmlformats.org/officeDocument/2006/relationships" xmlns:w="http://schemas.openxmlformats.org/wordprocessingml/2006/main" xmlns:w14="http://schemas.microsoft.com/office/word/2010/wordml" xmlns:w15="http://schemas.microsoft.com/office/word/2012/wordml" xmlns:w16se="http://schemas.microsoft.com/office/word/2015/wordml/symex" mc:Ignorable="w14 w15 w16se">
   <w:docDefaults>
     <w:rPrDefault>
       <w:rPr>
@@ -1865,6 +5602,110 @@
       <w:spacing w:after="100"/>
     </w:pPr>
   </w:style>
+  <w:style w:type="character" w:styleId="a7">
+    <w:name w:val="FollowedHyperlink"/>
+    <w:basedOn w:val="a0"/>
+    <w:uiPriority w:val="99"/>
+    <w:semiHidden/>
+    <w:unhideWhenUsed/>
+    <w:rsid w:val="008064B8"/>
+    <w:rPr>
+      <w:color w:val="954F72" w:themeColor="followedHyperlink"/>
+      <w:u w:val="single"/>
+    </w:rPr>
+  </w:style>
+  <w:style w:type="paragraph" w:styleId="HTML">
+    <w:name w:val="HTML Preformatted"/>
+    <w:basedOn w:val="a"/>
+    <w:link w:val="HTML0"/>
+    <w:uiPriority w:val="99"/>
+    <w:unhideWhenUsed/>
+    <w:rsid w:val="008064B8"/>
+    <w:pPr>
+      <w:tabs>
+        <w:tab w:val="left" w:pos="916"/>
+        <w:tab w:val="left" w:pos="1832"/>
+        <w:tab w:val="left" w:pos="2748"/>
+        <w:tab w:val="left" w:pos="3664"/>
+        <w:tab w:val="left" w:pos="4580"/>
+        <w:tab w:val="left" w:pos="5496"/>
+        <w:tab w:val="left" w:pos="6412"/>
+        <w:tab w:val="left" w:pos="7328"/>
+        <w:tab w:val="left" w:pos="8244"/>
+        <w:tab w:val="left" w:pos="9160"/>
+        <w:tab w:val="left" w:pos="10076"/>
+        <w:tab w:val="left" w:pos="10992"/>
+        <w:tab w:val="left" w:pos="11908"/>
+        <w:tab w:val="left" w:pos="12824"/>
+        <w:tab w:val="left" w:pos="13740"/>
+        <w:tab w:val="left" w:pos="14656"/>
+      </w:tabs>
+      <w:spacing w:after="0" w:line="240" w:lineRule="auto"/>
+    </w:pPr>
+    <w:rPr>
+      <w:rFonts w:ascii="Courier New" w:eastAsia="Times New Roman" w:hAnsi="Courier New" w:cs="Courier New"/>
+      <w:sz w:val="20"/>
+      <w:szCs w:val="20"/>
+      <w:lang w:eastAsia="ru-RU"/>
+    </w:rPr>
+  </w:style>
+  <w:style w:type="character" w:customStyle="1" w:styleId="HTML0">
+    <w:name w:val="Стандартный HTML Знак"/>
+    <w:basedOn w:val="a0"/>
+    <w:link w:val="HTML"/>
+    <w:uiPriority w:val="99"/>
+    <w:rsid w:val="008064B8"/>
+    <w:rPr>
+      <w:rFonts w:ascii="Courier New" w:eastAsia="Times New Roman" w:hAnsi="Courier New" w:cs="Courier New"/>
+      <w:sz w:val="20"/>
+      <w:szCs w:val="20"/>
+      <w:lang w:eastAsia="ru-RU"/>
+    </w:rPr>
+  </w:style>
+  <w:style w:type="paragraph" w:styleId="a8">
+    <w:name w:val="header"/>
+    <w:basedOn w:val="a"/>
+    <w:link w:val="a9"/>
+    <w:uiPriority w:val="99"/>
+    <w:unhideWhenUsed/>
+    <w:rsid w:val="00C309ED"/>
+    <w:pPr>
+      <w:tabs>
+        <w:tab w:val="center" w:pos="4677"/>
+        <w:tab w:val="right" w:pos="9355"/>
+      </w:tabs>
+      <w:spacing w:after="0" w:line="240" w:lineRule="auto"/>
+    </w:pPr>
+  </w:style>
+  <w:style w:type="character" w:customStyle="1" w:styleId="a9">
+    <w:name w:val="Верхний колонтитул Знак"/>
+    <w:basedOn w:val="a0"/>
+    <w:link w:val="a8"/>
+    <w:uiPriority w:val="99"/>
+    <w:rsid w:val="00C309ED"/>
+  </w:style>
+  <w:style w:type="paragraph" w:styleId="aa">
+    <w:name w:val="footer"/>
+    <w:basedOn w:val="a"/>
+    <w:link w:val="ab"/>
+    <w:uiPriority w:val="99"/>
+    <w:unhideWhenUsed/>
+    <w:rsid w:val="00C309ED"/>
+    <w:pPr>
+      <w:tabs>
+        <w:tab w:val="center" w:pos="4677"/>
+        <w:tab w:val="right" w:pos="9355"/>
+      </w:tabs>
+      <w:spacing w:after="0" w:line="240" w:lineRule="auto"/>
+    </w:pPr>
+  </w:style>
+  <w:style w:type="character" w:customStyle="1" w:styleId="ab">
+    <w:name w:val="Нижний колонтитул Знак"/>
+    <w:basedOn w:val="a0"/>
+    <w:link w:val="aa"/>
+    <w:uiPriority w:val="99"/>
+    <w:rsid w:val="00C309ED"/>
+  </w:style>
 </w:styles>
 </file>
 
@@ -2134,7 +5975,7 @@
 </file>
 
 <file path=customXml/itemProps1.xml><?xml version="1.0" encoding="utf-8"?>
-<ds:datastoreItem xmlns:ds="http://schemas.openxmlformats.org/officeDocument/2006/customXml" ds:itemID="{DF6F0A65-BA97-43AC-BED0-6D51C0DBCA83}">
+<ds:datastoreItem xmlns:ds="http://schemas.openxmlformats.org/officeDocument/2006/customXml" ds:itemID="{EF7ED4EC-3C0A-4ED6-BB1C-3FA214D20850}">
   <ds:schemaRefs>
     <ds:schemaRef ds:uri="http://schemas.openxmlformats.org/officeDocument/2006/bibliography"/>
   </ds:schemaRefs>

</xml_diff>

<commit_message>
Added roadmap to doc file
</commit_message>
<xml_diff>
--- a/Diplom/Диплом.docx
+++ b/Diplom/Диплом.docx
@@ -141,7 +141,160 @@
             </w:rPr>
             <w:fldChar w:fldCharType="separate"/>
           </w:r>
-          <w:hyperlink w:anchor="_Toc187429881" w:history="1">
+          <w:bookmarkStart w:id="0" w:name="_GoBack"/>
+          <w:bookmarkEnd w:id="0"/>
+          <w:r>
+            <w:rPr>
+              <w:rStyle w:val="a4"/>
+              <w:noProof/>
+            </w:rPr>
+            <w:fldChar w:fldCharType="begin"/>
+          </w:r>
+          <w:r>
+            <w:rPr>
+              <w:rStyle w:val="a4"/>
+              <w:noProof/>
+            </w:rPr>
+            <w:instrText xml:space="preserve"> </w:instrText>
+          </w:r>
+          <w:r>
+            <w:rPr>
+              <w:noProof/>
+            </w:rPr>
+            <w:instrText>HYPERLINK \l "_Toc187436474"</w:instrText>
+          </w:r>
+          <w:r>
+            <w:rPr>
+              <w:rStyle w:val="a4"/>
+              <w:noProof/>
+            </w:rPr>
+            <w:instrText xml:space="preserve"> </w:instrText>
+          </w:r>
+          <w:r>
+            <w:rPr>
+              <w:rStyle w:val="a4"/>
+              <w:noProof/>
+            </w:rPr>
+          </w:r>
+          <w:r>
+            <w:rPr>
+              <w:rStyle w:val="a4"/>
+              <w:noProof/>
+            </w:rPr>
+            <w:fldChar w:fldCharType="separate"/>
+          </w:r>
+          <w:r>
+            <w:rPr>
+              <w:rStyle w:val="a4"/>
+              <w:rFonts w:ascii="Times New Roman" w:hAnsi="Times New Roman" w:cs="Times New Roman"/>
+              <w:bCs/>
+              <w:noProof/>
+            </w:rPr>
+            <w:t>1.</w:t>
+          </w:r>
+          <w:r>
+            <w:rPr>
+              <w:rFonts w:eastAsiaTheme="minorEastAsia"/>
+              <w:noProof/>
+              <w:lang w:eastAsia="ru-RU"/>
+            </w:rPr>
+            <w:tab/>
+          </w:r>
+          <w:r>
+            <w:rPr>
+              <w:rStyle w:val="a4"/>
+              <w:rFonts w:ascii="Times New Roman" w:hAnsi="Times New Roman" w:cs="Times New Roman"/>
+              <w:bCs/>
+              <w:noProof/>
+            </w:rPr>
+            <w:t>Введение</w:t>
+          </w:r>
+          <w:r>
+            <w:rPr>
+              <w:noProof/>
+              <w:webHidden/>
+            </w:rPr>
+            <w:tab/>
+          </w:r>
+          <w:r>
+            <w:rPr>
+              <w:noProof/>
+              <w:webHidden/>
+            </w:rPr>
+            <w:fldChar w:fldCharType="begin"/>
+          </w:r>
+          <w:r>
+            <w:rPr>
+              <w:noProof/>
+              <w:webHidden/>
+            </w:rPr>
+            <w:instrText xml:space="preserve"> PAGEREF _Toc187436474 \h </w:instrText>
+          </w:r>
+          <w:r>
+            <w:rPr>
+              <w:noProof/>
+              <w:webHidden/>
+            </w:rPr>
+          </w:r>
+          <w:r>
+            <w:rPr>
+              <w:noProof/>
+              <w:webHidden/>
+            </w:rPr>
+            <w:fldChar w:fldCharType="separate"/>
+          </w:r>
+          <w:r>
+            <w:rPr>
+              <w:noProof/>
+              <w:webHidden/>
+            </w:rPr>
+            <w:t>2</w:t>
+          </w:r>
+          <w:r>
+            <w:rPr>
+              <w:noProof/>
+              <w:webHidden/>
+            </w:rPr>
+            <w:fldChar w:fldCharType="end"/>
+          </w:r>
+          <w:r>
+            <w:rPr>
+              <w:rStyle w:val="a4"/>
+              <w:noProof/>
+            </w:rPr>
+            <w:fldChar w:fldCharType="end"/>
+          </w:r>
+        </w:p>
+        <w:p>
+          <w:pPr>
+            <w:pStyle w:val="11"/>
+            <w:tabs>
+              <w:tab w:val="left" w:pos="440"/>
+              <w:tab w:val="right" w:leader="dot" w:pos="9345"/>
+            </w:tabs>
+            <w:rPr>
+              <w:rFonts w:eastAsiaTheme="minorEastAsia"/>
+              <w:noProof/>
+              <w:lang w:eastAsia="ru-RU"/>
+            </w:rPr>
+          </w:pPr>
+          <w:hyperlink w:anchor="_Toc187436475" w:history="1">
+            <w:r>
+              <w:rPr>
+                <w:rStyle w:val="a4"/>
+                <w:rFonts w:ascii="Times New Roman" w:hAnsi="Times New Roman" w:cs="Times New Roman"/>
+                <w:noProof/>
+              </w:rPr>
+              <w:t>2.</w:t>
+            </w:r>
+            <w:r>
+              <w:rPr>
+                <w:rFonts w:eastAsiaTheme="minorEastAsia"/>
+                <w:noProof/>
+                <w:lang w:eastAsia="ru-RU"/>
+              </w:rPr>
+              <w:tab/>
+            </w:r>
             <w:r>
               <w:rPr>
                 <w:rStyle w:val="a4"/>
@@ -149,65 +302,48 @@
                 <w:bCs/>
                 <w:noProof/>
               </w:rPr>
-              <w:t>1.</w:t>
-            </w:r>
-            <w:r>
-              <w:rPr>
-                <w:rFonts w:eastAsiaTheme="minorEastAsia"/>
-                <w:noProof/>
-                <w:lang w:eastAsia="ru-RU"/>
+              <w:t>Используемые фреймворки.</w:t>
+            </w:r>
+            <w:r>
+              <w:rPr>
+                <w:noProof/>
+                <w:webHidden/>
               </w:rPr>
               <w:tab/>
             </w:r>
             <w:r>
               <w:rPr>
-                <w:rStyle w:val="a4"/>
-                <w:rFonts w:ascii="Times New Roman" w:hAnsi="Times New Roman" w:cs="Times New Roman"/>
-                <w:bCs/>
-                <w:noProof/>
-              </w:rPr>
-              <w:t>Введение</w:t>
-            </w:r>
-            <w:r>
-              <w:rPr>
                 <w:noProof/>
                 <w:webHidden/>
               </w:rPr>
-              <w:tab/>
+              <w:fldChar w:fldCharType="begin"/>
             </w:r>
             <w:r>
               <w:rPr>
                 <w:noProof/>
                 <w:webHidden/>
               </w:rPr>
-              <w:fldChar w:fldCharType="begin"/>
+              <w:instrText xml:space="preserve"> PAGEREF _Toc187436475 \h </w:instrText>
             </w:r>
             <w:r>
               <w:rPr>
                 <w:noProof/>
                 <w:webHidden/>
               </w:rPr>
-              <w:instrText xml:space="preserve"> PAGEREF _Toc187429881 \h </w:instrText>
             </w:r>
             <w:r>
               <w:rPr>
                 <w:noProof/>
                 <w:webHidden/>
               </w:rPr>
+              <w:fldChar w:fldCharType="separate"/>
             </w:r>
             <w:r>
               <w:rPr>
                 <w:noProof/>
                 <w:webHidden/>
               </w:rPr>
-              <w:fldChar w:fldCharType="separate"/>
-            </w:r>
-            <w:r>
-              <w:rPr>
-                <w:noProof/>
-                <w:webHidden/>
-              </w:rPr>
-              <w:t>1</w:t>
+              <w:t>2</w:t>
             </w:r>
             <w:r>
               <w:rPr>
@@ -231,23 +367,7 @@
               <w:lang w:eastAsia="ru-RU"/>
             </w:rPr>
           </w:pPr>
-          <w:hyperlink w:anchor="_Toc187429882" w:history="1">
-            <w:r>
-              <w:rPr>
-                <w:rStyle w:val="a4"/>
-                <w:rFonts w:ascii="Times New Roman" w:hAnsi="Times New Roman" w:cs="Times New Roman"/>
-                <w:noProof/>
-              </w:rPr>
-              <w:t>2.</w:t>
-            </w:r>
-            <w:r>
-              <w:rPr>
-                <w:rFonts w:eastAsiaTheme="minorEastAsia"/>
-                <w:noProof/>
-                <w:lang w:eastAsia="ru-RU"/>
-              </w:rPr>
-              <w:tab/>
-            </w:r>
+          <w:hyperlink w:anchor="_Toc187436476" w:history="1">
             <w:r>
               <w:rPr>
                 <w:rStyle w:val="a4"/>
@@ -255,7 +375,24 @@
                 <w:bCs/>
                 <w:noProof/>
               </w:rPr>
-              <w:t>Используемые фреймворки.</w:t>
+              <w:t>3.</w:t>
+            </w:r>
+            <w:r>
+              <w:rPr>
+                <w:rFonts w:eastAsiaTheme="minorEastAsia"/>
+                <w:noProof/>
+                <w:lang w:eastAsia="ru-RU"/>
+              </w:rPr>
+              <w:tab/>
+            </w:r>
+            <w:r>
+              <w:rPr>
+                <w:rStyle w:val="a4"/>
+                <w:rFonts w:ascii="Times New Roman" w:hAnsi="Times New Roman" w:cs="Times New Roman"/>
+                <w:bCs/>
+                <w:noProof/>
+              </w:rPr>
+              <w:t>Описание используемых фреймворков</w:t>
             </w:r>
             <w:r>
               <w:rPr>
@@ -276,7 +413,7 @@
                 <w:noProof/>
                 <w:webHidden/>
               </w:rPr>
-              <w:instrText xml:space="preserve"> PAGEREF _Toc187429882 \h </w:instrText>
+              <w:instrText xml:space="preserve"> PAGEREF _Toc187436476 \h </w:instrText>
             </w:r>
             <w:r>
               <w:rPr>
@@ -320,7 +457,7 @@
               <w:lang w:eastAsia="ru-RU"/>
             </w:rPr>
           </w:pPr>
-          <w:hyperlink w:anchor="_Toc187429883" w:history="1">
+          <w:hyperlink w:anchor="_Toc187436477" w:history="1">
             <w:r>
               <w:rPr>
                 <w:rStyle w:val="a4"/>
@@ -328,7 +465,7 @@
                 <w:bCs/>
                 <w:noProof/>
               </w:rPr>
-              <w:t>3.</w:t>
+              <w:t>4.</w:t>
             </w:r>
             <w:r>
               <w:rPr>
@@ -345,7 +482,7 @@
                 <w:bCs/>
                 <w:noProof/>
               </w:rPr>
-              <w:t>Описание используемых фреймворков</w:t>
+              <w:t>Преимущества и недостатки применяемых фреймворков</w:t>
             </w:r>
             <w:r>
               <w:rPr>
@@ -366,7 +503,7 @@
                 <w:noProof/>
                 <w:webHidden/>
               </w:rPr>
-              <w:instrText xml:space="preserve"> PAGEREF _Toc187429883 \h </w:instrText>
+              <w:instrText xml:space="preserve"> PAGEREF _Toc187436477 \h </w:instrText>
             </w:r>
             <w:r>
               <w:rPr>
@@ -386,7 +523,7 @@
                 <w:noProof/>
                 <w:webHidden/>
               </w:rPr>
-              <w:t>2</w:t>
+              <w:t>3</w:t>
             </w:r>
             <w:r>
               <w:rPr>
@@ -410,7 +547,7 @@
               <w:lang w:eastAsia="ru-RU"/>
             </w:rPr>
           </w:pPr>
-          <w:hyperlink w:anchor="_Toc187429884" w:history="1">
+          <w:hyperlink w:anchor="_Toc187436478" w:history="1">
             <w:r>
               <w:rPr>
                 <w:rStyle w:val="a4"/>
@@ -418,7 +555,7 @@
                 <w:bCs/>
                 <w:noProof/>
               </w:rPr>
-              <w:t>4.</w:t>
+              <w:t>5.</w:t>
             </w:r>
             <w:r>
               <w:rPr>
@@ -435,7 +572,7 @@
                 <w:bCs/>
                 <w:noProof/>
               </w:rPr>
-              <w:t>Преимущества и недостатки применяемых фреймворков</w:t>
+              <w:t>Реализация</w:t>
             </w:r>
             <w:r>
               <w:rPr>
@@ -456,7 +593,7 @@
                 <w:noProof/>
                 <w:webHidden/>
               </w:rPr>
-              <w:instrText xml:space="preserve"> PAGEREF _Toc187429884 \h </w:instrText>
+              <w:instrText xml:space="preserve"> PAGEREF _Toc187436478 \h </w:instrText>
             </w:r>
             <w:r>
               <w:rPr>
@@ -476,7 +613,7 @@
                 <w:noProof/>
                 <w:webHidden/>
               </w:rPr>
-              <w:t>3</w:t>
+              <w:t>5</w:t>
             </w:r>
             <w:r>
               <w:rPr>
@@ -500,7 +637,7 @@
               <w:lang w:eastAsia="ru-RU"/>
             </w:rPr>
           </w:pPr>
-          <w:hyperlink w:anchor="_Toc187429885" w:history="1">
+          <w:hyperlink w:anchor="_Toc187436479" w:history="1">
             <w:r>
               <w:rPr>
                 <w:rStyle w:val="a4"/>
@@ -508,7 +645,7 @@
                 <w:bCs/>
                 <w:noProof/>
               </w:rPr>
-              <w:t>5.</w:t>
+              <w:t>6.</w:t>
             </w:r>
             <w:r>
               <w:rPr>
@@ -525,7 +662,7 @@
                 <w:bCs/>
                 <w:noProof/>
               </w:rPr>
-              <w:t>Реализация</w:t>
+              <w:t>Описание приложения</w:t>
             </w:r>
             <w:r>
               <w:rPr>
@@ -546,7 +683,7 @@
                 <w:noProof/>
                 <w:webHidden/>
               </w:rPr>
-              <w:instrText xml:space="preserve"> PAGEREF _Toc187429885 \h </w:instrText>
+              <w:instrText xml:space="preserve"> PAGEREF _Toc187436479 \h </w:instrText>
             </w:r>
             <w:r>
               <w:rPr>
@@ -590,7 +727,7 @@
               <w:lang w:eastAsia="ru-RU"/>
             </w:rPr>
           </w:pPr>
-          <w:hyperlink w:anchor="_Toc187429886" w:history="1">
+          <w:hyperlink w:anchor="_Toc187436480" w:history="1">
             <w:r>
               <w:rPr>
                 <w:rStyle w:val="a4"/>
@@ -598,7 +735,7 @@
                 <w:bCs/>
                 <w:noProof/>
               </w:rPr>
-              <w:t>6.</w:t>
+              <w:t>7.</w:t>
             </w:r>
             <w:r>
               <w:rPr>
@@ -615,7 +752,7 @@
                 <w:bCs/>
                 <w:noProof/>
               </w:rPr>
-              <w:t>Описание приложения</w:t>
+              <w:t>Получение ИНН</w:t>
             </w:r>
             <w:r>
               <w:rPr>
@@ -636,7 +773,7 @@
                 <w:noProof/>
                 <w:webHidden/>
               </w:rPr>
-              <w:instrText xml:space="preserve"> PAGEREF _Toc187429886 \h </w:instrText>
+              <w:instrText xml:space="preserve"> PAGEREF _Toc187436480 \h </w:instrText>
             </w:r>
             <w:r>
               <w:rPr>
@@ -656,7 +793,7 @@
                 <w:noProof/>
                 <w:webHidden/>
               </w:rPr>
-              <w:t>5</w:t>
+              <w:t>7</w:t>
             </w:r>
             <w:r>
               <w:rPr>
@@ -680,7 +817,7 @@
               <w:lang w:eastAsia="ru-RU"/>
             </w:rPr>
           </w:pPr>
-          <w:hyperlink w:anchor="_Toc187429887" w:history="1">
+          <w:hyperlink w:anchor="_Toc187436481" w:history="1">
             <w:r>
               <w:rPr>
                 <w:rStyle w:val="a4"/>
@@ -688,7 +825,7 @@
                 <w:bCs/>
                 <w:noProof/>
               </w:rPr>
-              <w:t>7.</w:t>
+              <w:t>8.</w:t>
             </w:r>
             <w:r>
               <w:rPr>
@@ -705,6 +842,96 @@
                 <w:bCs/>
                 <w:noProof/>
               </w:rPr>
+              <w:t>Планы на будущее</w:t>
+            </w:r>
+            <w:r>
+              <w:rPr>
+                <w:noProof/>
+                <w:webHidden/>
+              </w:rPr>
+              <w:tab/>
+            </w:r>
+            <w:r>
+              <w:rPr>
+                <w:noProof/>
+                <w:webHidden/>
+              </w:rPr>
+              <w:fldChar w:fldCharType="begin"/>
+            </w:r>
+            <w:r>
+              <w:rPr>
+                <w:noProof/>
+                <w:webHidden/>
+              </w:rPr>
+              <w:instrText xml:space="preserve"> PAGEREF _Toc187436481 \h </w:instrText>
+            </w:r>
+            <w:r>
+              <w:rPr>
+                <w:noProof/>
+                <w:webHidden/>
+              </w:rPr>
+            </w:r>
+            <w:r>
+              <w:rPr>
+                <w:noProof/>
+                <w:webHidden/>
+              </w:rPr>
+              <w:fldChar w:fldCharType="separate"/>
+            </w:r>
+            <w:r>
+              <w:rPr>
+                <w:noProof/>
+                <w:webHidden/>
+              </w:rPr>
+              <w:t>7</w:t>
+            </w:r>
+            <w:r>
+              <w:rPr>
+                <w:noProof/>
+                <w:webHidden/>
+              </w:rPr>
+              <w:fldChar w:fldCharType="end"/>
+            </w:r>
+          </w:hyperlink>
+        </w:p>
+        <w:p>
+          <w:pPr>
+            <w:pStyle w:val="11"/>
+            <w:tabs>
+              <w:tab w:val="left" w:pos="440"/>
+              <w:tab w:val="right" w:leader="dot" w:pos="9345"/>
+            </w:tabs>
+            <w:rPr>
+              <w:rFonts w:eastAsiaTheme="minorEastAsia"/>
+              <w:noProof/>
+              <w:lang w:eastAsia="ru-RU"/>
+            </w:rPr>
+          </w:pPr>
+          <w:hyperlink w:anchor="_Toc187436482" w:history="1">
+            <w:r>
+              <w:rPr>
+                <w:rStyle w:val="a4"/>
+                <w:rFonts w:ascii="Times New Roman" w:hAnsi="Times New Roman" w:cs="Times New Roman"/>
+                <w:bCs/>
+                <w:noProof/>
+              </w:rPr>
+              <w:t>9.</w:t>
+            </w:r>
+            <w:r>
+              <w:rPr>
+                <w:rFonts w:eastAsiaTheme="minorEastAsia"/>
+                <w:noProof/>
+                <w:lang w:eastAsia="ru-RU"/>
+              </w:rPr>
+              <w:tab/>
+            </w:r>
+            <w:r>
+              <w:rPr>
+                <w:rStyle w:val="a4"/>
+                <w:rFonts w:ascii="Times New Roman" w:hAnsi="Times New Roman" w:cs="Times New Roman"/>
+                <w:bCs/>
+                <w:noProof/>
+              </w:rPr>
               <w:t>Заключение</w:t>
             </w:r>
             <w:r>
@@ -726,7 +953,7 @@
                 <w:noProof/>
                 <w:webHidden/>
               </w:rPr>
-              <w:instrText xml:space="preserve"> PAGEREF _Toc187429887 \h </w:instrText>
+              <w:instrText xml:space="preserve"> PAGEREF _Toc187436482 \h </w:instrText>
             </w:r>
             <w:r>
               <w:rPr>
@@ -746,7 +973,7 @@
                 <w:noProof/>
                 <w:webHidden/>
               </w:rPr>
-              <w:t>7</w:t>
+              <w:t>8</w:t>
             </w:r>
             <w:r>
               <w:rPr>
@@ -981,33 +1208,19 @@
           <w:szCs w:val="28"/>
         </w:rPr>
       </w:pPr>
-      <w:bookmarkStart w:id="0" w:name="_Toc187429881"/>
-      <w:r>
-        <w:rPr>
-          <w:rStyle w:val="a3"/>
-          <w:rFonts w:ascii="Times New Roman" w:hAnsi="Times New Roman" w:cs="Times New Roman"/>
-          <w:b w:val="0"/>
-          <w:color w:val="000000"/>
-          <w:sz w:val="28"/>
-          <w:szCs w:val="28"/>
-        </w:rPr>
-        <w:lastRenderedPageBreak/>
-        <w:t>Введен</w:t>
-      </w:r>
-      <w:bookmarkStart w:id="1" w:name="_GoBack"/>
+      <w:bookmarkStart w:id="1" w:name="_Toc187436474"/>
+      <w:r>
+        <w:rPr>
+          <w:rStyle w:val="a3"/>
+          <w:rFonts w:ascii="Times New Roman" w:hAnsi="Times New Roman" w:cs="Times New Roman"/>
+          <w:b w:val="0"/>
+          <w:color w:val="000000"/>
+          <w:sz w:val="28"/>
+          <w:szCs w:val="28"/>
+        </w:rPr>
+        <w:t>Введение</w:t>
+      </w:r>
       <w:bookmarkEnd w:id="1"/>
-      <w:r>
-        <w:rPr>
-          <w:rStyle w:val="a3"/>
-          <w:rFonts w:ascii="Times New Roman" w:hAnsi="Times New Roman" w:cs="Times New Roman"/>
-          <w:b w:val="0"/>
-          <w:color w:val="000000"/>
-          <w:sz w:val="28"/>
-          <w:szCs w:val="28"/>
-        </w:rPr>
-        <w:t>ие</w:t>
-      </w:r>
-      <w:bookmarkEnd w:id="0"/>
     </w:p>
     <w:p>
       <w:pPr>
@@ -1370,7 +1583,7 @@
           <w:szCs w:val="28"/>
         </w:rPr>
       </w:pPr>
-      <w:bookmarkStart w:id="2" w:name="_Toc187429882"/>
+      <w:bookmarkStart w:id="2" w:name="_Toc187436475"/>
       <w:r>
         <w:rPr>
           <w:rStyle w:val="a3"/>
@@ -1451,43 +1664,7 @@
             <w:sz w:val="28"/>
             <w:szCs w:val="28"/>
           </w:rPr>
-          <w:t>https://github.com/except1</w:t>
-        </w:r>
-        <w:r>
-          <w:rPr>
-            <w:rStyle w:val="a4"/>
-            <w:rFonts w:ascii="Times New Roman" w:hAnsi="Times New Roman" w:cs="Times New Roman"/>
-            <w:sz w:val="28"/>
-            <w:szCs w:val="28"/>
-          </w:rPr>
-          <w:t>3</w:t>
-        </w:r>
-        <w:r>
-          <w:rPr>
-            <w:rStyle w:val="a4"/>
-            <w:rFonts w:ascii="Times New Roman" w:hAnsi="Times New Roman" w:cs="Times New Roman"/>
-            <w:sz w:val="28"/>
-            <w:szCs w:val="28"/>
-          </w:rPr>
-          <w:t>4/Python/tree/master/D</w:t>
-        </w:r>
-        <w:r>
-          <w:rPr>
-            <w:rStyle w:val="a4"/>
-            <w:rFonts w:ascii="Times New Roman" w:hAnsi="Times New Roman" w:cs="Times New Roman"/>
-            <w:sz w:val="28"/>
-            <w:szCs w:val="28"/>
-          </w:rPr>
-          <w:t>i</w:t>
-        </w:r>
-        <w:r>
-          <w:rPr>
-            <w:rStyle w:val="a4"/>
-            <w:rFonts w:ascii="Times New Roman" w:hAnsi="Times New Roman" w:cs="Times New Roman"/>
-            <w:sz w:val="28"/>
-            <w:szCs w:val="28"/>
-          </w:rPr>
-          <w:t>plom/MonitoringULDjango</w:t>
+          <w:t>https://github.com/except134/Python/tree/master/Diplom/MonitoringULDjango</w:t>
         </w:r>
       </w:hyperlink>
     </w:p>
@@ -1535,25 +1712,7 @@
             <w:sz w:val="28"/>
             <w:szCs w:val="28"/>
           </w:rPr>
-          <w:t>https://github.com/except134/</w:t>
-        </w:r>
-        <w:r>
-          <w:rPr>
-            <w:rStyle w:val="a4"/>
-            <w:rFonts w:ascii="Times New Roman" w:hAnsi="Times New Roman" w:cs="Times New Roman"/>
-            <w:sz w:val="28"/>
-            <w:szCs w:val="28"/>
-          </w:rPr>
-          <w:t>P</w:t>
-        </w:r>
-        <w:r>
-          <w:rPr>
-            <w:rStyle w:val="a4"/>
-            <w:rFonts w:ascii="Times New Roman" w:hAnsi="Times New Roman" w:cs="Times New Roman"/>
-            <w:sz w:val="28"/>
-            <w:szCs w:val="28"/>
-          </w:rPr>
-          <w:t>ython/tree/master/Diplom/MonitoringUL</w:t>
+          <w:t>https://github.com/except134/Python/tree/master/Diplom/MonitoringUL</w:t>
         </w:r>
         <w:proofErr w:type="spellStart"/>
         <w:r>
@@ -1611,25 +1770,7 @@
             <w:sz w:val="28"/>
             <w:szCs w:val="28"/>
           </w:rPr>
-          <w:t>https://github.com/except134/Python/t</w:t>
-        </w:r>
-        <w:r>
-          <w:rPr>
-            <w:rStyle w:val="a4"/>
-            <w:rFonts w:ascii="Times New Roman" w:hAnsi="Times New Roman" w:cs="Times New Roman"/>
-            <w:sz w:val="28"/>
-            <w:szCs w:val="28"/>
-          </w:rPr>
-          <w:t>r</w:t>
-        </w:r>
-        <w:r>
-          <w:rPr>
-            <w:rStyle w:val="a4"/>
-            <w:rFonts w:ascii="Times New Roman" w:hAnsi="Times New Roman" w:cs="Times New Roman"/>
-            <w:sz w:val="28"/>
-            <w:szCs w:val="28"/>
-          </w:rPr>
-          <w:t>ee/master/Diplom/MonitoringUL</w:t>
+          <w:t>https://github.com/except134/Python/tree/master/Diplom/MonitoringUL</w:t>
         </w:r>
         <w:r>
           <w:rPr>
@@ -1685,25 +1826,7 @@
             <w:sz w:val="28"/>
             <w:szCs w:val="28"/>
           </w:rPr>
-          <w:t>https://github.com/except134/Pytho</w:t>
-        </w:r>
-        <w:r>
-          <w:rPr>
-            <w:rStyle w:val="a4"/>
-            <w:rFonts w:ascii="Times New Roman" w:hAnsi="Times New Roman" w:cs="Times New Roman"/>
-            <w:sz w:val="28"/>
-            <w:szCs w:val="28"/>
-          </w:rPr>
-          <w:t>n</w:t>
-        </w:r>
-        <w:r>
-          <w:rPr>
-            <w:rStyle w:val="a4"/>
-            <w:rFonts w:ascii="Times New Roman" w:hAnsi="Times New Roman" w:cs="Times New Roman"/>
-            <w:sz w:val="28"/>
-            <w:szCs w:val="28"/>
-          </w:rPr>
-          <w:t>/tree/master/Diplom/MonitoringUL</w:t>
+          <w:t>https://github.com/except134/Python/tree/master/Diplom/MonitoringUL</w:t>
         </w:r>
         <w:r>
           <w:rPr>
@@ -1733,7 +1856,7 @@
           <w:szCs w:val="28"/>
         </w:rPr>
       </w:pPr>
-      <w:bookmarkStart w:id="3" w:name="_Toc187429883"/>
+      <w:bookmarkStart w:id="3" w:name="_Toc187436476"/>
       <w:r>
         <w:rPr>
           <w:rStyle w:val="a3"/>
@@ -1785,15 +1908,7 @@
           <w:sz w:val="28"/>
           <w:szCs w:val="28"/>
         </w:rPr>
-        <w:t xml:space="preserve"> - </w:t>
-      </w:r>
-      <w:r>
-        <w:rPr>
-          <w:rFonts w:ascii="Times New Roman" w:hAnsi="Times New Roman" w:cs="Times New Roman"/>
-          <w:sz w:val="28"/>
-          <w:szCs w:val="28"/>
-        </w:rPr>
-        <w:t xml:space="preserve">это свободный </w:t>
+        <w:t xml:space="preserve"> - это свободный </w:t>
       </w:r>
       <w:proofErr w:type="spellStart"/>
       <w:r>
@@ -1880,15 +1995,7 @@
           <w:sz w:val="28"/>
           <w:szCs w:val="28"/>
         </w:rPr>
-        <w:t>Э</w:t>
-      </w:r>
-      <w:r>
-        <w:rPr>
-          <w:rFonts w:ascii="Times New Roman" w:hAnsi="Times New Roman" w:cs="Times New Roman"/>
-          <w:sz w:val="28"/>
-          <w:szCs w:val="28"/>
-        </w:rPr>
-        <w:t xml:space="preserve">то бесплатная библиотека. Она позволяет создавать быстрые и безопасные сайты/онлайн-программы на языке программирования </w:t>
+        <w:t xml:space="preserve">Это бесплатная библиотека. Она позволяет создавать быстрые и безопасные сайты/онлайн-программы на языке программирования </w:t>
       </w:r>
       <w:r>
         <w:rPr>
@@ -2030,7 +2137,16 @@
           <w:sz w:val="28"/>
           <w:szCs w:val="28"/>
         </w:rPr>
-        <w:t xml:space="preserve"> активно развивается и совершенствуется. Ежегодно обновление </w:t>
+        <w:t xml:space="preserve"> активно развивается и </w:t>
+      </w:r>
+      <w:r>
+        <w:rPr>
+          <w:rFonts w:ascii="Times New Roman" w:hAnsi="Times New Roman" w:cs="Times New Roman"/>
+          <w:sz w:val="28"/>
+          <w:szCs w:val="28"/>
+        </w:rPr>
+        <w:lastRenderedPageBreak/>
+        <w:t xml:space="preserve">совершенствуется. Ежегодно обновление </w:t>
       </w:r>
       <w:proofErr w:type="spellStart"/>
       <w:r>
@@ -2048,16 +2164,7 @@
           <w:sz w:val="28"/>
           <w:szCs w:val="28"/>
         </w:rPr>
-        <w:t xml:space="preserve"> осуществляется 1-2 </w:t>
-      </w:r>
-      <w:r>
-        <w:rPr>
-          <w:rFonts w:ascii="Times New Roman" w:hAnsi="Times New Roman" w:cs="Times New Roman"/>
-          <w:sz w:val="28"/>
-          <w:szCs w:val="28"/>
-        </w:rPr>
-        <w:lastRenderedPageBreak/>
-        <w:t xml:space="preserve">раза. С 2008 года поддержкой этого проекта занимается компания </w:t>
+        <w:t xml:space="preserve"> осуществляется 1-2 раза. С 2008 года поддержкой этого проекта занимается компания </w:t>
       </w:r>
       <w:r>
         <w:rPr>
@@ -2245,15 +2352,7 @@
           <w:sz w:val="28"/>
           <w:szCs w:val="28"/>
         </w:rPr>
-        <w:t xml:space="preserve"> </w:t>
-      </w:r>
-      <w:r>
-        <w:rPr>
-          <w:rFonts w:ascii="Times New Roman" w:hAnsi="Times New Roman" w:cs="Times New Roman"/>
-          <w:sz w:val="28"/>
-          <w:szCs w:val="28"/>
-        </w:rPr>
-        <w:t xml:space="preserve">- </w:t>
+        <w:t xml:space="preserve"> - </w:t>
       </w:r>
       <w:proofErr w:type="spellStart"/>
       <w:r>
@@ -2507,7 +2606,7 @@
           <w:szCs w:val="28"/>
         </w:rPr>
       </w:pPr>
-      <w:bookmarkStart w:id="4" w:name="_Toc187429884"/>
+      <w:bookmarkStart w:id="4" w:name="_Toc187436477"/>
       <w:r>
         <w:rPr>
           <w:rStyle w:val="a3"/>
@@ -2619,9 +2718,11 @@
           <w:szCs w:val="28"/>
           <w:shd w:val="clear" w:color="auto" w:fill="FFFFFF"/>
         </w:rPr>
-        <w:t>облегчает работу с базой данных, где хранится информация о веб-сайте, такая как список товаров или информация о пользователях</w:t>
-      </w:r>
-      <w:r>
+        <w:t>облегчает работу с базой данных, где хранится информация о веб-сайте, такая как список товаров или информация о пользователях;</w:t>
+      </w:r>
+    </w:p>
+    <w:p>
+      <w:pPr>
         <w:rPr>
           <w:rFonts w:ascii="Times New Roman" w:hAnsi="Times New Roman" w:cs="Times New Roman"/>
           <w:color w:val="333333"/>
@@ -2629,11 +2730,8 @@
           <w:szCs w:val="28"/>
           <w:shd w:val="clear" w:color="auto" w:fill="FFFFFF"/>
         </w:rPr>
-        <w:t>;</w:t>
-      </w:r>
-    </w:p>
-    <w:p>
-      <w:pPr>
+      </w:pPr>
+      <w:r>
         <w:rPr>
           <w:rFonts w:ascii="Times New Roman" w:hAnsi="Times New Roman" w:cs="Times New Roman"/>
           <w:color w:val="333333"/>
@@ -2641,8 +2739,11 @@
           <w:szCs w:val="28"/>
           <w:shd w:val="clear" w:color="auto" w:fill="FFFFFF"/>
         </w:rPr>
-      </w:pPr>
-      <w:r>
+        <w:t>- помогает обрабатывать запросы от пользователей и отправлять им нужную информацию;</w:t>
+      </w:r>
+    </w:p>
+    <w:p>
+      <w:pPr>
         <w:rPr>
           <w:rFonts w:ascii="Times New Roman" w:hAnsi="Times New Roman" w:cs="Times New Roman"/>
           <w:color w:val="333333"/>
@@ -2650,11 +2751,8 @@
           <w:szCs w:val="28"/>
           <w:shd w:val="clear" w:color="auto" w:fill="FFFFFF"/>
         </w:rPr>
-        <w:t>- помогает обрабатывать запросы от пользователей и отправлять им нужную информацию;</w:t>
-      </w:r>
-    </w:p>
-    <w:p>
-      <w:pPr>
+      </w:pPr>
+      <w:r>
         <w:rPr>
           <w:rFonts w:ascii="Times New Roman" w:hAnsi="Times New Roman" w:cs="Times New Roman"/>
           <w:color w:val="333333"/>
@@ -2662,36 +2760,7 @@
           <w:szCs w:val="28"/>
           <w:shd w:val="clear" w:color="auto" w:fill="FFFFFF"/>
         </w:rPr>
-      </w:pPr>
-      <w:r>
-        <w:rPr>
-          <w:rFonts w:ascii="Times New Roman" w:hAnsi="Times New Roman" w:cs="Times New Roman"/>
-          <w:color w:val="333333"/>
-          <w:sz w:val="28"/>
-          <w:szCs w:val="28"/>
-          <w:shd w:val="clear" w:color="auto" w:fill="FFFFFF"/>
-        </w:rPr>
-        <w:t xml:space="preserve">- </w:t>
-      </w:r>
-      <w:r>
-        <w:rPr>
-          <w:rFonts w:ascii="Times New Roman" w:hAnsi="Times New Roman" w:cs="Times New Roman"/>
-          <w:color w:val="333333"/>
-          <w:sz w:val="28"/>
-          <w:szCs w:val="28"/>
-          <w:shd w:val="clear" w:color="auto" w:fill="FFFFFF"/>
-        </w:rPr>
-        <w:t> имеет мощный административный интерфейс, который позволяет администраторам управлять содержимым веб-сайта без необходимости знать программирование</w:t>
-      </w:r>
-      <w:r>
-        <w:rPr>
-          <w:rFonts w:ascii="Times New Roman" w:hAnsi="Times New Roman" w:cs="Times New Roman"/>
-          <w:color w:val="333333"/>
-          <w:sz w:val="28"/>
-          <w:szCs w:val="28"/>
-          <w:shd w:val="clear" w:color="auto" w:fill="FFFFFF"/>
-        </w:rPr>
-        <w:t>.</w:t>
+        <w:t>-  имеет мощный административный интерфейс, который позволяет администраторам управлять содержимым веб-сайта без необходимости знать программирование.</w:t>
       </w:r>
     </w:p>
     <w:p>
@@ -2764,17 +2833,7 @@
           <w:szCs w:val="28"/>
           <w:shd w:val="clear" w:color="auto" w:fill="FFFFFF"/>
         </w:rPr>
-        <w:t>проект часто превращается в странную субстанцию из папок в папках</w:t>
-      </w:r>
-      <w:r>
-        <w:rPr>
-          <w:rFonts w:ascii="Times New Roman" w:hAnsi="Times New Roman" w:cs="Times New Roman"/>
-          <w:color w:val="333333"/>
-          <w:sz w:val="28"/>
-          <w:szCs w:val="28"/>
-          <w:shd w:val="clear" w:color="auto" w:fill="FFFFFF"/>
-        </w:rPr>
-        <w:t>.</w:t>
+        <w:t>проект часто превращается в странную субстанцию из папок в папках.</w:t>
       </w:r>
     </w:p>
     <w:p>
@@ -2817,6 +2876,7 @@
           <w:sz w:val="28"/>
           <w:szCs w:val="28"/>
         </w:rPr>
+        <w:lastRenderedPageBreak/>
         <w:t>Преимущества:</w:t>
       </w:r>
     </w:p>
@@ -2834,24 +2894,7 @@
           <w:sz w:val="28"/>
           <w:szCs w:val="28"/>
         </w:rPr>
-        <w:lastRenderedPageBreak/>
-        <w:t>-</w:t>
-      </w:r>
-      <w:r>
-        <w:rPr>
-          <w:rFonts w:ascii="Times New Roman" w:hAnsi="Times New Roman" w:cs="Times New Roman"/>
-          <w:sz w:val="28"/>
-          <w:szCs w:val="28"/>
-        </w:rPr>
-        <w:t xml:space="preserve"> скорость работы</w:t>
-      </w:r>
-      <w:r>
-        <w:rPr>
-          <w:rFonts w:ascii="Times New Roman" w:hAnsi="Times New Roman" w:cs="Times New Roman"/>
-          <w:sz w:val="28"/>
-          <w:szCs w:val="28"/>
-        </w:rPr>
-        <w:t>;</w:t>
+        <w:t>- скорость работы;</w:t>
       </w:r>
     </w:p>
     <w:p>
@@ -2870,15 +2913,7 @@
           <w:sz w:val="28"/>
           <w:szCs w:val="28"/>
         </w:rPr>
-        <w:t>-</w:t>
-      </w:r>
-      <w:r>
-        <w:rPr>
-          <w:rFonts w:ascii="Times New Roman" w:hAnsi="Times New Roman" w:cs="Times New Roman"/>
-          <w:sz w:val="28"/>
-          <w:szCs w:val="28"/>
-        </w:rPr>
-        <w:t xml:space="preserve"> </w:t>
+        <w:t xml:space="preserve">- </w:t>
       </w:r>
       <w:r>
         <w:rPr>
@@ -2939,17 +2974,7 @@
           <w:szCs w:val="28"/>
           <w:shd w:val="clear" w:color="auto" w:fill="FFFFFF"/>
         </w:rPr>
-        <w:t xml:space="preserve"> нужно заниматься конфигурацией приложения с WSGI на ASGI, что занимает достаточно времени</w:t>
-      </w:r>
-      <w:r>
-        <w:rPr>
-          <w:rFonts w:ascii="Times New Roman" w:hAnsi="Times New Roman" w:cs="Times New Roman"/>
-          <w:color w:val="333333"/>
-          <w:sz w:val="28"/>
-          <w:szCs w:val="28"/>
-          <w:shd w:val="clear" w:color="auto" w:fill="FFFFFF"/>
-        </w:rPr>
-        <w:t>;</w:t>
+        <w:t xml:space="preserve"> нужно заниматься конфигурацией приложения с WSGI на ASGI, что занимает достаточно времени;</w:t>
       </w:r>
     </w:p>
     <w:p>
@@ -3113,25 +3138,32 @@
           <w:rFonts w:ascii="Times New Roman" w:hAnsi="Times New Roman" w:cs="Times New Roman"/>
           <w:sz w:val="28"/>
           <w:szCs w:val="28"/>
+        </w:rPr>
+      </w:pPr>
+      <w:r>
+        <w:rPr>
+          <w:rFonts w:ascii="Times New Roman" w:hAnsi="Times New Roman" w:cs="Times New Roman"/>
+          <w:sz w:val="28"/>
+          <w:szCs w:val="28"/>
+        </w:rPr>
+        <w:t xml:space="preserve">- нет встроенного </w:t>
+      </w:r>
+      <w:r>
+        <w:rPr>
+          <w:rFonts w:ascii="Times New Roman" w:hAnsi="Times New Roman" w:cs="Times New Roman"/>
+          <w:sz w:val="28"/>
+          <w:szCs w:val="28"/>
           <w:lang w:val="en-US"/>
         </w:rPr>
-      </w:pPr>
-      <w:r>
-        <w:rPr>
-          <w:rFonts w:ascii="Times New Roman" w:hAnsi="Times New Roman" w:cs="Times New Roman"/>
-          <w:sz w:val="28"/>
-          <w:szCs w:val="28"/>
-        </w:rPr>
-        <w:t xml:space="preserve">- нет встроенного </w:t>
-      </w:r>
-      <w:r>
-        <w:rPr>
-          <w:rFonts w:ascii="Times New Roman" w:hAnsi="Times New Roman" w:cs="Times New Roman"/>
-          <w:sz w:val="28"/>
-          <w:szCs w:val="28"/>
-          <w:lang w:val="en-US"/>
-        </w:rPr>
-        <w:t>ORM;</w:t>
+        <w:t>ORM</w:t>
+      </w:r>
+      <w:r>
+        <w:rPr>
+          <w:rFonts w:ascii="Times New Roman" w:hAnsi="Times New Roman" w:cs="Times New Roman"/>
+          <w:sz w:val="28"/>
+          <w:szCs w:val="28"/>
+        </w:rPr>
+        <w:t>;</w:t>
       </w:r>
     </w:p>
     <w:p>
@@ -3287,33 +3319,32 @@
           <w:rFonts w:ascii="Times New Roman" w:hAnsi="Times New Roman" w:cs="Times New Roman"/>
           <w:sz w:val="28"/>
           <w:szCs w:val="28"/>
+        </w:rPr>
+      </w:pPr>
+      <w:r>
+        <w:rPr>
+          <w:rFonts w:ascii="Times New Roman" w:hAnsi="Times New Roman" w:cs="Times New Roman"/>
+          <w:sz w:val="28"/>
+          <w:szCs w:val="28"/>
+        </w:rPr>
+        <w:t xml:space="preserve">- нет встроенного </w:t>
+      </w:r>
+      <w:r>
+        <w:rPr>
+          <w:rFonts w:ascii="Times New Roman" w:hAnsi="Times New Roman" w:cs="Times New Roman"/>
+          <w:sz w:val="28"/>
+          <w:szCs w:val="28"/>
           <w:lang w:val="en-US"/>
         </w:rPr>
-      </w:pPr>
-      <w:r>
-        <w:rPr>
-          <w:rFonts w:ascii="Times New Roman" w:hAnsi="Times New Roman" w:cs="Times New Roman"/>
-          <w:sz w:val="28"/>
-          <w:szCs w:val="28"/>
-        </w:rPr>
-        <w:t xml:space="preserve">- </w:t>
-      </w:r>
-      <w:r>
-        <w:rPr>
-          <w:rFonts w:ascii="Times New Roman" w:hAnsi="Times New Roman" w:cs="Times New Roman"/>
-          <w:sz w:val="28"/>
-          <w:szCs w:val="28"/>
-        </w:rPr>
-        <w:t xml:space="preserve">нет встроенного </w:t>
-      </w:r>
-      <w:r>
-        <w:rPr>
-          <w:rFonts w:ascii="Times New Roman" w:hAnsi="Times New Roman" w:cs="Times New Roman"/>
-          <w:sz w:val="28"/>
-          <w:szCs w:val="28"/>
-          <w:lang w:val="en-US"/>
-        </w:rPr>
-        <w:t>ORM;</w:t>
+        <w:t>ORM</w:t>
+      </w:r>
+      <w:r>
+        <w:rPr>
+          <w:rFonts w:ascii="Times New Roman" w:hAnsi="Times New Roman" w:cs="Times New Roman"/>
+          <w:sz w:val="28"/>
+          <w:szCs w:val="28"/>
+        </w:rPr>
+        <w:t>;</w:t>
       </w:r>
     </w:p>
     <w:p>
@@ -3347,15 +3378,7 @@
           <w:sz w:val="28"/>
           <w:szCs w:val="28"/>
         </w:rPr>
-        <w:t xml:space="preserve">- </w:t>
-      </w:r>
-      <w:r>
-        <w:rPr>
-          <w:rFonts w:ascii="Times New Roman" w:hAnsi="Times New Roman" w:cs="Times New Roman"/>
-          <w:sz w:val="28"/>
-          <w:szCs w:val="28"/>
-        </w:rPr>
-        <w:t>необходимость сторонних библиотек.</w:t>
+        <w:t>- необходимость сторонних библиотек.</w:t>
       </w:r>
     </w:p>
     <w:p>
@@ -3413,23 +3436,7 @@
           <w:sz w:val="28"/>
           <w:szCs w:val="28"/>
         </w:rPr>
-        <w:t>- легкий в изучении</w:t>
-      </w:r>
-      <w:r>
-        <w:rPr>
-          <w:rFonts w:ascii="Times New Roman" w:hAnsi="Times New Roman" w:cs="Times New Roman"/>
-          <w:sz w:val="28"/>
-          <w:szCs w:val="28"/>
-        </w:rPr>
-        <w:t xml:space="preserve"> (дался легче всех в изучении)</w:t>
-      </w:r>
-      <w:r>
-        <w:rPr>
-          <w:rFonts w:ascii="Times New Roman" w:hAnsi="Times New Roman" w:cs="Times New Roman"/>
-          <w:sz w:val="28"/>
-          <w:szCs w:val="28"/>
-        </w:rPr>
-        <w:t>;</w:t>
+        <w:t>- легкий в изучении (дался легче всех в изучении);</w:t>
       </w:r>
     </w:p>
     <w:p>
@@ -3464,15 +3471,7 @@
           <w:sz w:val="28"/>
           <w:szCs w:val="28"/>
         </w:rPr>
-        <w:t>- имеет простой и понятный API, который легко изучить и использовать</w:t>
-      </w:r>
-      <w:r>
-        <w:rPr>
-          <w:rFonts w:ascii="Times New Roman" w:hAnsi="Times New Roman" w:cs="Times New Roman"/>
-          <w:sz w:val="28"/>
-          <w:szCs w:val="28"/>
-        </w:rPr>
-        <w:t>;</w:t>
+        <w:t>- имеет простой и понятный API, который легко изучить и использовать;</w:t>
       </w:r>
     </w:p>
     <w:p>
@@ -3614,7 +3613,7 @@
           <w:szCs w:val="28"/>
         </w:rPr>
       </w:pPr>
-      <w:bookmarkStart w:id="5" w:name="_Toc187429885"/>
+      <w:bookmarkStart w:id="5" w:name="_Toc187436478"/>
       <w:r>
         <w:rPr>
           <w:rStyle w:val="a3"/>
@@ -3651,15 +3650,7 @@
           <w:sz w:val="28"/>
           <w:szCs w:val="28"/>
         </w:rPr>
-        <w:t xml:space="preserve"> - получилось реализовать проект в полном объёме. (1 место по скорости реализации)</w:t>
-      </w:r>
-      <w:r>
-        <w:rPr>
-          <w:rFonts w:ascii="Times New Roman" w:hAnsi="Times New Roman" w:cs="Times New Roman"/>
-          <w:sz w:val="28"/>
-          <w:szCs w:val="28"/>
-        </w:rPr>
-        <w:t>.</w:t>
+        <w:t xml:space="preserve"> - получилось реализовать проект в полном объёме. (1 место по скорости реализации).</w:t>
       </w:r>
     </w:p>
     <w:p>
@@ -3696,15 +3687,7 @@
           <w:sz w:val="28"/>
           <w:szCs w:val="28"/>
         </w:rPr>
-        <w:t xml:space="preserve"> получилось реализовать проект в полном объёме. (2 место по скорости реализации)</w:t>
-      </w:r>
-      <w:r>
-        <w:rPr>
-          <w:rFonts w:ascii="Times New Roman" w:hAnsi="Times New Roman" w:cs="Times New Roman"/>
-          <w:sz w:val="28"/>
-          <w:szCs w:val="28"/>
-        </w:rPr>
-        <w:t>.</w:t>
+        <w:t xml:space="preserve"> получилось реализовать проект в полном объёме. (2 место по скорости реализации).</w:t>
       </w:r>
     </w:p>
     <w:p>
@@ -3731,47 +3714,7 @@
           <w:sz w:val="28"/>
           <w:szCs w:val="28"/>
         </w:rPr>
-        <w:t xml:space="preserve"> - получилось реализовать проект в полном объёме.</w:t>
-      </w:r>
-      <w:r>
-        <w:rPr>
-          <w:rFonts w:ascii="Times New Roman" w:hAnsi="Times New Roman" w:cs="Times New Roman"/>
-          <w:sz w:val="28"/>
-          <w:szCs w:val="28"/>
-        </w:rPr>
-        <w:t xml:space="preserve"> </w:t>
-      </w:r>
-      <w:r>
-        <w:rPr>
-          <w:rFonts w:ascii="Times New Roman" w:hAnsi="Times New Roman" w:cs="Times New Roman"/>
-          <w:sz w:val="28"/>
-          <w:szCs w:val="28"/>
-        </w:rPr>
-        <w:t>(</w:t>
-      </w:r>
-      <w:r>
-        <w:rPr>
-          <w:rFonts w:ascii="Times New Roman" w:hAnsi="Times New Roman" w:cs="Times New Roman"/>
-          <w:sz w:val="28"/>
-          <w:szCs w:val="28"/>
-        </w:rPr>
-        <w:t>3</w:t>
-      </w:r>
-      <w:r>
-        <w:rPr>
-          <w:rFonts w:ascii="Times New Roman" w:hAnsi="Times New Roman" w:cs="Times New Roman"/>
-          <w:sz w:val="28"/>
-          <w:szCs w:val="28"/>
-        </w:rPr>
-        <w:t xml:space="preserve"> место по скорости реализации)</w:t>
-      </w:r>
-      <w:r>
-        <w:rPr>
-          <w:rFonts w:ascii="Times New Roman" w:hAnsi="Times New Roman" w:cs="Times New Roman"/>
-          <w:sz w:val="28"/>
-          <w:szCs w:val="28"/>
-        </w:rPr>
-        <w:t>.</w:t>
+        <w:t xml:space="preserve"> - получилось реализовать проект в полном объёме. (3 место по скорости реализации).</w:t>
       </w:r>
     </w:p>
     <w:p>
@@ -3798,31 +3741,7 @@
           <w:sz w:val="28"/>
           <w:szCs w:val="28"/>
         </w:rPr>
-        <w:t xml:space="preserve"> - получилось реализовать проект в полном объёме. (</w:t>
-      </w:r>
-      <w:r>
-        <w:rPr>
-          <w:rFonts w:ascii="Times New Roman" w:hAnsi="Times New Roman" w:cs="Times New Roman"/>
-          <w:sz w:val="28"/>
-          <w:szCs w:val="28"/>
-        </w:rPr>
-        <w:t>4</w:t>
-      </w:r>
-      <w:r>
-        <w:rPr>
-          <w:rFonts w:ascii="Times New Roman" w:hAnsi="Times New Roman" w:cs="Times New Roman"/>
-          <w:sz w:val="28"/>
-          <w:szCs w:val="28"/>
-        </w:rPr>
-        <w:t xml:space="preserve"> место по скорости реализации)</w:t>
-      </w:r>
-      <w:r>
-        <w:rPr>
-          <w:rFonts w:ascii="Times New Roman" w:hAnsi="Times New Roman" w:cs="Times New Roman"/>
-          <w:sz w:val="28"/>
-          <w:szCs w:val="28"/>
-        </w:rPr>
-        <w:t>.</w:t>
+        <w:t xml:space="preserve"> - получилось реализовать проект в полном объёме. (4 место по скорости реализации).</w:t>
       </w:r>
     </w:p>
     <w:p>
@@ -3841,7 +3760,7 @@
           <w:szCs w:val="28"/>
         </w:rPr>
       </w:pPr>
-      <w:bookmarkStart w:id="6" w:name="_Toc187429886"/>
+      <w:bookmarkStart w:id="6" w:name="_Toc187436479"/>
       <w:r>
         <w:rPr>
           <w:rStyle w:val="a3"/>
@@ -3906,7 +3825,23 @@
           <w:sz w:val="28"/>
           <w:szCs w:val="28"/>
         </w:rPr>
-        <w:t xml:space="preserve">Основной целью было добиться абсолютно одинакового внешнего вида приложения с одинаковым функционалом с возможностью получать данные также </w:t>
+        <w:t>Основной целью было добиться абсолютно одинакового внешнего вида приложения с одинаковым функционалом</w:t>
+      </w:r>
+      <w:r>
+        <w:rPr>
+          <w:rFonts w:ascii="Times New Roman" w:hAnsi="Times New Roman" w:cs="Times New Roman"/>
+          <w:sz w:val="28"/>
+          <w:szCs w:val="28"/>
+        </w:rPr>
+        <w:t>,</w:t>
+      </w:r>
+      <w:r>
+        <w:rPr>
+          <w:rFonts w:ascii="Times New Roman" w:hAnsi="Times New Roman" w:cs="Times New Roman"/>
+          <w:sz w:val="28"/>
+          <w:szCs w:val="28"/>
+        </w:rPr>
+        <w:t xml:space="preserve"> с возможностью получать данные также </w:t>
       </w:r>
       <w:proofErr w:type="gramStart"/>
       <w:r>
@@ -4246,27 +4181,7 @@
           <w:u w:val="single"/>
         </w:rPr>
         <w:lastRenderedPageBreak/>
-        <w:t xml:space="preserve">Получение данных через </w:t>
-      </w:r>
-      <w:r>
-        <w:rPr>
-          <w:rFonts w:ascii="Times New Roman" w:hAnsi="Times New Roman" w:cs="Times New Roman"/>
-          <w:b/>
-          <w:sz w:val="28"/>
-          <w:szCs w:val="28"/>
-          <w:u w:val="single"/>
-        </w:rPr>
-        <w:t>Телеграмм</w:t>
-      </w:r>
-      <w:r>
-        <w:rPr>
-          <w:rFonts w:ascii="Times New Roman" w:hAnsi="Times New Roman" w:cs="Times New Roman"/>
-          <w:b/>
-          <w:sz w:val="28"/>
-          <w:szCs w:val="28"/>
-          <w:u w:val="single"/>
-        </w:rPr>
-        <w:t>.</w:t>
+        <w:t>Получение данных через Телеграмм.</w:t>
       </w:r>
     </w:p>
     <w:p>
@@ -4407,19 +4322,279 @@
           <w:szCs w:val="28"/>
         </w:rPr>
       </w:pPr>
-      <w:bookmarkStart w:id="7" w:name="_Toc187429887"/>
-      <w:r>
-        <w:rPr>
-          <w:rStyle w:val="a3"/>
-          <w:rFonts w:ascii="Times New Roman" w:hAnsi="Times New Roman" w:cs="Times New Roman"/>
-          <w:b w:val="0"/>
-          <w:color w:val="000000"/>
-          <w:sz w:val="28"/>
-          <w:szCs w:val="28"/>
-        </w:rPr>
+      <w:bookmarkStart w:id="7" w:name="_Toc187436480"/>
+      <w:r>
+        <w:rPr>
+          <w:rStyle w:val="a3"/>
+          <w:rFonts w:ascii="Times New Roman" w:hAnsi="Times New Roman" w:cs="Times New Roman"/>
+          <w:b w:val="0"/>
+          <w:color w:val="000000"/>
+          <w:sz w:val="28"/>
+          <w:szCs w:val="28"/>
+        </w:rPr>
+        <w:t>Получение ИНН</w:t>
+      </w:r>
+      <w:bookmarkEnd w:id="7"/>
+    </w:p>
+    <w:p>
+      <w:pPr>
+        <w:pStyle w:val="1"/>
+        <w:numPr>
+          <w:ilvl w:val="0"/>
+          <w:numId w:val="3"/>
+        </w:numPr>
+        <w:rPr>
+          <w:rStyle w:val="a3"/>
+          <w:rFonts w:ascii="Times New Roman" w:hAnsi="Times New Roman" w:cs="Times New Roman"/>
+          <w:b w:val="0"/>
+          <w:color w:val="000000"/>
+          <w:sz w:val="28"/>
+          <w:szCs w:val="28"/>
+        </w:rPr>
+      </w:pPr>
+      <w:bookmarkStart w:id="8" w:name="_Toc187436481"/>
+      <w:r>
+        <w:rPr>
+          <w:rStyle w:val="a3"/>
+          <w:rFonts w:ascii="Times New Roman" w:hAnsi="Times New Roman" w:cs="Times New Roman"/>
+          <w:b w:val="0"/>
+          <w:color w:val="000000"/>
+          <w:sz w:val="28"/>
+          <w:szCs w:val="28"/>
+        </w:rPr>
+        <w:t>Планы на будущее</w:t>
+      </w:r>
+      <w:bookmarkEnd w:id="8"/>
+    </w:p>
+    <w:p>
+      <w:pPr>
+        <w:pStyle w:val="a5"/>
+        <w:ind w:left="525"/>
+        <w:jc w:val="both"/>
+        <w:rPr>
+          <w:rFonts w:ascii="Times New Roman" w:hAnsi="Times New Roman" w:cs="Times New Roman"/>
+          <w:sz w:val="28"/>
+          <w:szCs w:val="28"/>
+        </w:rPr>
+      </w:pPr>
+      <w:r>
+        <w:rPr>
+          <w:rFonts w:ascii="Times New Roman" w:hAnsi="Times New Roman" w:cs="Times New Roman"/>
+          <w:sz w:val="28"/>
+          <w:szCs w:val="28"/>
+        </w:rPr>
+        <w:t>- выбрать один из четырех проектов для дальнейшего развития;</w:t>
+      </w:r>
+    </w:p>
+    <w:p>
+      <w:pPr>
+        <w:pStyle w:val="a5"/>
+        <w:ind w:left="525"/>
+        <w:jc w:val="both"/>
+        <w:rPr>
+          <w:rFonts w:ascii="Times New Roman" w:hAnsi="Times New Roman" w:cs="Times New Roman"/>
+          <w:sz w:val="28"/>
+          <w:szCs w:val="28"/>
+        </w:rPr>
+      </w:pPr>
+      <w:r>
+        <w:rPr>
+          <w:rFonts w:ascii="Times New Roman" w:hAnsi="Times New Roman" w:cs="Times New Roman"/>
+          <w:sz w:val="28"/>
+          <w:szCs w:val="28"/>
+        </w:rPr>
+        <w:t xml:space="preserve">- добавить авторизацию </w:t>
+      </w:r>
+      <w:proofErr w:type="gramStart"/>
+      <w:r>
+        <w:rPr>
+          <w:rFonts w:ascii="Times New Roman" w:hAnsi="Times New Roman" w:cs="Times New Roman"/>
+          <w:sz w:val="28"/>
+          <w:szCs w:val="28"/>
+        </w:rPr>
+        <w:t>через телеграмм</w:t>
+      </w:r>
+      <w:proofErr w:type="gramEnd"/>
+      <w:r>
+        <w:rPr>
+          <w:rFonts w:ascii="Times New Roman" w:hAnsi="Times New Roman" w:cs="Times New Roman"/>
+          <w:sz w:val="28"/>
+          <w:szCs w:val="28"/>
+        </w:rPr>
+        <w:t xml:space="preserve"> в целях хранения списка ИНН для конкретного пользователя. При логине в приложение по одной кнопке получать информацию </w:t>
+      </w:r>
+      <w:proofErr w:type="gramStart"/>
+      <w:r>
+        <w:rPr>
+          <w:rFonts w:ascii="Times New Roman" w:hAnsi="Times New Roman" w:cs="Times New Roman"/>
+          <w:sz w:val="28"/>
+          <w:szCs w:val="28"/>
+        </w:rPr>
+        <w:t>по всем ИНН</w:t>
+      </w:r>
+      <w:proofErr w:type="gramEnd"/>
+      <w:r>
+        <w:rPr>
+          <w:rFonts w:ascii="Times New Roman" w:hAnsi="Times New Roman" w:cs="Times New Roman"/>
+          <w:sz w:val="28"/>
+          <w:szCs w:val="28"/>
+        </w:rPr>
+        <w:t xml:space="preserve"> из списка. Сделать возможность получения по списку как из веб-приложения, так и из телеграмм, по принцип, один раз занес перечень, потом просто получаешь;</w:t>
+      </w:r>
+    </w:p>
+    <w:p>
+      <w:pPr>
+        <w:pStyle w:val="a5"/>
+        <w:ind w:left="525"/>
+        <w:jc w:val="both"/>
+        <w:rPr>
+          <w:rFonts w:ascii="Times New Roman" w:hAnsi="Times New Roman" w:cs="Times New Roman"/>
+          <w:sz w:val="28"/>
+          <w:szCs w:val="28"/>
+        </w:rPr>
+      </w:pPr>
+      <w:r>
+        <w:rPr>
+          <w:rFonts w:ascii="Times New Roman" w:hAnsi="Times New Roman" w:cs="Times New Roman"/>
+          <w:sz w:val="28"/>
+          <w:szCs w:val="28"/>
+        </w:rPr>
+        <w:t xml:space="preserve">- видоизменить вывод </w:t>
+      </w:r>
+      <w:proofErr w:type="gramStart"/>
+      <w:r>
+        <w:rPr>
+          <w:rFonts w:ascii="Times New Roman" w:hAnsi="Times New Roman" w:cs="Times New Roman"/>
+          <w:sz w:val="28"/>
+          <w:szCs w:val="28"/>
+        </w:rPr>
+        <w:t>в телеграмм</w:t>
+      </w:r>
+      <w:proofErr w:type="gramEnd"/>
+      <w:r>
+        <w:rPr>
+          <w:rFonts w:ascii="Times New Roman" w:hAnsi="Times New Roman" w:cs="Times New Roman"/>
+          <w:sz w:val="28"/>
+          <w:szCs w:val="28"/>
+        </w:rPr>
+        <w:t xml:space="preserve"> на более красивый </w:t>
+      </w:r>
+      <w:r>
+        <w:rPr>
+          <w:rFonts w:ascii="Times New Roman" w:hAnsi="Times New Roman" w:cs="Times New Roman"/>
+          <w:sz w:val="28"/>
+          <w:szCs w:val="28"/>
+        </w:rPr>
+        <w:t xml:space="preserve">и информативный </w:t>
+      </w:r>
+      <w:r>
+        <w:rPr>
+          <w:rFonts w:ascii="Times New Roman" w:hAnsi="Times New Roman" w:cs="Times New Roman"/>
+          <w:sz w:val="28"/>
+          <w:szCs w:val="28"/>
+        </w:rPr>
+        <w:t>вид;</w:t>
+      </w:r>
+    </w:p>
+    <w:p>
+      <w:pPr>
+        <w:pStyle w:val="a5"/>
+        <w:ind w:left="525"/>
+        <w:jc w:val="both"/>
+        <w:rPr>
+          <w:rFonts w:ascii="Times New Roman" w:hAnsi="Times New Roman" w:cs="Times New Roman"/>
+          <w:sz w:val="28"/>
+          <w:szCs w:val="28"/>
+        </w:rPr>
+      </w:pPr>
+      <w:r>
+        <w:rPr>
+          <w:rFonts w:ascii="Times New Roman" w:hAnsi="Times New Roman" w:cs="Times New Roman"/>
+          <w:sz w:val="28"/>
+          <w:szCs w:val="28"/>
+        </w:rPr>
+        <w:t xml:space="preserve">- </w:t>
+      </w:r>
+      <w:r>
+        <w:rPr>
+          <w:rFonts w:ascii="Times New Roman" w:hAnsi="Times New Roman" w:cs="Times New Roman"/>
+          <w:sz w:val="28"/>
+          <w:szCs w:val="28"/>
+        </w:rPr>
+        <w:t>дать возможность</w:t>
+      </w:r>
+      <w:r>
+        <w:rPr>
+          <w:rFonts w:ascii="Times New Roman" w:hAnsi="Times New Roman" w:cs="Times New Roman"/>
+          <w:sz w:val="28"/>
+          <w:szCs w:val="28"/>
+        </w:rPr>
+        <w:t xml:space="preserve"> пользователю сохранять файл </w:t>
+      </w:r>
+      <w:r>
+        <w:rPr>
+          <w:rFonts w:ascii="Times New Roman" w:hAnsi="Times New Roman" w:cs="Times New Roman"/>
+          <w:sz w:val="28"/>
+          <w:szCs w:val="28"/>
+          <w:lang w:val="en-US"/>
+        </w:rPr>
+        <w:t>PDF</w:t>
+      </w:r>
+      <w:r>
+        <w:rPr>
+          <w:rFonts w:ascii="Times New Roman" w:hAnsi="Times New Roman" w:cs="Times New Roman"/>
+          <w:sz w:val="28"/>
+          <w:szCs w:val="28"/>
+        </w:rPr>
+        <w:t xml:space="preserve"> </w:t>
+      </w:r>
+      <w:r>
+        <w:rPr>
+          <w:rFonts w:ascii="Times New Roman" w:hAnsi="Times New Roman" w:cs="Times New Roman"/>
+          <w:sz w:val="28"/>
+          <w:szCs w:val="28"/>
+        </w:rPr>
+        <w:t>с ЕГРЮЛ</w:t>
+      </w:r>
+      <w:r>
+        <w:rPr>
+          <w:rFonts w:ascii="Times New Roman" w:hAnsi="Times New Roman" w:cs="Times New Roman"/>
+          <w:sz w:val="28"/>
+          <w:szCs w:val="28"/>
+        </w:rPr>
+        <w:t>.</w:t>
+      </w:r>
+    </w:p>
+    <w:p>
+      <w:pPr>
+        <w:pStyle w:val="1"/>
+        <w:numPr>
+          <w:ilvl w:val="0"/>
+          <w:numId w:val="3"/>
+        </w:numPr>
+        <w:rPr>
+          <w:rStyle w:val="a3"/>
+          <w:rFonts w:ascii="Times New Roman" w:hAnsi="Times New Roman" w:cs="Times New Roman"/>
+          <w:b w:val="0"/>
+          <w:color w:val="000000"/>
+          <w:sz w:val="28"/>
+          <w:szCs w:val="28"/>
+        </w:rPr>
+      </w:pPr>
+      <w:bookmarkStart w:id="9" w:name="_Toc187436482"/>
+      <w:r>
+        <w:rPr>
+          <w:rStyle w:val="a3"/>
+          <w:rFonts w:ascii="Times New Roman" w:hAnsi="Times New Roman" w:cs="Times New Roman"/>
+          <w:b w:val="0"/>
+          <w:color w:val="000000"/>
+          <w:sz w:val="28"/>
+          <w:szCs w:val="28"/>
+        </w:rPr>
+        <w:lastRenderedPageBreak/>
         <w:t>Заключение</w:t>
       </w:r>
-      <w:bookmarkEnd w:id="7"/>
+      <w:bookmarkEnd w:id="9"/>
     </w:p>
     <w:p>
       <w:pPr>
@@ -4691,6 +4866,7 @@
         <w:docPartUnique/>
       </w:docPartObj>
     </w:sdtPr>
+    <w:sdtEndPr/>
     <w:sdtContent>
       <w:p>
         <w:pPr>
@@ -4710,7 +4886,7 @@
           <w:rPr>
             <w:noProof/>
           </w:rPr>
-          <w:t>7</w:t>
+          <w:t>8</w:t>
         </w:r>
         <w:r>
           <w:fldChar w:fldCharType="end"/>
@@ -5975,7 +6151,7 @@
 </file>
 
 <file path=customXml/itemProps1.xml><?xml version="1.0" encoding="utf-8"?>
-<ds:datastoreItem xmlns:ds="http://schemas.openxmlformats.org/officeDocument/2006/customXml" ds:itemID="{EF7ED4EC-3C0A-4ED6-BB1C-3FA214D20850}">
+<ds:datastoreItem xmlns:ds="http://schemas.openxmlformats.org/officeDocument/2006/customXml" ds:itemID="{370681C0-AB2B-4683-B2FC-4E413502F82E}">
   <ds:schemaRefs>
     <ds:schemaRef ds:uri="http://schemas.openxmlformats.org/officeDocument/2006/bibliography"/>
   </ds:schemaRefs>

</xml_diff>